<commit_message>
Revised the section on editing survey records
</commit_message>
<xml_diff>
--- a/WRST_Caribou.docx
+++ b/WRST_Caribou.docx
@@ -72,7 +72,7 @@
           <w:rFonts w:ascii="Times New Roman" w:hAnsi="Times New Roman"/>
           <w:sz w:val="24"/>
         </w:rPr>
-        <w:t>5/10/2016</w:t>
+        <w:t>6/14/2016</w:t>
       </w:r>
       <w:r>
         <w:rPr>
@@ -2032,7 +2032,7 @@
           <w:sz w:val="24"/>
           <w:color w:val="000000"/>
         </w:rPr>
-        <w:t>58</w:t>
+        <w:t>60</w:t>
       </w:r>
       <w:r>
         <w:fldChar w:fldCharType="end"/>
@@ -2040,7 +2040,6 @@
     </w:p>
     <w:p>
       <w:pPr>
-        <w:ind w:left="600"/>
         <w:spacing w:lineRule="auto" w:line="240"/>
         <w:shd w:val="clear" w:color="auto" w:fill="FFFFFF"/>
         <w:pBdr>
@@ -2053,113 +2052,6 @@
           <w:tab w:val="right" w:pos="9495" w:leader="dot"/>
         </w:tabs>
       </w:pPr>
-      <w:hyperlink w:anchor="_topic_ImportingsurveyGPSwaypoints">
-        <w:r>
-          <w:rPr>
-            <w:rFonts w:ascii="Times New Roman" w:hAnsi="Times New Roman"/>
-            <w:sz w:val="24"/>
-            <w:color w:val="000000"/>
-          </w:rPr>
-          <w:t>Importing survey GPS waypoints</w:t>
-        </w:r>
-      </w:hyperlink>
-      <w:r>
-        <w:rPr>
-          <w:rFonts w:ascii="Times New Roman" w:hAnsi="Times New Roman"/>
-          <w:sz w:val="24"/>
-          <w:color w:val="000000"/>
-        </w:rPr>
-        <w:tab/>
-      </w:r>
-      <w:r>
-        <w:fldChar w:fldCharType="begin"/>
-      </w:r>
-      <w:r>
-        <w:instrText xml:space="preserve">PAGEREF _topic_ImportingsurveyGPSwaypoints \h  \* MERGEFORMAT </w:instrText>
-      </w:r>
-      <w:r>
-        <w:fldChar w:fldCharType="separate"/>
-      </w:r>
-      <w:r>
-        <w:rPr>
-          <w:rFonts w:ascii="Times New Roman" w:hAnsi="Times New Roman"/>
-          <w:sz w:val="24"/>
-          <w:color w:val="000000"/>
-        </w:rPr>
-        <w:t>62</w:t>
-      </w:r>
-      <w:r>
-        <w:fldChar w:fldCharType="end"/>
-      </w:r>
-    </w:p>
-    <w:p>
-      <w:pPr>
-        <w:ind w:left="600"/>
-        <w:spacing w:lineRule="auto" w:line="240"/>
-        <w:shd w:val="clear" w:color="auto" w:fill="FFFFFF"/>
-        <w:pBdr>
-          <w:top w:val="none" w:space="1" w:color="000000"/>
-          <w:left w:val="none" w:space="1" w:color="000000"/>
-          <w:bottom w:val="none" w:space="1" w:color="000000"/>
-          <w:right w:val="none" w:space="1" w:color="000000"/>
-        </w:pBdr>
-        <w:tabs>
-          <w:tab w:val="right" w:pos="9495" w:leader="dot"/>
-        </w:tabs>
-      </w:pPr>
-      <w:hyperlink w:anchor="_topic_Enteringsurveydata">
-        <w:r>
-          <w:rPr>
-            <w:rFonts w:ascii="Times New Roman" w:hAnsi="Times New Roman"/>
-            <w:sz w:val="24"/>
-            <w:color w:val="000000"/>
-          </w:rPr>
-          <w:t>Entering survey data</w:t>
-        </w:r>
-      </w:hyperlink>
-      <w:r>
-        <w:rPr>
-          <w:rFonts w:ascii="Times New Roman" w:hAnsi="Times New Roman"/>
-          <w:sz w:val="24"/>
-          <w:color w:val="000000"/>
-        </w:rPr>
-        <w:tab/>
-      </w:r>
-      <w:r>
-        <w:fldChar w:fldCharType="begin"/>
-      </w:r>
-      <w:r>
-        <w:instrText xml:space="preserve">PAGEREF _topic_Enteringsurveydata \h  \* MERGEFORMAT </w:instrText>
-      </w:r>
-      <w:r>
-        <w:fldChar w:fldCharType="separate"/>
-      </w:r>
-      <w:r>
-        <w:rPr>
-          <w:rFonts w:ascii="Times New Roman" w:hAnsi="Times New Roman"/>
-          <w:sz w:val="24"/>
-          <w:color w:val="000000"/>
-        </w:rPr>
-        <w:t>67</w:t>
-      </w:r>
-      <w:r>
-        <w:fldChar w:fldCharType="end"/>
-      </w:r>
-    </w:p>
-    <w:p>
-      <w:pPr>
-        <w:spacing w:lineRule="auto" w:line="240"/>
-        <w:shd w:val="clear" w:color="auto" w:fill="FFFFFF"/>
-        <w:pBdr>
-          <w:top w:val="none" w:space="1" w:color="000000"/>
-          <w:left w:val="none" w:space="1" w:color="000000"/>
-          <w:bottom w:val="none" w:space="1" w:color="000000"/>
-          <w:right w:val="none" w:space="1" w:color="000000"/>
-        </w:pBdr>
-        <w:tabs>
-          <w:tab w:val="right" w:pos="9495" w:leader="dot"/>
-        </w:tabs>
-      </w:pPr>
       <w:hyperlink w:anchor="_topic_AnimalMovement">
         <w:r>
           <w:rPr>
@@ -2193,7 +2085,7 @@
           <w:sz w:val="24"/>
           <w:color w:val="000000"/>
         </w:rPr>
-        <w:t>70</w:t>
+        <w:t>64</w:t>
       </w:r>
       <w:r>
         <w:fldChar w:fldCharType="end"/>
@@ -12993,7 +12885,7 @@
       </w:pPr>
       <w:r/>
       <w:r>
-        <w:t>Make your edits</w:t>
+        <w:t xml:space="preserve">Make your edits.  Note: You may not edit a certified Survey record.  A Survey record is certified if a date appears in the CertificationDate text box.  </w:t>
       </w:r>
     </w:p>
     <w:p>
@@ -13021,92 +12913,82 @@
       <w:r>
         <w:t xml:space="preserve">See </w:t>
       </w:r>
-      <w:hyperlink w:anchor="_topic_ImportingsurveyGPSwaypoints">
+      <w:r>
+        <w:rPr>
+          <w:rStyle w:val="c13"/>
+        </w:rPr>
+        <w:t>Importing survey GPS waypoints</w:t>
+      </w:r>
+      <w:r>
+        <w:t xml:space="preserve"> to add waypoints and animal group attributes to the survey record.</w:t>
+      </w:r>
+    </w:p>
+    <w:p>
+      <w:pPr>
+        <w:spacing w:lineRule="auto" w:line="240"/>
+      </w:pPr>
+      <w:r>
+        <w:t/>
+      </w:r>
+    </w:p>
+    <w:p>
+      <w:pPr>
+        <w:pStyle w:val="3"/>
+        <w:spacing w:lineRule="auto" w:line="240"/>
+      </w:pPr>
+      <w:r>
+        <w:t>Waypoints importing procedure</w:t>
+      </w:r>
+    </w:p>
+    <w:p>
+      <w:pPr>
+        <w:spacing w:lineRule="auto" w:line="240"/>
+      </w:pPr>
+      <w:r>
+        <w:t xml:space="preserve">Once a survey record is created the survey results can be entered.  These results consist of spatial locations of animals or animal groups and their associated attributes and/or an inventory of collared animals in the group.  The easiest way to accomplish this task is to import the GPS waypoints into the database and then modify the records.  </w:t>
+      </w:r>
+    </w:p>
+    <w:p>
+      <w:pPr>
+        <w:spacing w:lineRule="auto" w:line="240"/>
+      </w:pPr>
+      <w:r>
+        <w:t/>
+      </w:r>
+    </w:p>
+    <w:p>
+      <w:pPr>
+        <w:spacing w:lineRule="auto" w:line="240"/>
+      </w:pPr>
+      <w:r>
+        <w:t xml:space="preserve">GPS waypoints must be in shapefile format, WGS84 GCS coordinate system (lat/lon) as exported from </w:t>
+      </w:r>
+      <w:hyperlink r:id="hrId22">
         <w:r>
           <w:rPr>
             <w:rStyle w:val="c13"/>
           </w:rPr>
-          <w:t>Importing survey GPS waypoints</w:t>
+          <w:t>DNRGPS</w:t>
         </w:r>
       </w:hyperlink>
       <w:r>
-        <w:t xml:space="preserve"> to add waypoints and animal group attributes to the survey record.</w:t>
-      </w:r>
-    </w:p>
-    <w:p>
-      <w:pPr>
-        <w:spacing w:lineRule="auto" w:line="240"/>
-      </w:pPr>
-      <w:r/>
-    </w:p>
-    <w:p>
-      <w:pPr>
-        <w:jc w:val="center"/>
-        <w:spacing w:before="150" w:after="150" w:lineRule="auto" w:line="240"/>
-        <w:pBdr>
-          <w:top w:val="single" w:space="1" w:color="C0C0C0"/>
-          <w:left w:val="none" w:space="1" w:color="C0C0C0"/>
-          <w:bottom w:val="single" w:space="1" w:color="C0C0C0"/>
-          <w:right w:val="none" w:space="1" w:color="C0C0C0"/>
-        </w:pBdr>
-      </w:pPr>
-      <w:r>
-        <w:rPr>
-          <w:rFonts w:ascii="Tahoma" w:hAnsi="Tahoma"/>
-          <w:i/>
-          <w:color w:val="C0C0C0"/>
-        </w:rPr>
-        <w:t xml:space="preserve">Created with the Personal Edition of HelpNDoc: </w:t>
-      </w:r>
-      <w:hyperlink r:id="hrId22">
+        <w:t xml:space="preserve"> software.  See the waypoints file specification below and the </w:t>
+      </w:r>
+      <w:hyperlink r:id="hrId23">
         <w:r>
           <w:rPr>
-            <w:rFonts w:ascii="Tahoma" w:hAnsi="Tahoma"/>
-            <w:i/>
-            <w:color w:val="6666FF"/>
+            <w:rStyle w:val="c13"/>
           </w:rPr>
-          <w:t>Easy to use tool to create HTML Help files and Help web sites</w:t>
+          <w:t>DNRGPS</w:t>
         </w:r>
       </w:hyperlink>
-      <w:r/>
-      <w:r/>
-    </w:p>
-    <w:p>
-      <w:pPr>
-        <w:outlineLvl w:val="2"/>
-        <w:spacing w:before="150" w:after="150" w:lineRule="auto" w:line="240"/>
-        <w:shd w:val="clear" w:color="auto" w:fill="FFFFFF"/>
-        <w:pBdr>
-          <w:top w:val="none" w:space="1" w:color="000000"/>
-          <w:left w:val="none" w:space="1" w:color="000000"/>
-          <w:bottom w:val="none" w:space="1" w:color="000000"/>
-          <w:right w:val="none" w:space="1" w:color="000000"/>
-        </w:pBdr>
-      </w:pPr>
-      <w:bookmarkStart w:id="18" w:name="_topic_Deletingasurveyrecord"/>
-      <w:bookmarkEnd w:id="18"/>
-      <w:r>
-        <w:rPr>
-          <w:b/>
-          <w:i/>
-          <w:sz w:val="22"/>
-          <w:color w:val="000000"/>
-        </w:rPr>
-        <w:t>Deleting a survey record</w:t>
-      </w:r>
-      <w:r/>
+      <w:r>
+        <w:t xml:space="preserve"> documentation for help.  </w:t>
+      </w:r>
     </w:p>
     <w:p>
       <w:pPr>
         <w:pStyle w:val="3"/>
-        <w:spacing w:lineRule="auto" w:line="240"/>
-      </w:pPr>
-      <w:r>
-        <w:t>Procedure</w:t>
-      </w:r>
-    </w:p>
-    <w:p>
-      <w:pPr>
         <w:spacing w:lineRule="auto" w:line="240"/>
       </w:pPr>
       <w:r>
@@ -13122,8 +13004,16 @@
         </w:numPr>
       </w:pPr>
       <w:r/>
-      <w:r>
-        <w:t>Open the WRST Caribou Monitoring Database Application</w:t>
+      <w:hyperlink w:anchor="_topic_Editingasurveyrecord">
+        <w:r>
+          <w:rPr>
+            <w:rStyle w:val="c13"/>
+          </w:rPr>
+          <w:t>Navigate to the survey record</w:t>
+        </w:r>
+      </w:hyperlink>
+      <w:r>
+        <w:t xml:space="preserve"> to which you would like to import waypoints</w:t>
       </w:r>
     </w:p>
     <w:p>
@@ -13136,12 +13026,25 @@
       </w:pPr>
       <w:r/>
       <w:r>
-        <w:t>Click the Edit survey flights (composition, population, radiotracking button</w:t>
+        <w:t>Click the Import waypoints... button</w:t>
+      </w:r>
+    </w:p>
+    <w:p>
+      <w:pPr>
+        <w:spacing w:lineRule="auto" w:line="240"/>
+        <w:numPr>
+          <w:ilvl w:val="0"/>
+          <w:numId w:val="11"/>
+        </w:numPr>
+      </w:pPr>
+      <w:r/>
+      <w:r>
+        <w:t xml:space="preserve">Confirm </w:t>
       </w:r>
       <w:r>
         <w:drawing>
           <wp:inline distT="0" distB="0" distL="0" distR="0">
-            <wp:extent cx="4276725" cy="4476750"/>
+            <wp:extent cx="4676775" cy="1781175"/>
             <wp:effectExtent l="0" t="0" r="0" b="0"/>
             <wp:docPr id="19" name="Pic 19"/>
             <wp:cNvGraphicFramePr>
@@ -13163,7 +13066,7 @@
                   <pic:spPr>
                     <a:xfrm>
                       <a:off x="0" y="0"/>
-                      <a:ext cx="4276725" cy="4476750"/>
+                      <a:ext cx="4676775" cy="1781175"/>
                     </a:xfrm>
                     <a:prstGeom prst="rect">
                       <a:avLst/>
@@ -13186,7 +13089,7 @@
       </w:pPr>
       <w:r/>
       <w:r>
-        <w:t>The Survey Flights form opens</w:t>
+        <w:t>Navigate to the directory containing the DNRGPS shapefile containing the waypoints you would like to import</w:t>
       </w:r>
     </w:p>
     <w:p>
@@ -13199,12 +13102,22 @@
       </w:pPr>
       <w:r/>
       <w:r>
-        <w:t xml:space="preserve">Select the flight you would like to delete using the flight selector dropdown tool </w:t>
-      </w:r>
+        <w:t xml:space="preserve">Select the .dbf file of the waypoints shapefile </w:t>
+      </w:r>
+    </w:p>
+    <w:p>
+      <w:pPr>
+        <w:spacing w:lineRule="auto" w:line="240"/>
+        <w:numPr>
+          <w:ilvl w:val="0"/>
+          <w:numId w:val="11"/>
+        </w:numPr>
+      </w:pPr>
+      <w:r/>
       <w:r>
         <w:drawing>
           <wp:inline distT="0" distB="0" distL="0" distR="0">
-            <wp:extent cx="5762625" cy="1457325"/>
+            <wp:extent cx="5762625" cy="3619500"/>
             <wp:effectExtent l="0" t="0" r="0" b="0"/>
             <wp:docPr id="20" name="Pic 20"/>
             <wp:cNvGraphicFramePr>
@@ -13226,7 +13139,7 @@
                   <pic:spPr>
                     <a:xfrm>
                       <a:off x="0" y="0"/>
-                      <a:ext cx="5762625" cy="1457325"/>
+                      <a:ext cx="5762625" cy="3619500"/>
                     </a:xfrm>
                     <a:prstGeom prst="rect">
                       <a:avLst/>
@@ -13249,12 +13162,25 @@
       </w:pPr>
       <w:r/>
       <w:r>
-        <w:t xml:space="preserve">Click the record selector to the right of the form </w:t>
+        <w:t>Click OK</w:t>
+      </w:r>
+    </w:p>
+    <w:p>
+      <w:pPr>
+        <w:spacing w:lineRule="auto" w:line="240"/>
+        <w:numPr>
+          <w:ilvl w:val="0"/>
+          <w:numId w:val="11"/>
+        </w:numPr>
+      </w:pPr>
+      <w:r/>
+      <w:r>
+        <w:t xml:space="preserve">If the waypoints imported successfully you will receive a message: </w:t>
       </w:r>
       <w:r>
         <w:drawing>
           <wp:inline distT="0" distB="0" distL="0" distR="0">
-            <wp:extent cx="4838700" cy="2552700"/>
+            <wp:extent cx="2066925" cy="1524000"/>
             <wp:effectExtent l="0" t="0" r="0" b="0"/>
             <wp:docPr id="21" name="Pic 21"/>
             <wp:cNvGraphicFramePr>
@@ -13276,7 +13202,7 @@
                   <pic:spPr>
                     <a:xfrm>
                       <a:off x="0" y="0"/>
-                      <a:ext cx="4838700" cy="2552700"/>
+                      <a:ext cx="2066925" cy="1524000"/>
                     </a:xfrm>
                     <a:prstGeom prst="rect">
                       <a:avLst/>
@@ -13299,7 +13225,7 @@
       </w:pPr>
       <w:r/>
       <w:r>
-        <w:t>Click your keyboard's Delete button</w:t>
+        <w:t>Click OK</w:t>
       </w:r>
     </w:p>
     <w:p>
@@ -13312,12 +13238,12 @@
       </w:pPr>
       <w:r/>
       <w:r>
-        <w:t xml:space="preserve">Click Yes to confirm the record deletion </w:t>
+        <w:t>It may take a few seconds for the record to requery and the waypoints to appear.</w:t>
       </w:r>
       <w:r>
         <w:drawing>
           <wp:inline distT="0" distB="0" distL="0" distR="0">
-            <wp:extent cx="3886200" cy="1371600"/>
+            <wp:extent cx="5762625" cy="2790825"/>
             <wp:effectExtent l="0" t="0" r="0" b="0"/>
             <wp:docPr id="22" name="Pic 22"/>
             <wp:cNvGraphicFramePr>
@@ -13339,7 +13265,7 @@
                   <pic:spPr>
                     <a:xfrm>
                       <a:off x="0" y="0"/>
-                      <a:ext cx="3886200" cy="1371600"/>
+                      <a:ext cx="5762625" cy="2790825"/>
                     </a:xfrm>
                     <a:prstGeom prst="rect">
                       <a:avLst/>
@@ -13355,110 +13281,35 @@
     <w:p>
       <w:pPr>
         <w:spacing w:lineRule="auto" w:line="240"/>
+        <w:numPr>
+          <w:ilvl w:val="0"/>
+          <w:numId w:val="11"/>
+        </w:numPr>
       </w:pPr>
       <w:r/>
-    </w:p>
-    <w:p>
-      <w:pPr>
-        <w:jc w:val="center"/>
-        <w:spacing w:before="150" w:after="150" w:lineRule="auto" w:line="240"/>
-        <w:pBdr>
-          <w:top w:val="single" w:space="1" w:color="C0C0C0"/>
-          <w:left w:val="none" w:space="1" w:color="C0C0C0"/>
-          <w:bottom w:val="single" w:space="1" w:color="C0C0C0"/>
-          <w:right w:val="none" w:space="1" w:color="C0C0C0"/>
-        </w:pBdr>
-      </w:pPr>
-      <w:r>
-        <w:rPr>
-          <w:rFonts w:ascii="Tahoma" w:hAnsi="Tahoma"/>
-          <w:i/>
-          <w:color w:val="C0C0C0"/>
-        </w:rPr>
-        <w:t xml:space="preserve">Created with the Personal Edition of HelpNDoc: </w:t>
-      </w:r>
-      <w:hyperlink r:id="hrId23">
-        <w:r>
-          <w:rPr>
-            <w:rFonts w:ascii="Tahoma" w:hAnsi="Tahoma"/>
-            <w:i/>
-            <w:color w:val="6666FF"/>
-          </w:rPr>
-          <w:t>Full-featured EPub generator</w:t>
-        </w:r>
-      </w:hyperlink>
+      <w:r>
+        <w:t>Edit the waypoint records to reflect the information on the survey data sheets, e.g., edit the record's SearchArea, Herd, animal group attributes, etc.</w:t>
+      </w:r>
+    </w:p>
+    <w:p>
+      <w:pPr>
+        <w:spacing w:lineRule="auto" w:line="240"/>
+        <w:numPr>
+          <w:ilvl w:val="0"/>
+          <w:numId w:val="11"/>
+        </w:numPr>
+      </w:pPr>
       <w:r/>
-      <w:r/>
-    </w:p>
-    <w:p>
-      <w:pPr>
-        <w:outlineLvl w:val="2"/>
-        <w:spacing w:before="150" w:after="150" w:lineRule="auto" w:line="240"/>
-        <w:shd w:val="clear" w:color="auto" w:fill="FFFFFF"/>
-        <w:pBdr>
-          <w:top w:val="none" w:space="1" w:color="000000"/>
-          <w:left w:val="none" w:space="1" w:color="000000"/>
-          <w:bottom w:val="none" w:space="1" w:color="000000"/>
-          <w:right w:val="none" w:space="1" w:color="000000"/>
-        </w:pBdr>
-      </w:pPr>
-      <w:bookmarkStart w:id="19" w:name="_topic_ImportingsurveyGPSwaypoints"/>
-      <w:bookmarkEnd w:id="19"/>
-      <w:r>
-        <w:rPr>
-          <w:b/>
-          <w:i/>
-          <w:sz w:val="22"/>
-          <w:color w:val="000000"/>
-        </w:rPr>
-        <w:t>Importing survey GPS waypoints</w:t>
-      </w:r>
-      <w:r/>
+      <w:r>
+        <w:t>Click Save, close the form or move off the record to save.</w:t>
+      </w:r>
     </w:p>
     <w:p>
       <w:pPr>
         <w:spacing w:lineRule="auto" w:line="240"/>
       </w:pPr>
       <w:r>
-        <w:t xml:space="preserve">Once a survey record is created the survey results can be entered.  These results consist of spatial locations of animals or animal groups and their associated attributes and/or an inventory of collared animals in the group.  The easiest way to accomplish this task is to import the GPS waypoints into the database and then modify the records.  </w:t>
-      </w:r>
-    </w:p>
-    <w:p>
-      <w:pPr>
-        <w:spacing w:lineRule="auto" w:line="240"/>
-      </w:pPr>
-      <w:r>
         <w:t/>
-      </w:r>
-    </w:p>
-    <w:p>
-      <w:pPr>
-        <w:spacing w:lineRule="auto" w:line="240"/>
-      </w:pPr>
-      <w:r>
-        <w:t xml:space="preserve">GPS waypoints must be in shapefile format, WGS84 GCS coordinate system (lat/lon) as exported from </w:t>
-      </w:r>
-      <w:hyperlink r:id="hrId24">
-        <w:r>
-          <w:rPr>
-            <w:rStyle w:val="c13"/>
-          </w:rPr>
-          <w:t>DNRGPS</w:t>
-        </w:r>
-      </w:hyperlink>
-      <w:r>
-        <w:t xml:space="preserve"> software.  See the waypoints file specification below and the </w:t>
-      </w:r>
-      <w:hyperlink r:id="hrId25">
-        <w:r>
-          <w:rPr>
-            <w:rStyle w:val="c13"/>
-          </w:rPr>
-          <w:t>DNRGPS</w:t>
-        </w:r>
-      </w:hyperlink>
-      <w:r>
-        <w:t xml:space="preserve"> documentation for help.  </w:t>
       </w:r>
     </w:p>
     <w:p>
@@ -13467,7 +13318,23 @@
         <w:spacing w:lineRule="auto" w:line="240"/>
       </w:pPr>
       <w:r>
-        <w:t>GPS importing procedure</w:t>
+        <w:t>Record any radiocollar frequencies detected in the caribou group</w:t>
+      </w:r>
+    </w:p>
+    <w:p>
+      <w:pPr>
+        <w:spacing w:lineRule="auto" w:line="240"/>
+      </w:pPr>
+      <w:r>
+        <w:t>The example below shows a composition count survey record but procedures are similar for population and radiotracking surveys.</w:t>
+      </w:r>
+    </w:p>
+    <w:p>
+      <w:pPr>
+        <w:spacing w:lineRule="auto" w:line="240"/>
+      </w:pPr>
+      <w:r>
+        <w:t>Next, match any radiocollar frequencies that were detected in the waypoint's animal group from the data sheet to specific caribou from the Animal Movements GPS collar database.</w:t>
       </w:r>
     </w:p>
     <w:p>
@@ -13479,16 +13346,8 @@
         </w:numPr>
       </w:pPr>
       <w:r/>
-      <w:hyperlink w:anchor="_topic_Editingasurveyrecord">
-        <w:r>
-          <w:rPr>
-            <w:rStyle w:val="c13"/>
-          </w:rPr>
-          <w:t>Navigate to the survey record</w:t>
-        </w:r>
-      </w:hyperlink>
-      <w:r>
-        <w:t xml:space="preserve"> to which you would like to import waypoints</w:t>
+      <w:r>
+        <w:t>Expand the waypoint record node for a waypoint record containing a detected radiocollar frequency</w:t>
       </w:r>
     </w:p>
     <w:p>
@@ -13501,25 +13360,23 @@
       </w:pPr>
       <w:r/>
       <w:r>
-        <w:t>Click the Import waypoints... button</w:t>
-      </w:r>
-    </w:p>
-    <w:p>
-      <w:pPr>
-        <w:spacing w:lineRule="auto" w:line="240"/>
-        <w:numPr>
-          <w:ilvl w:val="0"/>
-          <w:numId w:val="12"/>
-        </w:numPr>
-      </w:pPr>
-      <w:r/>
-      <w:r>
-        <w:t xml:space="preserve">Confirm </w:t>
+        <w:t xml:space="preserve">Select the frequency from the dropdown list.  If your frequency does not appear then you must enter the radiocollar data into the </w:t>
+      </w:r>
+      <w:hyperlink w:anchor="_topic_AnimalMovement">
+        <w:r>
+          <w:rPr>
+            <w:rStyle w:val="c13"/>
+          </w:rPr>
+          <w:t>Animal Movements</w:t>
+        </w:r>
+      </w:hyperlink>
+      <w:r>
+        <w:t xml:space="preserve"> database.</w:t>
       </w:r>
       <w:r>
         <w:drawing>
           <wp:inline distT="0" distB="0" distL="0" distR="0">
-            <wp:extent cx="4676775" cy="1781175"/>
+            <wp:extent cx="5762625" cy="3114675"/>
             <wp:effectExtent l="0" t="0" r="0" b="0"/>
             <wp:docPr id="23" name="Pic 23"/>
             <wp:cNvGraphicFramePr>
@@ -13541,7 +13398,7 @@
                   <pic:spPr>
                     <a:xfrm>
                       <a:off x="0" y="0"/>
-                      <a:ext cx="4676775" cy="1781175"/>
+                      <a:ext cx="5762625" cy="3114675"/>
                     </a:xfrm>
                     <a:prstGeom prst="rect">
                       <a:avLst/>
@@ -13564,35 +13421,12 @@
       </w:pPr>
       <w:r/>
       <w:r>
-        <w:t>Navigate to the directory containing the DNRGPS shapefile containing the waypoints you would like to import</w:t>
-      </w:r>
-    </w:p>
-    <w:p>
-      <w:pPr>
-        <w:spacing w:lineRule="auto" w:line="240"/>
-        <w:numPr>
-          <w:ilvl w:val="0"/>
-          <w:numId w:val="12"/>
-        </w:numPr>
-      </w:pPr>
-      <w:r/>
-      <w:r>
-        <w:t xml:space="preserve">Select the .dbf file of the waypoints shapefile </w:t>
-      </w:r>
-    </w:p>
-    <w:p>
-      <w:pPr>
-        <w:spacing w:lineRule="auto" w:line="240"/>
-        <w:numPr>
-          <w:ilvl w:val="0"/>
-          <w:numId w:val="12"/>
-        </w:numPr>
-      </w:pPr>
-      <w:r/>
+        <w:t xml:space="preserve">Add as many frequency records as needed to match the frequency data found on the data sheet.  This example shows that two collared caribou were detected in the animal group at waypoint 4016 </w:t>
+      </w:r>
       <w:r>
         <w:drawing>
           <wp:inline distT="0" distB="0" distL="0" distR="0">
-            <wp:extent cx="5762625" cy="3619500"/>
+            <wp:extent cx="3429000" cy="2066925"/>
             <wp:effectExtent l="0" t="0" r="0" b="0"/>
             <wp:docPr id="24" name="Pic 24"/>
             <wp:cNvGraphicFramePr>
@@ -13614,7 +13448,7 @@
                   <pic:spPr>
                     <a:xfrm>
                       <a:off x="0" y="0"/>
-                      <a:ext cx="5762625" cy="3619500"/>
+                      <a:ext cx="3429000" cy="2066925"/>
                     </a:xfrm>
                     <a:prstGeom prst="rect">
                       <a:avLst/>
@@ -13626,18 +13460,93 @@
           </wp:inline>
         </w:drawing>
       </w:r>
+      <w:r/>
+    </w:p>
+    <w:p>
+      <w:pPr>
+        <w:jc w:val="center"/>
+        <w:spacing w:before="150" w:after="150" w:lineRule="auto" w:line="240"/>
+        <w:pBdr>
+          <w:top w:val="single" w:space="1" w:color="C0C0C0"/>
+          <w:left w:val="none" w:space="1" w:color="C0C0C0"/>
+          <w:bottom w:val="single" w:space="1" w:color="C0C0C0"/>
+          <w:right w:val="none" w:space="1" w:color="C0C0C0"/>
+        </w:pBdr>
+      </w:pPr>
+      <w:r>
+        <w:rPr>
+          <w:rFonts w:ascii="Tahoma" w:hAnsi="Tahoma"/>
+          <w:i/>
+          <w:color w:val="C0C0C0"/>
+        </w:rPr>
+        <w:t xml:space="preserve">Created with the Personal Edition of HelpNDoc: </w:t>
+      </w:r>
+      <w:hyperlink r:id="hrId24">
+        <w:r>
+          <w:rPr>
+            <w:rFonts w:ascii="Tahoma" w:hAnsi="Tahoma"/>
+            <w:i/>
+            <w:color w:val="6666FF"/>
+          </w:rPr>
+          <w:t>Easy to use tool to create HTML Help files and Help web sites</w:t>
+        </w:r>
+      </w:hyperlink>
+      <w:r/>
+      <w:r/>
+    </w:p>
+    <w:p>
+      <w:pPr>
+        <w:outlineLvl w:val="2"/>
+        <w:spacing w:before="150" w:after="150" w:lineRule="auto" w:line="240"/>
+        <w:shd w:val="clear" w:color="auto" w:fill="FFFFFF"/>
+        <w:pBdr>
+          <w:top w:val="none" w:space="1" w:color="000000"/>
+          <w:left w:val="none" w:space="1" w:color="000000"/>
+          <w:bottom w:val="none" w:space="1" w:color="000000"/>
+          <w:right w:val="none" w:space="1" w:color="000000"/>
+        </w:pBdr>
+      </w:pPr>
+      <w:bookmarkStart w:id="18" w:name="_topic_Deletingasurveyrecord"/>
+      <w:bookmarkEnd w:id="18"/>
+      <w:r>
+        <w:rPr>
+          <w:b/>
+          <w:i/>
+          <w:sz w:val="22"/>
+          <w:color w:val="000000"/>
+        </w:rPr>
+        <w:t>Deleting a survey record</w:t>
+      </w:r>
+      <w:r/>
+    </w:p>
+    <w:p>
+      <w:pPr>
+        <w:pStyle w:val="3"/>
+        <w:spacing w:lineRule="auto" w:line="240"/>
+      </w:pPr>
+      <w:r>
+        <w:t>Procedure</w:t>
+      </w:r>
+    </w:p>
+    <w:p>
+      <w:pPr>
+        <w:spacing w:lineRule="auto" w:line="240"/>
+      </w:pPr>
+      <w:r>
+        <w:t/>
+      </w:r>
     </w:p>
     <w:p>
       <w:pPr>
         <w:spacing w:lineRule="auto" w:line="240"/>
         <w:numPr>
           <w:ilvl w:val="0"/>
-          <w:numId w:val="12"/>
+          <w:numId w:val="13"/>
         </w:numPr>
       </w:pPr>
       <w:r/>
       <w:r>
-        <w:t>Click OK</w:t>
+        <w:t>Open the WRST Caribou Monitoring Database Application</w:t>
       </w:r>
     </w:p>
     <w:p>
@@ -13645,17 +13554,17 @@
         <w:spacing w:lineRule="auto" w:line="240"/>
         <w:numPr>
           <w:ilvl w:val="0"/>
-          <w:numId w:val="12"/>
+          <w:numId w:val="13"/>
         </w:numPr>
       </w:pPr>
       <w:r/>
       <w:r>
-        <w:t xml:space="preserve">If the waypoints imported successfully you will receive a message: </w:t>
+        <w:t>Click the Edit survey flights (composition, population, radiotracking button</w:t>
       </w:r>
       <w:r>
         <w:drawing>
           <wp:inline distT="0" distB="0" distL="0" distR="0">
-            <wp:extent cx="2066925" cy="1524000"/>
+            <wp:extent cx="4276725" cy="4476750"/>
             <wp:effectExtent l="0" t="0" r="0" b="0"/>
             <wp:docPr id="25" name="Pic 25"/>
             <wp:cNvGraphicFramePr>
@@ -13677,7 +13586,7 @@
                   <pic:spPr>
                     <a:xfrm>
                       <a:off x="0" y="0"/>
-                      <a:ext cx="2066925" cy="1524000"/>
+                      <a:ext cx="4276725" cy="4476750"/>
                     </a:xfrm>
                     <a:prstGeom prst="rect">
                       <a:avLst/>
@@ -13695,12 +13604,12 @@
         <w:spacing w:lineRule="auto" w:line="240"/>
         <w:numPr>
           <w:ilvl w:val="0"/>
-          <w:numId w:val="12"/>
+          <w:numId w:val="13"/>
         </w:numPr>
       </w:pPr>
       <w:r/>
       <w:r>
-        <w:t>Click OK</w:t>
+        <w:t>The Survey Flights form opens</w:t>
       </w:r>
     </w:p>
     <w:p>
@@ -13708,17 +13617,17 @@
         <w:spacing w:lineRule="auto" w:line="240"/>
         <w:numPr>
           <w:ilvl w:val="0"/>
-          <w:numId w:val="12"/>
+          <w:numId w:val="13"/>
         </w:numPr>
       </w:pPr>
       <w:r/>
       <w:r>
-        <w:t>It may take a few seconds for the record to requery and the waypoints to appear.</w:t>
+        <w:t xml:space="preserve">Select the flight you would like to delete using the flight selector dropdown tool </w:t>
       </w:r>
       <w:r>
         <w:drawing>
           <wp:inline distT="0" distB="0" distL="0" distR="0">
-            <wp:extent cx="5762625" cy="2790825"/>
+            <wp:extent cx="5762625" cy="1457325"/>
             <wp:effectExtent l="0" t="0" r="0" b="0"/>
             <wp:docPr id="26" name="Pic 26"/>
             <wp:cNvGraphicFramePr>
@@ -13740,7 +13649,7 @@
                   <pic:spPr>
                     <a:xfrm>
                       <a:off x="0" y="0"/>
-                      <a:ext cx="5762625" cy="2790825"/>
+                      <a:ext cx="5762625" cy="1457325"/>
                     </a:xfrm>
                     <a:prstGeom prst="rect">
                       <a:avLst/>
@@ -13758,3855 +13667,17 @@
         <w:spacing w:lineRule="auto" w:line="240"/>
         <w:numPr>
           <w:ilvl w:val="0"/>
-          <w:numId w:val="12"/>
-        </w:numPr>
-      </w:pPr>
-      <w:r/>
-      <w:r>
-        <w:t>Edit the waypoint records to reflect the information on the survey data sheets, e.g., edit the record's SearchArea, Herd, animal group attributes, etc.</w:t>
-      </w:r>
-    </w:p>
-    <w:p>
-      <w:pPr>
-        <w:spacing w:lineRule="auto" w:line="240"/>
-        <w:numPr>
-          <w:ilvl w:val="0"/>
-          <w:numId w:val="12"/>
-        </w:numPr>
-      </w:pPr>
-      <w:r/>
-      <w:r>
-        <w:t>Click Save, close the form or move off the record to save.</w:t>
-      </w:r>
-    </w:p>
-    <w:p>
-      <w:pPr>
-        <w:pStyle w:val="3"/>
-        <w:spacing w:lineRule="auto" w:line="240"/>
-      </w:pPr>
-      <w:r>
-        <w:t>Waypoints shapefile specifications</w:t>
-      </w:r>
-    </w:p>
-    <w:p>
-      <w:pPr>
-        <w:spacing w:lineRule="auto" w:line="240"/>
-      </w:pPr>
-      <w:r>
-        <w:t>Waypoint shapefiles must be exported from DNRGPS in the</w:t>
-      </w:r>
-      <w:hyperlink r:id="hrId26" w:anchor="waypoints">
-        <w:r>
-          <w:rPr>
-            <w:rStyle w:val="c13"/>
-          </w:rPr>
-          <w:t xml:space="preserve"> format described in the DNRGPS documentation</w:t>
-        </w:r>
-      </w:hyperlink>
-      <w:r>
-        <w:t>: Required fields are highlighted in bold red below.</w:t>
-      </w:r>
-    </w:p>
-    <w:p>
-      <w:pPr>
-        <w:spacing w:lineRule="auto" w:line="240"/>
-      </w:pPr>
-      <w:r>
-        <w:t/>
-      </w:r>
-    </w:p>
-    <w:tbl>
-      <w:tblPr>
-        <w:tblW w:w="9105" w:type="dxa"/>
-        <w:tblLayout w:type="fixed"/>
-        <w:tblCellMar>
-          <w:top w:w="0" w:type="dxa"/>
-          <w:left w:w="0" w:type="dxa"/>
-          <w:bottom w:w="0" w:type="dxa"/>
-          <w:right w:w="0" w:type="dxa"/>
-        </w:tblCellMar>
-        <w:tblInd w:w="-30" w:type="dxa"/>
-      </w:tblPr>
-      <w:tblGrid>
-        <w:gridCol w:w="2055"/>
-        <w:gridCol w:w="3555"/>
-        <w:gridCol w:w="1020"/>
-        <w:gridCol w:w="1020"/>
-        <w:gridCol w:w="1455"/>
-      </w:tblGrid>
-      <w:tr>
-        <w:trPr>
-          <w:trHeight w:val="300" w:hRule="atLeast"/>
-        </w:trPr>
-        <w:tc>
-          <w:p>
-            <w:pPr>
-              <w:spacing w:lineRule="auto" w:line="240"/>
-            </w:pPr>
-            <w:r>
-              <w:rPr>
-                <w:rFonts w:ascii="Courier New" w:hAnsi="Courier New"/>
-                <w:b/>
-                <w:sz w:val="22"/>
-                <w:color w:val="000000"/>
-              </w:rPr>
-              <w:t>Name</w:t>
-            </w:r>
-          </w:p>
-        </w:tc>
-        <w:tc>
-          <w:p>
-            <w:pPr>
-              <w:spacing w:lineRule="auto" w:line="240"/>
-            </w:pPr>
-            <w:r>
-              <w:rPr>
-                <w:rFonts w:ascii="Courier New" w:hAnsi="Courier New"/>
-                <w:b/>
-                <w:sz w:val="22"/>
-                <w:color w:val="000000"/>
-              </w:rPr>
-              <w:t>Description</w:t>
-            </w:r>
-          </w:p>
-        </w:tc>
-        <w:tc>
-          <w:p>
-            <w:pPr>
-              <w:spacing w:lineRule="auto" w:line="240"/>
-            </w:pPr>
-            <w:r>
-              <w:rPr>
-                <w:rFonts w:ascii="Courier New" w:hAnsi="Courier New"/>
-                <w:b/>
-                <w:sz w:val="22"/>
-                <w:color w:val="000000"/>
-              </w:rPr>
-              <w:t>Type</w:t>
-            </w:r>
-          </w:p>
-        </w:tc>
-        <w:tc>
-          <w:p>
-            <w:pPr>
-              <w:spacing w:lineRule="auto" w:line="240"/>
-            </w:pPr>
-            <w:r>
-              <w:rPr>
-                <w:rFonts w:ascii="Courier New" w:hAnsi="Courier New"/>
-                <w:b/>
-                <w:sz w:val="22"/>
-                <w:color w:val="000000"/>
-              </w:rPr>
-              <w:t>Length</w:t>
-            </w:r>
-          </w:p>
-        </w:tc>
-        <w:tc>
-          <w:p>
-            <w:pPr>
-              <w:spacing w:lineRule="auto" w:line="240"/>
-            </w:pPr>
-            <w:r>
-              <w:rPr>
-                <w:rFonts w:ascii="Courier New" w:hAnsi="Courier New"/>
-                <w:b/>
-                <w:sz w:val="22"/>
-                <w:color w:val="000000"/>
-              </w:rPr>
-              <w:t>Precision</w:t>
-            </w:r>
-          </w:p>
-        </w:tc>
-      </w:tr>
-      <w:tr>
-        <w:trPr>
-          <w:trHeight w:val="300" w:hRule="atLeast"/>
-        </w:trPr>
-        <w:tc>
-          <w:p>
-            <w:pPr>
-              <w:spacing w:lineRule="auto" w:line="240"/>
-            </w:pPr>
-            <w:r>
-              <w:rPr>
-                <w:rFonts w:ascii="Courier New" w:hAnsi="Courier New"/>
-                <w:b/>
-                <w:sz w:val="22"/>
-                <w:color w:val="000000"/>
-              </w:rPr>
-              <w:t>type</w:t>
-            </w:r>
-          </w:p>
-        </w:tc>
-        <w:tc>
-          <w:p>
-            <w:pPr>
-              <w:spacing w:lineRule="auto" w:line="240"/>
-            </w:pPr>
-            <w:r>
-              <w:rPr>
-                <w:rFonts w:ascii="Courier New" w:hAnsi="Courier New"/>
-                <w:sz w:val="22"/>
-                <w:color w:val="000000"/>
-              </w:rPr>
-              <w:t>WAYPOINT</w:t>
-            </w:r>
-          </w:p>
-        </w:tc>
-        <w:tc>
-          <w:p>
-            <w:pPr>
-              <w:spacing w:lineRule="auto" w:line="240"/>
-            </w:pPr>
-            <w:r>
-              <w:rPr>
-                <w:rFonts w:ascii="Courier New" w:hAnsi="Courier New"/>
-                <w:sz w:val="22"/>
-                <w:color w:val="000000"/>
-              </w:rPr>
-              <w:t>string</w:t>
-            </w:r>
-          </w:p>
-        </w:tc>
-        <w:tc>
-          <w:p>
-            <w:pPr>
-              <w:jc w:val="right"/>
-              <w:spacing w:lineRule="auto" w:line="240"/>
-            </w:pPr>
-            <w:r>
-              <w:rPr>
-                <w:rFonts w:ascii="Courier New" w:hAnsi="Courier New"/>
-                <w:sz w:val="22"/>
-                <w:color w:val="000000"/>
-              </w:rPr>
-              <w:t>10</w:t>
-            </w:r>
-          </w:p>
-        </w:tc>
-        <w:tc>
-          <w:p>
-            <w:pPr>
-              <w:jc w:val="right"/>
-              <w:spacing w:lineRule="auto" w:line="240"/>
-            </w:pPr>
-            <w:r>
-              <w:rPr>
-                <w:rFonts w:ascii="Courier New" w:hAnsi="Courier New"/>
-                <w:sz w:val="22"/>
-                <w:color w:val="000000"/>
-              </w:rPr>
-              <w:t>0</w:t>
-            </w:r>
-          </w:p>
-        </w:tc>
-      </w:tr>
-      <w:tr>
-        <w:trPr>
-          <w:trHeight w:val="300" w:hRule="atLeast"/>
-        </w:trPr>
-        <w:tc>
-          <w:p>
-            <w:pPr>
-              <w:spacing w:lineRule="auto" w:line="240"/>
-            </w:pPr>
-            <w:r>
-              <w:rPr>
-                <w:rFonts w:ascii="Courier New" w:hAnsi="Courier New"/>
-                <w:b/>
-                <w:sz w:val="22"/>
-                <w:color w:val="C00000"/>
-              </w:rPr>
-              <w:t>ident</w:t>
-            </w:r>
-          </w:p>
-        </w:tc>
-        <w:tc>
-          <w:p>
-            <w:pPr>
-              <w:spacing w:lineRule="auto" w:line="240"/>
-            </w:pPr>
-            <w:r>
-              <w:rPr>
-                <w:rFonts w:ascii="Courier New" w:hAnsi="Courier New"/>
-                <w:b/>
-                <w:sz w:val="22"/>
-                <w:color w:val="C00000"/>
-              </w:rPr>
-              <w:t>Identifier</w:t>
-            </w:r>
-          </w:p>
-        </w:tc>
-        <w:tc>
-          <w:p>
-            <w:pPr>
-              <w:spacing w:lineRule="auto" w:line="240"/>
-            </w:pPr>
-            <w:r>
-              <w:rPr>
-                <w:rFonts w:ascii="Courier New" w:hAnsi="Courier New"/>
-                <w:b/>
-                <w:sz w:val="22"/>
-                <w:color w:val="C00000"/>
-              </w:rPr>
-              <w:t>string</w:t>
-            </w:r>
-          </w:p>
-        </w:tc>
-        <w:tc>
-          <w:p>
-            <w:pPr>
-              <w:jc w:val="right"/>
-              <w:spacing w:lineRule="auto" w:line="240"/>
-            </w:pPr>
-            <w:r>
-              <w:rPr>
-                <w:rFonts w:ascii="Courier New" w:hAnsi="Courier New"/>
-                <w:b/>
-                <w:sz w:val="22"/>
-                <w:color w:val="C00000"/>
-              </w:rPr>
-              <w:t>24</w:t>
-            </w:r>
-          </w:p>
-        </w:tc>
-        <w:tc>
-          <w:p>
-            <w:pPr>
-              <w:jc w:val="right"/>
-              <w:spacing w:lineRule="auto" w:line="240"/>
-            </w:pPr>
-            <w:r>
-              <w:rPr>
-                <w:rFonts w:ascii="Courier New" w:hAnsi="Courier New"/>
-                <w:b/>
-                <w:sz w:val="22"/>
-                <w:color w:val="C00000"/>
-              </w:rPr>
-              <w:t>0</w:t>
-            </w:r>
-          </w:p>
-        </w:tc>
-      </w:tr>
-      <w:tr>
-        <w:trPr>
-          <w:trHeight w:val="300" w:hRule="atLeast"/>
-        </w:trPr>
-        <w:tc>
-          <w:p>
-            <w:pPr>
-              <w:spacing w:lineRule="auto" w:line="240"/>
-            </w:pPr>
-            <w:r>
-              <w:rPr>
-                <w:rFonts w:ascii="Courier New" w:hAnsi="Courier New"/>
-                <w:b/>
-                <w:sz w:val="22"/>
-                <w:color w:val="C00000"/>
-              </w:rPr>
-              <w:t>lat</w:t>
-            </w:r>
-          </w:p>
-        </w:tc>
-        <w:tc>
-          <w:p>
-            <w:pPr>
-              <w:spacing w:lineRule="auto" w:line="240"/>
-            </w:pPr>
-            <w:r>
-              <w:rPr>
-                <w:rFonts w:ascii="Courier New" w:hAnsi="Courier New"/>
-                <w:b/>
-                <w:sz w:val="22"/>
-                <w:color w:val="C00000"/>
-              </w:rPr>
-              <w:t>Latitude</w:t>
-            </w:r>
-          </w:p>
-        </w:tc>
-        <w:tc>
-          <w:p>
-            <w:pPr>
-              <w:spacing w:lineRule="auto" w:line="240"/>
-            </w:pPr>
-            <w:r>
-              <w:rPr>
-                <w:rFonts w:ascii="Courier New" w:hAnsi="Courier New"/>
-                <w:b/>
-                <w:sz w:val="22"/>
-                <w:color w:val="C00000"/>
-              </w:rPr>
-              <w:t>number</w:t>
-            </w:r>
-          </w:p>
-        </w:tc>
-        <w:tc>
-          <w:p>
-            <w:pPr>
-              <w:jc w:val="right"/>
-              <w:spacing w:lineRule="auto" w:line="240"/>
-            </w:pPr>
-            <w:r>
-              <w:rPr>
-                <w:rFonts w:ascii="Courier New" w:hAnsi="Courier New"/>
-                <w:b/>
-                <w:sz w:val="22"/>
-                <w:color w:val="C00000"/>
-              </w:rPr>
-              <w:t>18</w:t>
-            </w:r>
-          </w:p>
-        </w:tc>
-        <w:tc>
-          <w:p>
-            <w:pPr>
-              <w:jc w:val="right"/>
-              <w:spacing w:lineRule="auto" w:line="240"/>
-            </w:pPr>
-            <w:r>
-              <w:rPr>
-                <w:rFonts w:ascii="Courier New" w:hAnsi="Courier New"/>
-                <w:b/>
-                <w:sz w:val="22"/>
-                <w:color w:val="C00000"/>
-              </w:rPr>
-              <w:t>8</w:t>
-            </w:r>
-          </w:p>
-        </w:tc>
-      </w:tr>
-      <w:tr>
-        <w:trPr>
-          <w:trHeight w:val="300" w:hRule="atLeast"/>
-        </w:trPr>
-        <w:tc>
-          <w:p>
-            <w:pPr>
-              <w:spacing w:lineRule="auto" w:line="240"/>
-            </w:pPr>
-            <w:r>
-              <w:rPr>
-                <w:rFonts w:ascii="Courier New" w:hAnsi="Courier New"/>
-                <w:b/>
-                <w:sz w:val="22"/>
-                <w:color w:val="C00000"/>
-              </w:rPr>
-              <w:t>long</w:t>
-            </w:r>
-          </w:p>
-        </w:tc>
-        <w:tc>
-          <w:p>
-            <w:pPr>
-              <w:spacing w:lineRule="auto" w:line="240"/>
-            </w:pPr>
-            <w:r>
-              <w:rPr>
-                <w:rFonts w:ascii="Courier New" w:hAnsi="Courier New"/>
-                <w:b/>
-                <w:sz w:val="22"/>
-                <w:color w:val="C00000"/>
-              </w:rPr>
-              <w:t>Longitude</w:t>
-            </w:r>
-          </w:p>
-        </w:tc>
-        <w:tc>
-          <w:p>
-            <w:pPr>
-              <w:spacing w:lineRule="auto" w:line="240"/>
-            </w:pPr>
-            <w:r>
-              <w:rPr>
-                <w:rFonts w:ascii="Courier New" w:hAnsi="Courier New"/>
-                <w:b/>
-                <w:sz w:val="22"/>
-                <w:color w:val="C00000"/>
-              </w:rPr>
-              <w:t>number</w:t>
-            </w:r>
-          </w:p>
-        </w:tc>
-        <w:tc>
-          <w:p>
-            <w:pPr>
-              <w:jc w:val="right"/>
-              <w:spacing w:lineRule="auto" w:line="240"/>
-            </w:pPr>
-            <w:r>
-              <w:rPr>
-                <w:rFonts w:ascii="Courier New" w:hAnsi="Courier New"/>
-                <w:b/>
-                <w:sz w:val="22"/>
-                <w:color w:val="C00000"/>
-              </w:rPr>
-              <w:t>18</w:t>
-            </w:r>
-          </w:p>
-        </w:tc>
-        <w:tc>
-          <w:p>
-            <w:pPr>
-              <w:jc w:val="right"/>
-              <w:spacing w:lineRule="auto" w:line="240"/>
-            </w:pPr>
-            <w:r>
-              <w:rPr>
-                <w:rFonts w:ascii="Courier New" w:hAnsi="Courier New"/>
-                <w:b/>
-                <w:sz w:val="22"/>
-                <w:color w:val="C00000"/>
-              </w:rPr>
-              <w:t>8</w:t>
-            </w:r>
-          </w:p>
-        </w:tc>
-      </w:tr>
-      <w:tr>
-        <w:trPr>
-          <w:trHeight w:val="300" w:hRule="atLeast"/>
-        </w:trPr>
-        <w:tc>
-          <w:p>
-            <w:pPr>
-              <w:spacing w:lineRule="auto" w:line="240"/>
-            </w:pPr>
-            <w:r>
-              <w:rPr>
-                <w:rFonts w:ascii="Courier New" w:hAnsi="Courier New"/>
-                <w:sz w:val="22"/>
-                <w:color w:val="000000"/>
-              </w:rPr>
-              <w:t>y_proj</w:t>
-            </w:r>
-          </w:p>
-        </w:tc>
-        <w:tc>
-          <w:p>
-            <w:pPr>
-              <w:spacing w:lineRule="auto" w:line="240"/>
-            </w:pPr>
-            <w:r>
-              <w:rPr>
-                <w:rFonts w:ascii="Courier New" w:hAnsi="Courier New"/>
-                <w:sz w:val="22"/>
-                <w:color w:val="000000"/>
-              </w:rPr>
-              <w:t>Projected Y Coordinate</w:t>
-            </w:r>
-          </w:p>
-        </w:tc>
-        <w:tc>
-          <w:p>
-            <w:pPr>
-              <w:spacing w:lineRule="auto" w:line="240"/>
-            </w:pPr>
-            <w:r>
-              <w:rPr>
-                <w:rFonts w:ascii="Courier New" w:hAnsi="Courier New"/>
-                <w:sz w:val="22"/>
-                <w:color w:val="000000"/>
-              </w:rPr>
-              <w:t>number</w:t>
-            </w:r>
-          </w:p>
-        </w:tc>
-        <w:tc>
-          <w:p>
-            <w:pPr>
-              <w:jc w:val="right"/>
-              <w:spacing w:lineRule="auto" w:line="240"/>
-            </w:pPr>
-            <w:r>
-              <w:rPr>
-                <w:rFonts w:ascii="Courier New" w:hAnsi="Courier New"/>
-                <w:sz w:val="22"/>
-                <w:color w:val="000000"/>
-              </w:rPr>
-              <w:t>18</w:t>
-            </w:r>
-          </w:p>
-        </w:tc>
-        <w:tc>
-          <w:p>
-            <w:pPr>
-              <w:jc w:val="right"/>
-              <w:spacing w:lineRule="auto" w:line="240"/>
-            </w:pPr>
-            <w:r>
-              <w:rPr>
-                <w:rFonts w:ascii="Courier New" w:hAnsi="Courier New"/>
-                <w:sz w:val="22"/>
-                <w:color w:val="000000"/>
-              </w:rPr>
-              <w:t>8</w:t>
-            </w:r>
-          </w:p>
-        </w:tc>
-      </w:tr>
-      <w:tr>
-        <w:trPr>
-          <w:trHeight w:val="300" w:hRule="atLeast"/>
-        </w:trPr>
-        <w:tc>
-          <w:p>
-            <w:pPr>
-              <w:spacing w:lineRule="auto" w:line="240"/>
-            </w:pPr>
-            <w:r>
-              <w:rPr>
-                <w:rFonts w:ascii="Courier New" w:hAnsi="Courier New"/>
-                <w:sz w:val="22"/>
-                <w:color w:val="000000"/>
-              </w:rPr>
-              <w:t>x_proj</w:t>
-            </w:r>
-          </w:p>
-        </w:tc>
-        <w:tc>
-          <w:p>
-            <w:pPr>
-              <w:spacing w:lineRule="auto" w:line="240"/>
-            </w:pPr>
-            <w:r>
-              <w:rPr>
-                <w:rFonts w:ascii="Courier New" w:hAnsi="Courier New"/>
-                <w:sz w:val="22"/>
-                <w:color w:val="000000"/>
-              </w:rPr>
-              <w:t>Projected X Coordinate</w:t>
-            </w:r>
-          </w:p>
-        </w:tc>
-        <w:tc>
-          <w:p>
-            <w:pPr>
-              <w:spacing w:lineRule="auto" w:line="240"/>
-            </w:pPr>
-            <w:r>
-              <w:rPr>
-                <w:rFonts w:ascii="Courier New" w:hAnsi="Courier New"/>
-                <w:sz w:val="22"/>
-                <w:color w:val="000000"/>
-              </w:rPr>
-              <w:t>number</w:t>
-            </w:r>
-          </w:p>
-        </w:tc>
-        <w:tc>
-          <w:p>
-            <w:pPr>
-              <w:jc w:val="right"/>
-              <w:spacing w:lineRule="auto" w:line="240"/>
-            </w:pPr>
-            <w:r>
-              <w:rPr>
-                <w:rFonts w:ascii="Courier New" w:hAnsi="Courier New"/>
-                <w:sz w:val="22"/>
-                <w:color w:val="000000"/>
-              </w:rPr>
-              <w:t>18</w:t>
-            </w:r>
-          </w:p>
-        </w:tc>
-        <w:tc>
-          <w:p>
-            <w:pPr>
-              <w:jc w:val="right"/>
-              <w:spacing w:lineRule="auto" w:line="240"/>
-            </w:pPr>
-            <w:r>
-              <w:rPr>
-                <w:rFonts w:ascii="Courier New" w:hAnsi="Courier New"/>
-                <w:sz w:val="22"/>
-                <w:color w:val="000000"/>
-              </w:rPr>
-              <w:t>8</w:t>
-            </w:r>
-          </w:p>
-        </w:tc>
-      </w:tr>
-      <w:tr>
-        <w:trPr>
-          <w:trHeight w:val="285" w:hRule="atLeast"/>
-        </w:trPr>
-        <w:tc>
-          <w:p>
-            <w:pPr>
-              <w:spacing w:lineRule="auto" w:line="240"/>
-            </w:pPr>
-            <w:r>
-              <w:rPr>
-                <w:rFonts w:ascii="Courier New" w:hAnsi="Courier New"/>
-                <w:b/>
-                <w:sz w:val="22"/>
-                <w:color w:val="C00000"/>
-              </w:rPr>
-              <w:t>comment</w:t>
-            </w:r>
-          </w:p>
-        </w:tc>
-        <w:tc>
-          <w:p>
-            <w:pPr>
-              <w:spacing w:lineRule="auto" w:line="240"/>
-            </w:pPr>
-            <w:r>
-              <w:rPr>
-                <w:rFonts w:ascii="Courier New" w:hAnsi="Courier New"/>
-                <w:b/>
-                <w:sz w:val="22"/>
-                <w:color w:val="C00000"/>
-              </w:rPr>
-              <w:t>User Comment</w:t>
-            </w:r>
-          </w:p>
-        </w:tc>
-        <w:tc>
-          <w:p>
-            <w:pPr>
-              <w:spacing w:lineRule="auto" w:line="240"/>
-            </w:pPr>
-            <w:r>
-              <w:rPr>
-                <w:rFonts w:ascii="Courier New" w:hAnsi="Courier New"/>
-                <w:b/>
-                <w:sz w:val="22"/>
-                <w:color w:val="C00000"/>
-              </w:rPr>
-              <w:t>string</w:t>
-            </w:r>
-          </w:p>
-        </w:tc>
-        <w:tc>
-          <w:p>
-            <w:pPr>
-              <w:jc w:val="right"/>
-              <w:spacing w:lineRule="auto" w:line="240"/>
-            </w:pPr>
-            <w:r>
-              <w:rPr>
-                <w:rFonts w:ascii="Courier New" w:hAnsi="Courier New"/>
-                <w:b/>
-                <w:sz w:val="22"/>
-                <w:color w:val="C00000"/>
-              </w:rPr>
-              <w:t>254</w:t>
-            </w:r>
-          </w:p>
-        </w:tc>
-        <w:tc>
-          <w:p>
-            <w:pPr>
-              <w:jc w:val="right"/>
-              <w:spacing w:lineRule="auto" w:line="240"/>
-            </w:pPr>
-            <w:r>
-              <w:rPr>
-                <w:rFonts w:ascii="Courier New" w:hAnsi="Courier New"/>
-                <w:b/>
-                <w:sz w:val="22"/>
-                <w:color w:val="C00000"/>
-              </w:rPr>
-              <w:t>0</w:t>
-            </w:r>
-          </w:p>
-        </w:tc>
-      </w:tr>
-      <w:tr>
-        <w:trPr>
-          <w:trHeight w:val="285" w:hRule="atLeast"/>
-        </w:trPr>
-        <w:tc>
-          <w:p>
-            <w:pPr>
-              <w:spacing w:lineRule="auto" w:line="240"/>
-            </w:pPr>
-            <w:r>
-              <w:rPr>
-                <w:rFonts w:ascii="Courier New" w:hAnsi="Courier New"/>
-                <w:sz w:val="22"/>
-                <w:color w:val="000000"/>
-              </w:rPr>
-              <w:t>display</w:t>
-            </w:r>
-          </w:p>
-        </w:tc>
-        <w:tc>
-          <w:p>
-            <w:pPr>
-              <w:spacing w:lineRule="auto" w:line="240"/>
-            </w:pPr>
-            <w:r>
-              <w:rPr>
-                <w:rFonts w:ascii="Courier New" w:hAnsi="Courier New"/>
-                <w:sz w:val="22"/>
-                <w:color w:val="000000"/>
-              </w:rPr>
-              <w:t>Display Options</w:t>
-            </w:r>
-          </w:p>
-        </w:tc>
-        <w:tc>
-          <w:p>
-            <w:pPr>
-              <w:spacing w:lineRule="auto" w:line="240"/>
-            </w:pPr>
-            <w:r>
-              <w:rPr>
-                <w:rFonts w:ascii="Courier New" w:hAnsi="Courier New"/>
-                <w:sz w:val="22"/>
-                <w:color w:val="000000"/>
-              </w:rPr>
-              <w:t>string</w:t>
-            </w:r>
-          </w:p>
-        </w:tc>
-        <w:tc>
-          <w:p>
-            <w:pPr>
-              <w:jc w:val="right"/>
-              <w:spacing w:lineRule="auto" w:line="240"/>
-            </w:pPr>
-            <w:r>
-              <w:rPr>
-                <w:rFonts w:ascii="Courier New" w:hAnsi="Courier New"/>
-                <w:sz w:val="22"/>
-                <w:color w:val="000000"/>
-              </w:rPr>
-              <w:t>10</w:t>
-            </w:r>
-          </w:p>
-        </w:tc>
-        <w:tc>
-          <w:p>
-            <w:pPr>
-              <w:jc w:val="right"/>
-              <w:spacing w:lineRule="auto" w:line="240"/>
-            </w:pPr>
-            <w:r>
-              <w:rPr>
-                <w:rFonts w:ascii="Courier New" w:hAnsi="Courier New"/>
-                <w:sz w:val="22"/>
-                <w:color w:val="000000"/>
-              </w:rPr>
-              <w:t>0</w:t>
-            </w:r>
-          </w:p>
-        </w:tc>
-      </w:tr>
-      <w:tr>
-        <w:trPr>
-          <w:trHeight w:val="285" w:hRule="atLeast"/>
-        </w:trPr>
-        <w:tc>
-          <w:p>
-            <w:pPr>
-              <w:spacing w:lineRule="auto" w:line="240"/>
-            </w:pPr>
-            <w:r>
-              <w:rPr>
-                <w:rFonts w:ascii="Courier New" w:hAnsi="Courier New"/>
-                <w:sz w:val="22"/>
-                <w:color w:val="000000"/>
-              </w:rPr>
-              <w:t>symbol</w:t>
-            </w:r>
-          </w:p>
-        </w:tc>
-        <w:tc>
-          <w:p>
-            <w:pPr>
-              <w:spacing w:lineRule="auto" w:line="240"/>
-            </w:pPr>
-            <w:r>
-              <w:rPr>
-                <w:rFonts w:ascii="Courier New" w:hAnsi="Courier New"/>
-                <w:sz w:val="22"/>
-                <w:color w:val="000000"/>
-              </w:rPr>
-              <w:t>Waypoint Symbol</w:t>
-            </w:r>
-          </w:p>
-        </w:tc>
-        <w:tc>
-          <w:p>
-            <w:pPr>
-              <w:spacing w:lineRule="auto" w:line="240"/>
-            </w:pPr>
-            <w:r>
-              <w:rPr>
-                <w:rFonts w:ascii="Courier New" w:hAnsi="Courier New"/>
-                <w:sz w:val="22"/>
-                <w:color w:val="000000"/>
-              </w:rPr>
-              <w:t>string</w:t>
-            </w:r>
-          </w:p>
-        </w:tc>
-        <w:tc>
-          <w:p>
-            <w:pPr>
-              <w:jc w:val="right"/>
-              <w:spacing w:lineRule="auto" w:line="240"/>
-            </w:pPr>
-            <w:r>
-              <w:rPr>
-                <w:rFonts w:ascii="Courier New" w:hAnsi="Courier New"/>
-                <w:sz w:val="22"/>
-                <w:color w:val="000000"/>
-              </w:rPr>
-              <w:t>10</w:t>
-            </w:r>
-          </w:p>
-        </w:tc>
-        <w:tc>
-          <w:p>
-            <w:pPr>
-              <w:jc w:val="right"/>
-              <w:spacing w:lineRule="auto" w:line="240"/>
-            </w:pPr>
-            <w:r>
-              <w:rPr>
-                <w:rFonts w:ascii="Courier New" w:hAnsi="Courier New"/>
-                <w:sz w:val="22"/>
-                <w:color w:val="000000"/>
-              </w:rPr>
-              <w:t>0</w:t>
-            </w:r>
-          </w:p>
-        </w:tc>
-      </w:tr>
-      <w:tr>
-        <w:trPr>
-          <w:trHeight w:val="285" w:hRule="atLeast"/>
-        </w:trPr>
-        <w:tc>
-          <w:p>
-            <w:pPr>
-              <w:spacing w:lineRule="auto" w:line="240"/>
-            </w:pPr>
-            <w:r>
-              <w:rPr>
-                <w:rFonts w:ascii="Courier New" w:hAnsi="Courier New"/>
-                <w:sz w:val="22"/>
-                <w:color w:val="000000"/>
-              </w:rPr>
-              <w:t>dist</w:t>
-            </w:r>
-          </w:p>
-        </w:tc>
-        <w:tc>
-          <w:p>
-            <w:pPr>
-              <w:spacing w:lineRule="auto" w:line="240"/>
-            </w:pPr>
-            <w:r>
-              <w:rPr>
-                <w:rFonts w:ascii="Courier New" w:hAnsi="Courier New"/>
-                <w:sz w:val="22"/>
-                <w:color w:val="000000"/>
-              </w:rPr>
-              <w:t>Proximity Distance</w:t>
-            </w:r>
-          </w:p>
-        </w:tc>
-        <w:tc>
-          <w:p>
-            <w:pPr>
-              <w:spacing w:lineRule="auto" w:line="240"/>
-            </w:pPr>
-            <w:r>
-              <w:rPr>
-                <w:rFonts w:ascii="Courier New" w:hAnsi="Courier New"/>
-                <w:sz w:val="22"/>
-                <w:color w:val="000000"/>
-              </w:rPr>
-              <w:t>number</w:t>
-            </w:r>
-          </w:p>
-        </w:tc>
-        <w:tc>
-          <w:p>
-            <w:pPr>
-              <w:jc w:val="right"/>
-              <w:spacing w:lineRule="auto" w:line="240"/>
-            </w:pPr>
-            <w:r>
-              <w:rPr>
-                <w:rFonts w:ascii="Courier New" w:hAnsi="Courier New"/>
-                <w:sz w:val="22"/>
-                <w:color w:val="000000"/>
-              </w:rPr>
-              <w:t>12</w:t>
-            </w:r>
-          </w:p>
-        </w:tc>
-        <w:tc>
-          <w:p>
-            <w:pPr>
-              <w:jc w:val="right"/>
-              <w:spacing w:lineRule="auto" w:line="240"/>
-            </w:pPr>
-            <w:r>
-              <w:rPr>
-                <w:rFonts w:ascii="Courier New" w:hAnsi="Courier New"/>
-                <w:sz w:val="22"/>
-                <w:color w:val="000000"/>
-              </w:rPr>
-              <w:t>2</w:t>
-            </w:r>
-          </w:p>
-        </w:tc>
-      </w:tr>
-      <w:tr>
-        <w:trPr>
-          <w:trHeight w:val="285" w:hRule="atLeast"/>
-        </w:trPr>
-        <w:tc>
-          <w:p>
-            <w:pPr>
-              <w:spacing w:lineRule="auto" w:line="240"/>
-            </w:pPr>
-            <w:r>
-              <w:rPr>
-                <w:rFonts w:ascii="Courier New" w:hAnsi="Courier New"/>
-                <w:sz w:val="22"/>
-                <w:color w:val="000000"/>
-              </w:rPr>
-              <w:t>proximity</w:t>
-            </w:r>
-          </w:p>
-        </w:tc>
-        <w:tc>
-          <w:p>
-            <w:pPr>
-              <w:spacing w:lineRule="auto" w:line="240"/>
-            </w:pPr>
-            <w:r>
-              <w:rPr>
-                <w:rFonts w:ascii="Courier New" w:hAnsi="Courier New"/>
-                <w:sz w:val="22"/>
-                <w:color w:val="000000"/>
-              </w:rPr>
-              <w:t>Proximity Index</w:t>
-            </w:r>
-          </w:p>
-        </w:tc>
-        <w:tc>
-          <w:p>
-            <w:pPr>
-              <w:spacing w:lineRule="auto" w:line="240"/>
-            </w:pPr>
-            <w:r>
-              <w:rPr>
-                <w:rFonts w:ascii="Courier New" w:hAnsi="Courier New"/>
-                <w:sz w:val="22"/>
-                <w:color w:val="000000"/>
-              </w:rPr>
-              <w:t>string</w:t>
-            </w:r>
-          </w:p>
-        </w:tc>
-        <w:tc>
-          <w:p>
-            <w:pPr>
-              <w:jc w:val="right"/>
-              <w:spacing w:lineRule="auto" w:line="240"/>
-            </w:pPr>
-            <w:r>
-              <w:rPr>
-                <w:rFonts w:ascii="Courier New" w:hAnsi="Courier New"/>
-                <w:sz w:val="22"/>
-                <w:color w:val="000000"/>
-              </w:rPr>
-              <w:t>10</w:t>
-            </w:r>
-          </w:p>
-        </w:tc>
-        <w:tc>
-          <w:p>
-            <w:pPr>
-              <w:jc w:val="right"/>
-              <w:spacing w:lineRule="auto" w:line="240"/>
-            </w:pPr>
-            <w:r>
-              <w:rPr>
-                <w:rFonts w:ascii="Courier New" w:hAnsi="Courier New"/>
-                <w:sz w:val="22"/>
-                <w:color w:val="000000"/>
-              </w:rPr>
-              <w:t>0</w:t>
-            </w:r>
-          </w:p>
-        </w:tc>
-      </w:tr>
-      <w:tr>
-        <w:trPr>
-          <w:trHeight w:val="285" w:hRule="atLeast"/>
-        </w:trPr>
-        <w:tc>
-          <w:p>
-            <w:pPr>
-              <w:spacing w:lineRule="auto" w:line="240"/>
-            </w:pPr>
-            <w:r>
-              <w:rPr>
-                <w:rFonts w:ascii="Courier New" w:hAnsi="Courier New"/>
-                <w:sz w:val="22"/>
-                <w:color w:val="000000"/>
-              </w:rPr>
-              <w:t>color</w:t>
-            </w:r>
-          </w:p>
-        </w:tc>
-        <w:tc>
-          <w:p>
-            <w:pPr>
-              <w:spacing w:lineRule="auto" w:line="240"/>
-            </w:pPr>
-            <w:r>
-              <w:rPr>
-                <w:rFonts w:ascii="Courier New" w:hAnsi="Courier New"/>
-                <w:sz w:val="22"/>
-                <w:color w:val="000000"/>
-              </w:rPr>
-              <w:t>Color</w:t>
-            </w:r>
-          </w:p>
-        </w:tc>
-        <w:tc>
-          <w:p>
-            <w:pPr>
-              <w:spacing w:lineRule="auto" w:line="240"/>
-            </w:pPr>
-            <w:r>
-              <w:rPr>
-                <w:rFonts w:ascii="Courier New" w:hAnsi="Courier New"/>
-                <w:sz w:val="22"/>
-                <w:color w:val="000000"/>
-              </w:rPr>
-              <w:t>string</w:t>
-            </w:r>
-          </w:p>
-        </w:tc>
-        <w:tc>
-          <w:p>
-            <w:pPr>
-              <w:jc w:val="right"/>
-              <w:spacing w:lineRule="auto" w:line="240"/>
-            </w:pPr>
-            <w:r>
-              <w:rPr>
-                <w:rFonts w:ascii="Courier New" w:hAnsi="Courier New"/>
-                <w:sz w:val="22"/>
-                <w:color w:val="000000"/>
-              </w:rPr>
-              <w:t>10</w:t>
-            </w:r>
-          </w:p>
-        </w:tc>
-        <w:tc>
-          <w:p>
-            <w:pPr>
-              <w:jc w:val="right"/>
-              <w:spacing w:lineRule="auto" w:line="240"/>
-            </w:pPr>
-            <w:r>
-              <w:rPr>
-                <w:rFonts w:ascii="Courier New" w:hAnsi="Courier New"/>
-                <w:sz w:val="22"/>
-                <w:color w:val="000000"/>
-              </w:rPr>
-              <w:t>0</w:t>
-            </w:r>
-          </w:p>
-        </w:tc>
-      </w:tr>
-      <w:tr>
-        <w:trPr>
-          <w:trHeight w:val="285" w:hRule="atLeast"/>
-        </w:trPr>
-        <w:tc>
-          <w:p>
-            <w:pPr>
-              <w:spacing w:lineRule="auto" w:line="240"/>
-            </w:pPr>
-            <w:r>
-              <w:rPr>
-                <w:rFonts w:ascii="Courier New" w:hAnsi="Courier New"/>
-                <w:b/>
-                <w:sz w:val="22"/>
-                <w:color w:val="C00000"/>
-              </w:rPr>
-              <w:t>altitude</w:t>
-            </w:r>
-          </w:p>
-        </w:tc>
-        <w:tc>
-          <w:p>
-            <w:pPr>
-              <w:spacing w:lineRule="auto" w:line="240"/>
-            </w:pPr>
-            <w:r>
-              <w:rPr>
-                <w:rFonts w:ascii="Courier New" w:hAnsi="Courier New"/>
-                <w:b/>
-                <w:sz w:val="22"/>
-                <w:color w:val="C00000"/>
-              </w:rPr>
-              <w:t>Altitude</w:t>
-            </w:r>
-          </w:p>
-        </w:tc>
-        <w:tc>
-          <w:p>
-            <w:pPr>
-              <w:spacing w:lineRule="auto" w:line="240"/>
-            </w:pPr>
-            <w:r>
-              <w:rPr>
-                <w:rFonts w:ascii="Courier New" w:hAnsi="Courier New"/>
-                <w:b/>
-                <w:sz w:val="22"/>
-                <w:color w:val="C00000"/>
-              </w:rPr>
-              <w:t>number</w:t>
-            </w:r>
-          </w:p>
-        </w:tc>
-        <w:tc>
-          <w:p>
-            <w:pPr>
-              <w:jc w:val="right"/>
-              <w:spacing w:lineRule="auto" w:line="240"/>
-            </w:pPr>
-            <w:r>
-              <w:rPr>
-                <w:rFonts w:ascii="Courier New" w:hAnsi="Courier New"/>
-                <w:b/>
-                <w:sz w:val="22"/>
-                <w:color w:val="C00000"/>
-              </w:rPr>
-              <w:t>12</w:t>
-            </w:r>
-          </w:p>
-        </w:tc>
-        <w:tc>
-          <w:p>
-            <w:pPr>
-              <w:jc w:val="right"/>
-              <w:spacing w:lineRule="auto" w:line="240"/>
-            </w:pPr>
-            <w:r>
-              <w:rPr>
-                <w:rFonts w:ascii="Courier New" w:hAnsi="Courier New"/>
-                <w:b/>
-                <w:sz w:val="22"/>
-                <w:color w:val="C00000"/>
-              </w:rPr>
-              <w:t>2</w:t>
-            </w:r>
-          </w:p>
-        </w:tc>
-      </w:tr>
-      <w:tr>
-        <w:trPr>
-          <w:trHeight w:val="285" w:hRule="atLeast"/>
-        </w:trPr>
-        <w:tc>
-          <w:p>
-            <w:pPr>
-              <w:spacing w:lineRule="auto" w:line="240"/>
-            </w:pPr>
-            <w:r>
-              <w:rPr>
-                <w:rFonts w:ascii="Courier New" w:hAnsi="Courier New"/>
-                <w:sz w:val="22"/>
-                <w:color w:val="000000"/>
-              </w:rPr>
-              <w:t>depth</w:t>
-            </w:r>
-          </w:p>
-        </w:tc>
-        <w:tc>
-          <w:p>
-            <w:pPr>
-              <w:spacing w:lineRule="auto" w:line="240"/>
-            </w:pPr>
-            <w:r>
-              <w:rPr>
-                <w:rFonts w:ascii="Courier New" w:hAnsi="Courier New"/>
-                <w:sz w:val="22"/>
-                <w:color w:val="000000"/>
-              </w:rPr>
-              <w:t>Depth</w:t>
-            </w:r>
-          </w:p>
-        </w:tc>
-        <w:tc>
-          <w:p>
-            <w:pPr>
-              <w:spacing w:lineRule="auto" w:line="240"/>
-            </w:pPr>
-            <w:r>
-              <w:rPr>
-                <w:rFonts w:ascii="Courier New" w:hAnsi="Courier New"/>
-                <w:sz w:val="22"/>
-                <w:color w:val="000000"/>
-              </w:rPr>
-              <w:t>number</w:t>
-            </w:r>
-          </w:p>
-        </w:tc>
-        <w:tc>
-          <w:p>
-            <w:pPr>
-              <w:jc w:val="right"/>
-              <w:spacing w:lineRule="auto" w:line="240"/>
-            </w:pPr>
-            <w:r>
-              <w:rPr>
-                <w:rFonts w:ascii="Courier New" w:hAnsi="Courier New"/>
-                <w:sz w:val="22"/>
-                <w:color w:val="000000"/>
-              </w:rPr>
-              <w:t>12</w:t>
-            </w:r>
-          </w:p>
-        </w:tc>
-        <w:tc>
-          <w:p>
-            <w:pPr>
-              <w:jc w:val="right"/>
-              <w:spacing w:lineRule="auto" w:line="240"/>
-            </w:pPr>
-            <w:r>
-              <w:rPr>
-                <w:rFonts w:ascii="Courier New" w:hAnsi="Courier New"/>
-                <w:sz w:val="22"/>
-                <w:color w:val="000000"/>
-              </w:rPr>
-              <w:t>2</w:t>
-            </w:r>
-          </w:p>
-        </w:tc>
-      </w:tr>
-      <w:tr>
-        <w:trPr>
-          <w:trHeight w:val="285" w:hRule="atLeast"/>
-        </w:trPr>
-        <w:tc>
-          <w:p>
-            <w:pPr>
-              <w:spacing w:lineRule="auto" w:line="240"/>
-            </w:pPr>
-            <w:r>
-              <w:rPr>
-                <w:rFonts w:ascii="Courier New" w:hAnsi="Courier New"/>
-                <w:sz w:val="22"/>
-                <w:color w:val="000000"/>
-              </w:rPr>
-              <w:t>temp</w:t>
-            </w:r>
-          </w:p>
-        </w:tc>
-        <w:tc>
-          <w:p>
-            <w:pPr>
-              <w:spacing w:lineRule="auto" w:line="240"/>
-            </w:pPr>
-            <w:r>
-              <w:rPr>
-                <w:rFonts w:ascii="Courier New" w:hAnsi="Courier New"/>
-                <w:sz w:val="22"/>
-                <w:color w:val="000000"/>
-              </w:rPr>
-              <w:t>Temperature</w:t>
-            </w:r>
-          </w:p>
-        </w:tc>
-        <w:tc>
-          <w:p>
-            <w:pPr>
-              <w:spacing w:lineRule="auto" w:line="240"/>
-            </w:pPr>
-            <w:r>
-              <w:rPr>
-                <w:rFonts w:ascii="Courier New" w:hAnsi="Courier New"/>
-                <w:sz w:val="22"/>
-                <w:color w:val="000000"/>
-              </w:rPr>
-              <w:t>number</w:t>
-            </w:r>
-          </w:p>
-        </w:tc>
-        <w:tc>
-          <w:p>
-            <w:pPr>
-              <w:jc w:val="right"/>
-              <w:spacing w:lineRule="auto" w:line="240"/>
-            </w:pPr>
-            <w:r>
-              <w:rPr>
-                <w:rFonts w:ascii="Courier New" w:hAnsi="Courier New"/>
-                <w:sz w:val="22"/>
-                <w:color w:val="000000"/>
-              </w:rPr>
-              <w:t>12</w:t>
-            </w:r>
-          </w:p>
-        </w:tc>
-        <w:tc>
-          <w:p>
-            <w:pPr>
-              <w:jc w:val="right"/>
-              <w:spacing w:lineRule="auto" w:line="240"/>
-            </w:pPr>
-            <w:r>
-              <w:rPr>
-                <w:rFonts w:ascii="Courier New" w:hAnsi="Courier New"/>
-                <w:sz w:val="22"/>
-                <w:color w:val="000000"/>
-              </w:rPr>
-              <w:t>2</w:t>
-            </w:r>
-          </w:p>
-        </w:tc>
-      </w:tr>
-      <w:tr>
-        <w:trPr>
-          <w:trHeight w:val="285" w:hRule="atLeast"/>
-        </w:trPr>
-        <w:tc>
-          <w:p>
-            <w:pPr>
-              <w:spacing w:lineRule="auto" w:line="240"/>
-            </w:pPr>
-            <w:r>
-              <w:rPr>
-                <w:rFonts w:ascii="Courier New" w:hAnsi="Courier New"/>
-                <w:sz w:val="22"/>
-                <w:color w:val="000000"/>
-              </w:rPr>
-              <w:t>time</w:t>
-            </w:r>
-          </w:p>
-        </w:tc>
-        <w:tc>
-          <w:p>
-            <w:pPr>
-              <w:spacing w:lineRule="auto" w:line="240"/>
-            </w:pPr>
-            <w:r>
-              <w:rPr>
-                <w:rFonts w:ascii="Courier New" w:hAnsi="Courier New"/>
-                <w:sz w:val="22"/>
-                <w:color w:val="000000"/>
-              </w:rPr>
-              <w:t>Time/Date</w:t>
-            </w:r>
-          </w:p>
-        </w:tc>
-        <w:tc>
-          <w:p>
-            <w:pPr>
-              <w:spacing w:lineRule="auto" w:line="240"/>
-            </w:pPr>
-            <w:r>
-              <w:rPr>
-                <w:rFonts w:ascii="Courier New" w:hAnsi="Courier New"/>
-                <w:sz w:val="22"/>
-                <w:color w:val="000000"/>
-              </w:rPr>
-              <w:t>string</w:t>
-            </w:r>
-          </w:p>
-        </w:tc>
-        <w:tc>
-          <w:p>
-            <w:pPr>
-              <w:jc w:val="right"/>
-              <w:spacing w:lineRule="auto" w:line="240"/>
-            </w:pPr>
-            <w:r>
-              <w:rPr>
-                <w:rFonts w:ascii="Courier New" w:hAnsi="Courier New"/>
-                <w:sz w:val="22"/>
-                <w:color w:val="000000"/>
-              </w:rPr>
-              <w:t>20</w:t>
-            </w:r>
-          </w:p>
-        </w:tc>
-        <w:tc>
-          <w:p>
-            <w:pPr>
-              <w:jc w:val="right"/>
-              <w:spacing w:lineRule="auto" w:line="240"/>
-            </w:pPr>
-            <w:r>
-              <w:rPr>
-                <w:rFonts w:ascii="Courier New" w:hAnsi="Courier New"/>
-                <w:sz w:val="22"/>
-                <w:color w:val="000000"/>
-              </w:rPr>
-              <w:t>0</w:t>
-            </w:r>
-          </w:p>
-        </w:tc>
-      </w:tr>
-      <w:tr>
-        <w:trPr>
-          <w:trHeight w:val="285" w:hRule="atLeast"/>
-        </w:trPr>
-        <w:tc>
-          <w:p>
-            <w:pPr>
-              <w:spacing w:lineRule="auto" w:line="240"/>
-            </w:pPr>
-            <w:r>
-              <w:rPr>
-                <w:rFonts w:ascii="Courier New" w:hAnsi="Courier New"/>
-                <w:sz w:val="22"/>
-                <w:color w:val="000000"/>
-              </w:rPr>
-              <w:t>wpt_class</w:t>
-            </w:r>
-          </w:p>
-        </w:tc>
-        <w:tc>
-          <w:p>
-            <w:pPr>
-              <w:spacing w:lineRule="auto" w:line="240"/>
-            </w:pPr>
-            <w:r>
-              <w:rPr>
-                <w:rFonts w:ascii="Courier New" w:hAnsi="Courier New"/>
-                <w:sz w:val="22"/>
-                <w:color w:val="000000"/>
-              </w:rPr>
-              <w:t>Waypoint Class</w:t>
-            </w:r>
-          </w:p>
-        </w:tc>
-        <w:tc>
-          <w:p>
-            <w:pPr>
-              <w:spacing w:lineRule="auto" w:line="240"/>
-            </w:pPr>
-            <w:r>
-              <w:rPr>
-                <w:rFonts w:ascii="Courier New" w:hAnsi="Courier New"/>
-                <w:sz w:val="22"/>
-                <w:color w:val="000000"/>
-              </w:rPr>
-              <w:t>string</w:t>
-            </w:r>
-          </w:p>
-        </w:tc>
-        <w:tc>
-          <w:p>
-            <w:pPr>
-              <w:jc w:val="right"/>
-              <w:spacing w:lineRule="auto" w:line="240"/>
-            </w:pPr>
-            <w:r>
-              <w:rPr>
-                <w:rFonts w:ascii="Courier New" w:hAnsi="Courier New"/>
-                <w:sz w:val="22"/>
-                <w:color w:val="000000"/>
-              </w:rPr>
-              <w:t>10</w:t>
-            </w:r>
-          </w:p>
-        </w:tc>
-        <w:tc>
-          <w:p>
-            <w:pPr>
-              <w:jc w:val="right"/>
-              <w:spacing w:lineRule="auto" w:line="240"/>
-            </w:pPr>
-            <w:r>
-              <w:rPr>
-                <w:rFonts w:ascii="Courier New" w:hAnsi="Courier New"/>
-                <w:sz w:val="22"/>
-                <w:color w:val="000000"/>
-              </w:rPr>
-              <w:t>0</w:t>
-            </w:r>
-          </w:p>
-        </w:tc>
-      </w:tr>
-      <w:tr>
-        <w:trPr>
-          <w:trHeight w:val="285" w:hRule="atLeast"/>
-        </w:trPr>
-        <w:tc>
-          <w:p>
-            <w:pPr>
-              <w:spacing w:lineRule="auto" w:line="240"/>
-            </w:pPr>
-            <w:r>
-              <w:rPr>
-                <w:rFonts w:ascii="Courier New" w:hAnsi="Courier New"/>
-                <w:sz w:val="22"/>
-                <w:color w:val="000000"/>
-              </w:rPr>
-              <w:t>sub_class</w:t>
-            </w:r>
-          </w:p>
-        </w:tc>
-        <w:tc>
-          <w:p>
-            <w:pPr>
-              <w:spacing w:lineRule="auto" w:line="240"/>
-            </w:pPr>
-            <w:r>
-              <w:rPr>
-                <w:rFonts w:ascii="Courier New" w:hAnsi="Courier New"/>
-                <w:sz w:val="22"/>
-                <w:color w:val="000000"/>
-              </w:rPr>
-              <w:t>Subclass</w:t>
-            </w:r>
-          </w:p>
-        </w:tc>
-        <w:tc>
-          <w:p>
-            <w:pPr>
-              <w:spacing w:lineRule="auto" w:line="240"/>
-            </w:pPr>
-            <w:r>
-              <w:rPr>
-                <w:rFonts w:ascii="Courier New" w:hAnsi="Courier New"/>
-                <w:sz w:val="22"/>
-                <w:color w:val="000000"/>
-              </w:rPr>
-              <w:t>string</w:t>
-            </w:r>
-          </w:p>
-        </w:tc>
-        <w:tc>
-          <w:p>
-            <w:pPr>
-              <w:jc w:val="right"/>
-              <w:spacing w:lineRule="auto" w:line="240"/>
-            </w:pPr>
-            <w:r>
-              <w:rPr>
-                <w:rFonts w:ascii="Courier New" w:hAnsi="Courier New"/>
-                <w:sz w:val="22"/>
-                <w:color w:val="000000"/>
-              </w:rPr>
-              <w:t>10</w:t>
-            </w:r>
-          </w:p>
-        </w:tc>
-        <w:tc>
-          <w:p>
-            <w:pPr>
-              <w:jc w:val="right"/>
-              <w:spacing w:lineRule="auto" w:line="240"/>
-            </w:pPr>
-            <w:r>
-              <w:rPr>
-                <w:rFonts w:ascii="Courier New" w:hAnsi="Courier New"/>
-                <w:sz w:val="22"/>
-                <w:color w:val="000000"/>
-              </w:rPr>
-              <w:t>0</w:t>
-            </w:r>
-          </w:p>
-        </w:tc>
-      </w:tr>
-      <w:tr>
-        <w:trPr>
-          <w:trHeight w:val="285" w:hRule="atLeast"/>
-        </w:trPr>
-        <w:tc>
-          <w:p>
-            <w:pPr>
-              <w:spacing w:lineRule="auto" w:line="240"/>
-            </w:pPr>
-            <w:r>
-              <w:rPr>
-                <w:rFonts w:ascii="Courier New" w:hAnsi="Courier New"/>
-                <w:sz w:val="22"/>
-                <w:color w:val="000000"/>
-              </w:rPr>
-              <w:t>attrib</w:t>
-            </w:r>
-          </w:p>
-        </w:tc>
-        <w:tc>
-          <w:p>
-            <w:pPr>
-              <w:spacing w:lineRule="auto" w:line="240"/>
-            </w:pPr>
-            <w:r>
-              <w:rPr>
-                <w:rFonts w:ascii="Courier New" w:hAnsi="Courier New"/>
-                <w:sz w:val="22"/>
-                <w:color w:val="000000"/>
-              </w:rPr>
-              <w:t>Attributes</w:t>
-            </w:r>
-          </w:p>
-        </w:tc>
-        <w:tc>
-          <w:p>
-            <w:pPr>
-              <w:spacing w:lineRule="auto" w:line="240"/>
-            </w:pPr>
-            <w:r>
-              <w:rPr>
-                <w:rFonts w:ascii="Courier New" w:hAnsi="Courier New"/>
-                <w:sz w:val="22"/>
-                <w:color w:val="000000"/>
-              </w:rPr>
-              <w:t>string</w:t>
-            </w:r>
-          </w:p>
-        </w:tc>
-        <w:tc>
-          <w:p>
-            <w:pPr>
-              <w:jc w:val="right"/>
-              <w:spacing w:lineRule="auto" w:line="240"/>
-            </w:pPr>
-            <w:r>
-              <w:rPr>
-                <w:rFonts w:ascii="Courier New" w:hAnsi="Courier New"/>
-                <w:sz w:val="22"/>
-                <w:color w:val="000000"/>
-              </w:rPr>
-              <w:t>10</w:t>
-            </w:r>
-          </w:p>
-        </w:tc>
-        <w:tc>
-          <w:p>
-            <w:pPr>
-              <w:jc w:val="right"/>
-              <w:spacing w:lineRule="auto" w:line="240"/>
-            </w:pPr>
-            <w:r>
-              <w:rPr>
-                <w:rFonts w:ascii="Courier New" w:hAnsi="Courier New"/>
-                <w:sz w:val="22"/>
-                <w:color w:val="000000"/>
-              </w:rPr>
-              <w:t>0</w:t>
-            </w:r>
-          </w:p>
-        </w:tc>
-      </w:tr>
-      <w:tr>
-        <w:trPr>
-          <w:trHeight w:val="285" w:hRule="atLeast"/>
-        </w:trPr>
-        <w:tc>
-          <w:p>
-            <w:pPr>
-              <w:spacing w:lineRule="auto" w:line="240"/>
-            </w:pPr>
-            <w:r>
-              <w:rPr>
-                <w:rFonts w:ascii="Courier New" w:hAnsi="Courier New"/>
-                <w:sz w:val="22"/>
-                <w:color w:val="000000"/>
-              </w:rPr>
-              <w:t>link</w:t>
-            </w:r>
-          </w:p>
-        </w:tc>
-        <w:tc>
-          <w:p>
-            <w:pPr>
-              <w:spacing w:lineRule="auto" w:line="240"/>
-            </w:pPr>
-            <w:r>
-              <w:rPr>
-                <w:rFonts w:ascii="Courier New" w:hAnsi="Courier New"/>
-                <w:sz w:val="22"/>
-                <w:color w:val="000000"/>
-              </w:rPr>
-              <w:t>Link to Additional Info</w:t>
-            </w:r>
-          </w:p>
-        </w:tc>
-        <w:tc>
-          <w:p>
-            <w:pPr>
-              <w:spacing w:lineRule="auto" w:line="240"/>
-            </w:pPr>
-            <w:r>
-              <w:rPr>
-                <w:rFonts w:ascii="Courier New" w:hAnsi="Courier New"/>
-                <w:sz w:val="22"/>
-                <w:color w:val="000000"/>
-              </w:rPr>
-              <w:t>string</w:t>
-            </w:r>
-          </w:p>
-        </w:tc>
-        <w:tc>
-          <w:p>
-            <w:pPr>
-              <w:jc w:val="right"/>
-              <w:spacing w:lineRule="auto" w:line="240"/>
-            </w:pPr>
-            <w:r>
-              <w:rPr>
-                <w:rFonts w:ascii="Courier New" w:hAnsi="Courier New"/>
-                <w:sz w:val="22"/>
-                <w:color w:val="000000"/>
-              </w:rPr>
-              <w:t>254</w:t>
-            </w:r>
-          </w:p>
-        </w:tc>
-        <w:tc>
-          <w:p>
-            <w:pPr>
-              <w:jc w:val="right"/>
-              <w:spacing w:lineRule="auto" w:line="240"/>
-            </w:pPr>
-            <w:r>
-              <w:rPr>
-                <w:rFonts w:ascii="Courier New" w:hAnsi="Courier New"/>
-                <w:sz w:val="22"/>
-                <w:color w:val="000000"/>
-              </w:rPr>
-              <w:t>0</w:t>
-            </w:r>
-          </w:p>
-        </w:tc>
-      </w:tr>
-      <w:tr>
-        <w:trPr>
-          <w:trHeight w:val="285" w:hRule="atLeast"/>
-        </w:trPr>
-        <w:tc>
-          <w:p>
-            <w:pPr>
-              <w:spacing w:lineRule="auto" w:line="240"/>
-            </w:pPr>
-            <w:r>
-              <w:rPr>
-                <w:rFonts w:ascii="Courier New" w:hAnsi="Courier New"/>
-                <w:sz w:val="22"/>
-                <w:color w:val="000000"/>
-              </w:rPr>
-              <w:t>state</w:t>
-            </w:r>
-          </w:p>
-        </w:tc>
-        <w:tc>
-          <w:p>
-            <w:pPr>
-              <w:spacing w:lineRule="auto" w:line="240"/>
-            </w:pPr>
-            <w:r>
-              <w:rPr>
-                <w:rFonts w:ascii="Courier New" w:hAnsi="Courier New"/>
-                <w:sz w:val="22"/>
-                <w:color w:val="000000"/>
-              </w:rPr>
-              <w:t>State</w:t>
-            </w:r>
-          </w:p>
-        </w:tc>
-        <w:tc>
-          <w:p>
-            <w:pPr>
-              <w:spacing w:lineRule="auto" w:line="240"/>
-            </w:pPr>
-            <w:r>
-              <w:rPr>
-                <w:rFonts w:ascii="Courier New" w:hAnsi="Courier New"/>
-                <w:sz w:val="22"/>
-                <w:color w:val="000000"/>
-              </w:rPr>
-              <w:t>string</w:t>
-            </w:r>
-          </w:p>
-        </w:tc>
-        <w:tc>
-          <w:p>
-            <w:pPr>
-              <w:jc w:val="right"/>
-              <w:spacing w:lineRule="auto" w:line="240"/>
-            </w:pPr>
-            <w:r>
-              <w:rPr>
-                <w:rFonts w:ascii="Courier New" w:hAnsi="Courier New"/>
-                <w:sz w:val="22"/>
-                <w:color w:val="000000"/>
-              </w:rPr>
-              <w:t>15</w:t>
-            </w:r>
-          </w:p>
-        </w:tc>
-        <w:tc>
-          <w:p>
-            <w:pPr>
-              <w:jc w:val="right"/>
-              <w:spacing w:lineRule="auto" w:line="240"/>
-            </w:pPr>
-            <w:r>
-              <w:rPr>
-                <w:rFonts w:ascii="Courier New" w:hAnsi="Courier New"/>
-                <w:sz w:val="22"/>
-                <w:color w:val="000000"/>
-              </w:rPr>
-              <w:t>0</w:t>
-            </w:r>
-          </w:p>
-        </w:tc>
-      </w:tr>
-      <w:tr>
-        <w:trPr>
-          <w:trHeight w:val="285" w:hRule="atLeast"/>
-        </w:trPr>
-        <w:tc>
-          <w:p>
-            <w:pPr>
-              <w:spacing w:lineRule="auto" w:line="240"/>
-            </w:pPr>
-            <w:r>
-              <w:rPr>
-                <w:rFonts w:ascii="Courier New" w:hAnsi="Courier New"/>
-                <w:sz w:val="22"/>
-                <w:color w:val="000000"/>
-              </w:rPr>
-              <w:t>country</w:t>
-            </w:r>
-          </w:p>
-        </w:tc>
-        <w:tc>
-          <w:p>
-            <w:pPr>
-              <w:spacing w:lineRule="auto" w:line="240"/>
-            </w:pPr>
-            <w:r>
-              <w:rPr>
-                <w:rFonts w:ascii="Courier New" w:hAnsi="Courier New"/>
-                <w:sz w:val="22"/>
-                <w:color w:val="000000"/>
-              </w:rPr>
-              <w:t>Country Code</w:t>
-            </w:r>
-          </w:p>
-        </w:tc>
-        <w:tc>
-          <w:p>
-            <w:pPr>
-              <w:spacing w:lineRule="auto" w:line="240"/>
-            </w:pPr>
-            <w:r>
-              <w:rPr>
-                <w:rFonts w:ascii="Courier New" w:hAnsi="Courier New"/>
-                <w:sz w:val="22"/>
-                <w:color w:val="000000"/>
-              </w:rPr>
-              <w:t>string</w:t>
-            </w:r>
-          </w:p>
-        </w:tc>
-        <w:tc>
-          <w:p>
-            <w:pPr>
-              <w:jc w:val="right"/>
-              <w:spacing w:lineRule="auto" w:line="240"/>
-            </w:pPr>
-            <w:r>
-              <w:rPr>
-                <w:rFonts w:ascii="Courier New" w:hAnsi="Courier New"/>
-                <w:sz w:val="22"/>
-                <w:color w:val="000000"/>
-              </w:rPr>
-              <w:t>15</w:t>
-            </w:r>
-          </w:p>
-        </w:tc>
-        <w:tc>
-          <w:p>
-            <w:pPr>
-              <w:jc w:val="right"/>
-              <w:spacing w:lineRule="auto" w:line="240"/>
-            </w:pPr>
-            <w:r>
-              <w:rPr>
-                <w:rFonts w:ascii="Courier New" w:hAnsi="Courier New"/>
-                <w:sz w:val="22"/>
-                <w:color w:val="000000"/>
-              </w:rPr>
-              <w:t>0</w:t>
-            </w:r>
-          </w:p>
-        </w:tc>
-      </w:tr>
-      <w:tr>
-        <w:trPr>
-          <w:trHeight w:val="285" w:hRule="atLeast"/>
-        </w:trPr>
-        <w:tc>
-          <w:p>
-            <w:pPr>
-              <w:spacing w:lineRule="auto" w:line="240"/>
-            </w:pPr>
-            <w:r>
-              <w:rPr>
-                <w:rFonts w:ascii="Courier New" w:hAnsi="Courier New"/>
-                <w:sz w:val="22"/>
-                <w:color w:val="000000"/>
-              </w:rPr>
-              <w:t>city</w:t>
-            </w:r>
-          </w:p>
-        </w:tc>
-        <w:tc>
-          <w:p>
-            <w:pPr>
-              <w:spacing w:lineRule="auto" w:line="240"/>
-            </w:pPr>
-            <w:r>
-              <w:rPr>
-                <w:rFonts w:ascii="Courier New" w:hAnsi="Courier New"/>
-                <w:sz w:val="22"/>
-                <w:color w:val="000000"/>
-              </w:rPr>
-              <w:t>City Name</w:t>
-            </w:r>
-          </w:p>
-        </w:tc>
-        <w:tc>
-          <w:p>
-            <w:pPr>
-              <w:spacing w:lineRule="auto" w:line="240"/>
-            </w:pPr>
-            <w:r>
-              <w:rPr>
-                <w:rFonts w:ascii="Courier New" w:hAnsi="Courier New"/>
-                <w:sz w:val="22"/>
-                <w:color w:val="000000"/>
-              </w:rPr>
-              <w:t>string</w:t>
-            </w:r>
-          </w:p>
-        </w:tc>
-        <w:tc>
-          <w:p>
-            <w:pPr>
-              <w:jc w:val="right"/>
-              <w:spacing w:lineRule="auto" w:line="240"/>
-            </w:pPr>
-            <w:r>
-              <w:rPr>
-                <w:rFonts w:ascii="Courier New" w:hAnsi="Courier New"/>
-                <w:sz w:val="22"/>
-                <w:color w:val="000000"/>
-              </w:rPr>
-              <w:t>15</w:t>
-            </w:r>
-          </w:p>
-        </w:tc>
-        <w:tc>
-          <w:p>
-            <w:pPr>
-              <w:jc w:val="right"/>
-              <w:spacing w:lineRule="auto" w:line="240"/>
-            </w:pPr>
-            <w:r>
-              <w:rPr>
-                <w:rFonts w:ascii="Courier New" w:hAnsi="Courier New"/>
-                <w:sz w:val="22"/>
-                <w:color w:val="000000"/>
-              </w:rPr>
-              <w:t>0</w:t>
-            </w:r>
-          </w:p>
-        </w:tc>
-      </w:tr>
-      <w:tr>
-        <w:trPr>
-          <w:trHeight w:val="285" w:hRule="atLeast"/>
-        </w:trPr>
-        <w:tc>
-          <w:p>
-            <w:pPr>
-              <w:spacing w:lineRule="auto" w:line="240"/>
-            </w:pPr>
-            <w:r>
-              <w:rPr>
-                <w:rFonts w:ascii="Courier New" w:hAnsi="Courier New"/>
-                <w:sz w:val="22"/>
-                <w:color w:val="000000"/>
-              </w:rPr>
-              <w:t>address</w:t>
-            </w:r>
-          </w:p>
-        </w:tc>
-        <w:tc>
-          <w:p>
-            <w:pPr>
-              <w:spacing w:lineRule="auto" w:line="240"/>
-            </w:pPr>
-            <w:r>
-              <w:rPr>
-                <w:rFonts w:ascii="Courier New" w:hAnsi="Courier New"/>
-                <w:sz w:val="22"/>
-                <w:color w:val="000000"/>
-              </w:rPr>
-              <w:t>Address Number</w:t>
-            </w:r>
-          </w:p>
-        </w:tc>
-        <w:tc>
-          <w:p>
-            <w:pPr>
-              <w:spacing w:lineRule="auto" w:line="240"/>
-            </w:pPr>
-            <w:r>
-              <w:rPr>
-                <w:rFonts w:ascii="Courier New" w:hAnsi="Courier New"/>
-                <w:sz w:val="22"/>
-                <w:color w:val="000000"/>
-              </w:rPr>
-              <w:t>string</w:t>
-            </w:r>
-          </w:p>
-        </w:tc>
-        <w:tc>
-          <w:p>
-            <w:pPr>
-              <w:jc w:val="right"/>
-              <w:spacing w:lineRule="auto" w:line="240"/>
-            </w:pPr>
-            <w:r>
-              <w:rPr>
-                <w:rFonts w:ascii="Courier New" w:hAnsi="Courier New"/>
-                <w:sz w:val="22"/>
-                <w:color w:val="000000"/>
-              </w:rPr>
-              <w:t>15</w:t>
-            </w:r>
-          </w:p>
-        </w:tc>
-        <w:tc>
-          <w:p>
-            <w:pPr>
-              <w:jc w:val="right"/>
-              <w:spacing w:lineRule="auto" w:line="240"/>
-            </w:pPr>
-            <w:r>
-              <w:rPr>
-                <w:rFonts w:ascii="Courier New" w:hAnsi="Courier New"/>
-                <w:sz w:val="22"/>
-                <w:color w:val="000000"/>
-              </w:rPr>
-              <w:t>0</w:t>
-            </w:r>
-          </w:p>
-        </w:tc>
-      </w:tr>
-      <w:tr>
-        <w:trPr>
-          <w:trHeight w:val="285" w:hRule="atLeast"/>
-        </w:trPr>
-        <w:tc>
-          <w:p>
-            <w:pPr>
-              <w:spacing w:lineRule="auto" w:line="240"/>
-            </w:pPr>
-            <w:r>
-              <w:rPr>
-                <w:rFonts w:ascii="Courier New" w:hAnsi="Courier New"/>
-                <w:sz w:val="22"/>
-                <w:color w:val="000000"/>
-              </w:rPr>
-              <w:t>zip</w:t>
-            </w:r>
-          </w:p>
-        </w:tc>
-        <w:tc>
-          <w:p>
-            <w:pPr>
-              <w:spacing w:lineRule="auto" w:line="240"/>
-            </w:pPr>
-            <w:r>
-              <w:rPr>
-                <w:rFonts w:ascii="Courier New" w:hAnsi="Courier New"/>
-                <w:sz w:val="22"/>
-                <w:color w:val="000000"/>
-              </w:rPr>
-              <w:t>Zip Code</w:t>
-            </w:r>
-          </w:p>
-        </w:tc>
-        <w:tc>
-          <w:p>
-            <w:pPr>
-              <w:spacing w:lineRule="auto" w:line="240"/>
-            </w:pPr>
-            <w:r>
-              <w:rPr>
-                <w:rFonts w:ascii="Courier New" w:hAnsi="Courier New"/>
-                <w:sz w:val="22"/>
-                <w:color w:val="000000"/>
-              </w:rPr>
-              <w:t>string</w:t>
-            </w:r>
-          </w:p>
-        </w:tc>
-        <w:tc>
-          <w:p>
-            <w:pPr>
-              <w:jc w:val="right"/>
-              <w:spacing w:lineRule="auto" w:line="240"/>
-            </w:pPr>
-            <w:r>
-              <w:rPr>
-                <w:rFonts w:ascii="Courier New" w:hAnsi="Courier New"/>
-                <w:sz w:val="22"/>
-                <w:color w:val="000000"/>
-              </w:rPr>
-              <w:t>15</w:t>
-            </w:r>
-          </w:p>
-        </w:tc>
-        <w:tc>
-          <w:p>
-            <w:pPr>
-              <w:jc w:val="right"/>
-              <w:spacing w:lineRule="auto" w:line="240"/>
-            </w:pPr>
-            <w:r>
-              <w:rPr>
-                <w:rFonts w:ascii="Courier New" w:hAnsi="Courier New"/>
-                <w:sz w:val="22"/>
-                <w:color w:val="000000"/>
-              </w:rPr>
-              <w:t>0</w:t>
-            </w:r>
-          </w:p>
-        </w:tc>
-      </w:tr>
-      <w:tr>
-        <w:trPr>
-          <w:trHeight w:val="285" w:hRule="atLeast"/>
-        </w:trPr>
-        <w:tc>
-          <w:p>
-            <w:pPr>
-              <w:spacing w:lineRule="auto" w:line="240"/>
-            </w:pPr>
-            <w:r>
-              <w:rPr>
-                <w:rFonts w:ascii="Courier New" w:hAnsi="Courier New"/>
-                <w:sz w:val="22"/>
-                <w:color w:val="000000"/>
-              </w:rPr>
-              <w:t>facility</w:t>
-            </w:r>
-          </w:p>
-        </w:tc>
-        <w:tc>
-          <w:p>
-            <w:pPr>
-              <w:spacing w:lineRule="auto" w:line="240"/>
-            </w:pPr>
-            <w:r>
-              <w:rPr>
-                <w:rFonts w:ascii="Courier New" w:hAnsi="Courier New"/>
-                <w:sz w:val="22"/>
-                <w:color w:val="000000"/>
-              </w:rPr>
-              <w:t>Facility Code</w:t>
-            </w:r>
-          </w:p>
-        </w:tc>
-        <w:tc>
-          <w:p>
-            <w:pPr>
-              <w:spacing w:lineRule="auto" w:line="240"/>
-            </w:pPr>
-            <w:r>
-              <w:rPr>
-                <w:rFonts w:ascii="Courier New" w:hAnsi="Courier New"/>
-                <w:sz w:val="22"/>
-                <w:color w:val="000000"/>
-              </w:rPr>
-              <w:t>string</w:t>
-            </w:r>
-          </w:p>
-        </w:tc>
-        <w:tc>
-          <w:p>
-            <w:pPr>
-              <w:jc w:val="right"/>
-              <w:spacing w:lineRule="auto" w:line="240"/>
-            </w:pPr>
-            <w:r>
-              <w:rPr>
-                <w:rFonts w:ascii="Courier New" w:hAnsi="Courier New"/>
-                <w:sz w:val="22"/>
-                <w:color w:val="000000"/>
-              </w:rPr>
-              <w:t>15</w:t>
-            </w:r>
-          </w:p>
-        </w:tc>
-        <w:tc>
-          <w:p>
-            <w:pPr>
-              <w:jc w:val="right"/>
-              <w:spacing w:lineRule="auto" w:line="240"/>
-            </w:pPr>
-            <w:r>
-              <w:rPr>
-                <w:rFonts w:ascii="Courier New" w:hAnsi="Courier New"/>
-                <w:sz w:val="22"/>
-                <w:color w:val="000000"/>
-              </w:rPr>
-              <w:t>0</w:t>
-            </w:r>
-          </w:p>
-        </w:tc>
-      </w:tr>
-      <w:tr>
-        <w:trPr>
-          <w:trHeight w:val="285" w:hRule="atLeast"/>
-        </w:trPr>
-        <w:tc>
-          <w:p>
-            <w:pPr>
-              <w:spacing w:lineRule="auto" w:line="240"/>
-            </w:pPr>
-            <w:r>
-              <w:rPr>
-                <w:rFonts w:ascii="Courier New" w:hAnsi="Courier New"/>
-                <w:sz w:val="22"/>
-                <w:color w:val="000000"/>
-              </w:rPr>
-              <w:t>crossroad</w:t>
-            </w:r>
-          </w:p>
-        </w:tc>
-        <w:tc>
-          <w:p>
-            <w:pPr>
-              <w:spacing w:lineRule="auto" w:line="240"/>
-            </w:pPr>
-            <w:r>
-              <w:rPr>
-                <w:rFonts w:ascii="Courier New" w:hAnsi="Courier New"/>
-                <w:sz w:val="22"/>
-                <w:color w:val="000000"/>
-              </w:rPr>
-              <w:t>Intersecting Road Label</w:t>
-            </w:r>
-          </w:p>
-        </w:tc>
-        <w:tc>
-          <w:p>
-            <w:pPr>
-              <w:spacing w:lineRule="auto" w:line="240"/>
-            </w:pPr>
-            <w:r>
-              <w:rPr>
-                <w:rFonts w:ascii="Courier New" w:hAnsi="Courier New"/>
-                <w:sz w:val="22"/>
-                <w:color w:val="000000"/>
-              </w:rPr>
-              <w:t>string</w:t>
-            </w:r>
-          </w:p>
-        </w:tc>
-        <w:tc>
-          <w:p>
-            <w:pPr>
-              <w:jc w:val="right"/>
-              <w:spacing w:lineRule="auto" w:line="240"/>
-            </w:pPr>
-            <w:r>
-              <w:rPr>
-                <w:rFonts w:ascii="Courier New" w:hAnsi="Courier New"/>
-                <w:sz w:val="22"/>
-                <w:color w:val="000000"/>
-              </w:rPr>
-              <w:t>15</w:t>
-            </w:r>
-          </w:p>
-        </w:tc>
-        <w:tc>
-          <w:p>
-            <w:pPr>
-              <w:jc w:val="right"/>
-              <w:spacing w:lineRule="auto" w:line="240"/>
-            </w:pPr>
-            <w:r>
-              <w:rPr>
-                <w:rFonts w:ascii="Courier New" w:hAnsi="Courier New"/>
-                <w:sz w:val="22"/>
-                <w:color w:val="000000"/>
-              </w:rPr>
-              <w:t>0</w:t>
-            </w:r>
-          </w:p>
-        </w:tc>
-      </w:tr>
-      <w:tr>
-        <w:trPr>
-          <w:trHeight w:val="285" w:hRule="atLeast"/>
-        </w:trPr>
-        <w:tc>
-          <w:p>
-            <w:pPr>
-              <w:spacing w:lineRule="auto" w:line="240"/>
-            </w:pPr>
-            <w:r>
-              <w:rPr>
-                <w:rFonts w:ascii="Courier New" w:hAnsi="Courier New"/>
-                <w:sz w:val="22"/>
-                <w:color w:val="000000"/>
-              </w:rPr>
-              <w:t>ete</w:t>
-            </w:r>
-          </w:p>
-        </w:tc>
-        <w:tc>
-          <w:p>
-            <w:pPr>
-              <w:spacing w:lineRule="auto" w:line="240"/>
-            </w:pPr>
-            <w:r>
-              <w:rPr>
-                <w:rFonts w:ascii="Courier New" w:hAnsi="Courier New"/>
-                <w:sz w:val="22"/>
-                <w:color w:val="000000"/>
-              </w:rPr>
-              <w:t>Estimate Time Enroute</w:t>
-            </w:r>
-          </w:p>
-        </w:tc>
-        <w:tc>
-          <w:p>
-            <w:pPr>
-              <w:spacing w:lineRule="auto" w:line="240"/>
-            </w:pPr>
-            <w:r>
-              <w:rPr>
-                <w:rFonts w:ascii="Courier New" w:hAnsi="Courier New"/>
-                <w:sz w:val="22"/>
-                <w:color w:val="000000"/>
-              </w:rPr>
-              <w:t>string</w:t>
-            </w:r>
-          </w:p>
-        </w:tc>
-        <w:tc>
-          <w:p>
-            <w:pPr>
-              <w:jc w:val="right"/>
-              <w:spacing w:lineRule="auto" w:line="240"/>
-            </w:pPr>
-            <w:r>
-              <w:rPr>
-                <w:rFonts w:ascii="Courier New" w:hAnsi="Courier New"/>
-                <w:sz w:val="22"/>
-                <w:color w:val="000000"/>
-              </w:rPr>
-              <w:t>10</w:t>
-            </w:r>
-          </w:p>
-        </w:tc>
-        <w:tc>
-          <w:p>
-            <w:pPr>
-              <w:jc w:val="right"/>
-              <w:spacing w:lineRule="auto" w:line="240"/>
-            </w:pPr>
-            <w:r>
-              <w:rPr>
-                <w:rFonts w:ascii="Courier New" w:hAnsi="Courier New"/>
-                <w:sz w:val="22"/>
-                <w:color w:val="000000"/>
-              </w:rPr>
-              <w:t>0</w:t>
-            </w:r>
-          </w:p>
-        </w:tc>
-      </w:tr>
-      <w:tr>
-        <w:trPr>
-          <w:trHeight w:val="285" w:hRule="atLeast"/>
-        </w:trPr>
-        <w:tc>
-          <w:p>
-            <w:pPr>
-              <w:spacing w:lineRule="auto" w:line="240"/>
-            </w:pPr>
-            <w:r>
-              <w:rPr>
-                <w:rFonts w:ascii="Courier New" w:hAnsi="Courier New"/>
-                <w:sz w:val="22"/>
-                <w:color w:val="000000"/>
-              </w:rPr>
-              <w:t>dtype</w:t>
-            </w:r>
-          </w:p>
-        </w:tc>
-        <w:tc>
-          <w:p>
-            <w:pPr>
-              <w:jc w:val="right"/>
-              <w:spacing w:lineRule="auto" w:line="240"/>
-            </w:pPr>
-            <w:r>
-              <w:rPr>
-                <w:rFonts w:ascii="Courier New" w:hAnsi="Courier New"/>
-                <w:sz w:val="22"/>
-                <w:color w:val="000000"/>
-              </w:rPr>
-              <w:t/>
-            </w:r>
-          </w:p>
-        </w:tc>
-        <w:tc>
-          <w:p>
-            <w:pPr>
-              <w:spacing w:lineRule="auto" w:line="240"/>
-            </w:pPr>
-            <w:r>
-              <w:rPr>
-                <w:rFonts w:ascii="Courier New" w:hAnsi="Courier New"/>
-                <w:sz w:val="22"/>
-                <w:color w:val="000000"/>
-              </w:rPr>
-              <w:t>string</w:t>
-            </w:r>
-          </w:p>
-        </w:tc>
-        <w:tc>
-          <w:p>
-            <w:pPr>
-              <w:jc w:val="right"/>
-              <w:spacing w:lineRule="auto" w:line="240"/>
-            </w:pPr>
-            <w:r>
-              <w:rPr>
-                <w:rFonts w:ascii="Courier New" w:hAnsi="Courier New"/>
-                <w:sz w:val="22"/>
-                <w:color w:val="000000"/>
-              </w:rPr>
-              <w:t>10</w:t>
-            </w:r>
-          </w:p>
-        </w:tc>
-        <w:tc>
-          <w:p>
-            <w:pPr>
-              <w:jc w:val="right"/>
-              <w:spacing w:lineRule="auto" w:line="240"/>
-            </w:pPr>
-            <w:r>
-              <w:rPr>
-                <w:rFonts w:ascii="Courier New" w:hAnsi="Courier New"/>
-                <w:sz w:val="22"/>
-                <w:color w:val="000000"/>
-              </w:rPr>
-              <w:t>0</w:t>
-            </w:r>
-          </w:p>
-        </w:tc>
-      </w:tr>
-      <w:tr>
-        <w:trPr>
-          <w:trHeight w:val="285" w:hRule="atLeast"/>
-        </w:trPr>
-        <w:tc>
-          <w:p>
-            <w:pPr>
-              <w:spacing w:lineRule="auto" w:line="240"/>
-            </w:pPr>
-            <w:r>
-              <w:rPr>
-                <w:rFonts w:ascii="Courier New" w:hAnsi="Courier New"/>
-                <w:sz w:val="22"/>
-                <w:color w:val="000000"/>
-              </w:rPr>
-              <w:t>model</w:t>
-            </w:r>
-          </w:p>
-        </w:tc>
-        <w:tc>
-          <w:p>
-            <w:pPr>
-              <w:spacing w:lineRule="auto" w:line="240"/>
-            </w:pPr>
-            <w:r>
-              <w:rPr>
-                <w:rFonts w:ascii="Courier New" w:hAnsi="Courier New"/>
-                <w:sz w:val="22"/>
-                <w:color w:val="000000"/>
-              </w:rPr>
-              <w:t>GPS Model</w:t>
-            </w:r>
-          </w:p>
-        </w:tc>
-        <w:tc>
-          <w:p>
-            <w:pPr>
-              <w:spacing w:lineRule="auto" w:line="240"/>
-            </w:pPr>
-            <w:r>
-              <w:rPr>
-                <w:rFonts w:ascii="Courier New" w:hAnsi="Courier New"/>
-                <w:sz w:val="22"/>
-                <w:color w:val="000000"/>
-              </w:rPr>
-              <w:t>string</w:t>
-            </w:r>
-          </w:p>
-        </w:tc>
-        <w:tc>
-          <w:p>
-            <w:pPr>
-              <w:jc w:val="right"/>
-              <w:spacing w:lineRule="auto" w:line="240"/>
-            </w:pPr>
-            <w:r>
-              <w:rPr>
-                <w:rFonts w:ascii="Courier New" w:hAnsi="Courier New"/>
-                <w:sz w:val="22"/>
-                <w:color w:val="000000"/>
-              </w:rPr>
-              <w:t>20</w:t>
-            </w:r>
-          </w:p>
-        </w:tc>
-        <w:tc>
-          <w:p>
-            <w:pPr>
-              <w:jc w:val="right"/>
-              <w:spacing w:lineRule="auto" w:line="240"/>
-            </w:pPr>
-            <w:r>
-              <w:rPr>
-                <w:rFonts w:ascii="Courier New" w:hAnsi="Courier New"/>
-                <w:sz w:val="22"/>
-                <w:color w:val="000000"/>
-              </w:rPr>
-              <w:t>0</w:t>
-            </w:r>
-          </w:p>
-        </w:tc>
-      </w:tr>
-      <w:tr>
-        <w:trPr>
-          <w:trHeight w:val="285" w:hRule="atLeast"/>
-        </w:trPr>
-        <w:tc>
-          <w:p>
-            <w:pPr>
-              <w:spacing w:lineRule="auto" w:line="240"/>
-            </w:pPr>
-            <w:r>
-              <w:rPr>
-                <w:rFonts w:ascii="Courier New" w:hAnsi="Courier New"/>
-                <w:sz w:val="22"/>
-                <w:color w:val="000000"/>
-              </w:rPr>
-              <w:t>filename</w:t>
-            </w:r>
-          </w:p>
-        </w:tc>
-        <w:tc>
-          <w:p>
-            <w:pPr>
-              <w:spacing w:lineRule="auto" w:line="240"/>
-            </w:pPr>
-            <w:r>
-              <w:rPr>
-                <w:rFonts w:ascii="Courier New" w:hAnsi="Courier New"/>
-                <w:sz w:val="22"/>
-                <w:color w:val="000000"/>
-              </w:rPr>
-              <w:t>Hotlink Filename</w:t>
-            </w:r>
-          </w:p>
-        </w:tc>
-        <w:tc>
-          <w:p>
-            <w:pPr>
-              <w:spacing w:lineRule="auto" w:line="240"/>
-            </w:pPr>
-            <w:r>
-              <w:rPr>
-                <w:rFonts w:ascii="Courier New" w:hAnsi="Courier New"/>
-                <w:sz w:val="22"/>
-                <w:color w:val="000000"/>
-              </w:rPr>
-              <w:t>string</w:t>
-            </w:r>
-          </w:p>
-        </w:tc>
-        <w:tc>
-          <w:p>
-            <w:pPr>
-              <w:jc w:val="right"/>
-              <w:spacing w:lineRule="auto" w:line="240"/>
-            </w:pPr>
-            <w:r>
-              <w:rPr>
-                <w:rFonts w:ascii="Courier New" w:hAnsi="Courier New"/>
-                <w:sz w:val="22"/>
-                <w:color w:val="000000"/>
-              </w:rPr>
-              <w:t>254</w:t>
-            </w:r>
-          </w:p>
-        </w:tc>
-        <w:tc>
-          <w:p>
-            <w:pPr>
-              <w:jc w:val="right"/>
-              <w:spacing w:lineRule="auto" w:line="240"/>
-            </w:pPr>
-            <w:r>
-              <w:rPr>
-                <w:rFonts w:ascii="Courier New" w:hAnsi="Courier New"/>
-                <w:sz w:val="22"/>
-                <w:color w:val="000000"/>
-              </w:rPr>
-              <w:t>0</w:t>
-            </w:r>
-          </w:p>
-        </w:tc>
-      </w:tr>
-      <w:tr>
-        <w:trPr>
-          <w:trHeight w:val="285" w:hRule="atLeast"/>
-        </w:trPr>
-        <w:tc>
-          <w:p>
-            <w:pPr>
-              <w:spacing w:lineRule="auto" w:line="240"/>
-            </w:pPr>
-            <w:r>
-              <w:rPr>
-                <w:rFonts w:ascii="Courier New" w:hAnsi="Courier New"/>
-                <w:b/>
-                <w:sz w:val="22"/>
-                <w:color w:val="C00000"/>
-              </w:rPr>
-              <w:t>ltime</w:t>
-            </w:r>
-          </w:p>
-        </w:tc>
-        <w:tc>
-          <w:p>
-            <w:pPr>
-              <w:spacing w:lineRule="auto" w:line="240"/>
-            </w:pPr>
-            <w:r>
-              <w:rPr>
-                <w:rFonts w:ascii="Courier New" w:hAnsi="Courier New"/>
-                <w:b/>
-                <w:sz w:val="22"/>
-                <w:color w:val="C00000"/>
-              </w:rPr>
-              <w:t>Local Time</w:t>
-            </w:r>
-          </w:p>
-        </w:tc>
-        <w:tc>
-          <w:p>
-            <w:pPr>
-              <w:spacing w:lineRule="auto" w:line="240"/>
-            </w:pPr>
-            <w:r>
-              <w:rPr>
-                <w:rFonts w:ascii="Courier New" w:hAnsi="Courier New"/>
-                <w:b/>
-                <w:sz w:val="22"/>
-                <w:color w:val="C00000"/>
-              </w:rPr>
-              <w:t>string</w:t>
-            </w:r>
-          </w:p>
-        </w:tc>
-        <w:tc>
-          <w:p>
-            <w:pPr>
-              <w:jc w:val="right"/>
-              <w:spacing w:lineRule="auto" w:line="240"/>
-            </w:pPr>
-            <w:r>
-              <w:rPr>
-                <w:rFonts w:ascii="Courier New" w:hAnsi="Courier New"/>
-                <w:b/>
-                <w:sz w:val="22"/>
-                <w:color w:val="C00000"/>
-              </w:rPr>
-              <w:t>20</w:t>
-            </w:r>
-          </w:p>
-        </w:tc>
-        <w:tc>
-          <w:p>
-            <w:pPr>
-              <w:jc w:val="right"/>
-              <w:spacing w:lineRule="auto" w:line="240"/>
-            </w:pPr>
-            <w:r>
-              <w:rPr>
-                <w:rFonts w:ascii="Courier New" w:hAnsi="Courier New"/>
-                <w:b/>
-                <w:sz w:val="22"/>
-                <w:color w:val="C00000"/>
-              </w:rPr>
-              <w:t>0</w:t>
-            </w:r>
-          </w:p>
-        </w:tc>
-      </w:tr>
-      <w:tr>
-        <w:trPr>
-          <w:trHeight w:val="285" w:hRule="atLeast"/>
-        </w:trPr>
-        <w:tc>
-          <w:p>
-            <w:pPr>
-              <w:spacing w:lineRule="auto" w:line="240"/>
-            </w:pPr>
-            <w:r>
-              <w:rPr>
-                <w:rFonts w:ascii="Courier New" w:hAnsi="Courier New"/>
-                <w:sz w:val="22"/>
-                <w:color w:val="000000"/>
-              </w:rPr>
-              <w:t>magvar</w:t>
-            </w:r>
-          </w:p>
-        </w:tc>
-        <w:tc>
-          <w:p>
-            <w:pPr>
-              <w:spacing w:lineRule="auto" w:line="240"/>
-            </w:pPr>
-            <w:r>
-              <w:rPr>
-                <w:rFonts w:ascii="Courier New" w:hAnsi="Courier New"/>
-                <w:sz w:val="22"/>
-                <w:color w:val="000000"/>
-              </w:rPr>
-              <w:t>Magnetic Variation</w:t>
-            </w:r>
-          </w:p>
-        </w:tc>
-        <w:tc>
-          <w:p>
-            <w:pPr>
-              <w:spacing w:lineRule="auto" w:line="240"/>
-            </w:pPr>
-            <w:r>
-              <w:rPr>
-                <w:rFonts w:ascii="Courier New" w:hAnsi="Courier New"/>
-                <w:sz w:val="22"/>
-                <w:color w:val="000000"/>
-              </w:rPr>
-              <w:t>number</w:t>
-            </w:r>
-          </w:p>
-        </w:tc>
-        <w:tc>
-          <w:p>
-            <w:pPr>
-              <w:jc w:val="right"/>
-              <w:spacing w:lineRule="auto" w:line="240"/>
-            </w:pPr>
-            <w:r>
-              <w:rPr>
-                <w:rFonts w:ascii="Courier New" w:hAnsi="Courier New"/>
-                <w:sz w:val="22"/>
-                <w:color w:val="000000"/>
-              </w:rPr>
-              <w:t>10</w:t>
-            </w:r>
-          </w:p>
-        </w:tc>
-        <w:tc>
-          <w:p>
-            <w:pPr>
-              <w:jc w:val="right"/>
-              <w:spacing w:lineRule="auto" w:line="240"/>
-            </w:pPr>
-            <w:r>
-              <w:rPr>
-                <w:rFonts w:ascii="Courier New" w:hAnsi="Courier New"/>
-                <w:sz w:val="22"/>
-                <w:color w:val="000000"/>
-              </w:rPr>
-              <w:t>2</w:t>
-            </w:r>
-          </w:p>
-        </w:tc>
-      </w:tr>
-      <w:tr>
-        <w:trPr>
-          <w:trHeight w:val="285" w:hRule="atLeast"/>
-        </w:trPr>
-        <w:tc>
-          <w:p>
-            <w:pPr>
-              <w:spacing w:lineRule="auto" w:line="240"/>
-            </w:pPr>
-            <w:r>
-              <w:rPr>
-                <w:rFonts w:ascii="Courier New" w:hAnsi="Courier New"/>
-                <w:sz w:val="22"/>
-                <w:color w:val="000000"/>
-              </w:rPr>
-              <w:t>geoidheight</w:t>
-            </w:r>
-          </w:p>
-        </w:tc>
-        <w:tc>
-          <w:p>
-            <w:pPr>
-              <w:spacing w:lineRule="auto" w:line="240"/>
-            </w:pPr>
-            <w:r>
-              <w:rPr>
-                <w:rFonts w:ascii="Courier New" w:hAnsi="Courier New"/>
-                <w:sz w:val="22"/>
-                <w:color w:val="000000"/>
-              </w:rPr>
-              <w:t>Height Above WGS84</w:t>
-            </w:r>
-          </w:p>
-        </w:tc>
-        <w:tc>
-          <w:p>
-            <w:pPr>
-              <w:spacing w:lineRule="auto" w:line="240"/>
-            </w:pPr>
-            <w:r>
-              <w:rPr>
-                <w:rFonts w:ascii="Courier New" w:hAnsi="Courier New"/>
-                <w:sz w:val="22"/>
-                <w:color w:val="000000"/>
-              </w:rPr>
-              <w:t>number</w:t>
-            </w:r>
-          </w:p>
-        </w:tc>
-        <w:tc>
-          <w:p>
-            <w:pPr>
-              <w:jc w:val="right"/>
-              <w:spacing w:lineRule="auto" w:line="240"/>
-            </w:pPr>
-            <w:r>
-              <w:rPr>
-                <w:rFonts w:ascii="Courier New" w:hAnsi="Courier New"/>
-                <w:sz w:val="22"/>
-                <w:color w:val="000000"/>
-              </w:rPr>
-              <w:t>10</w:t>
-            </w:r>
-          </w:p>
-        </w:tc>
-        <w:tc>
-          <w:p>
-            <w:pPr>
-              <w:jc w:val="right"/>
-              <w:spacing w:lineRule="auto" w:line="240"/>
-            </w:pPr>
-            <w:r>
-              <w:rPr>
-                <w:rFonts w:ascii="Courier New" w:hAnsi="Courier New"/>
-                <w:sz w:val="22"/>
-                <w:color w:val="000000"/>
-              </w:rPr>
-              <w:t>2</w:t>
-            </w:r>
-          </w:p>
-        </w:tc>
-      </w:tr>
-      <w:tr>
-        <w:trPr>
-          <w:trHeight w:val="285" w:hRule="atLeast"/>
-        </w:trPr>
-        <w:tc>
-          <w:p>
-            <w:pPr>
-              <w:spacing w:lineRule="auto" w:line="240"/>
-            </w:pPr>
-            <w:r>
-              <w:rPr>
-                <w:rFonts w:ascii="Courier New" w:hAnsi="Courier New"/>
-                <w:sz w:val="22"/>
-                <w:color w:val="000000"/>
-              </w:rPr>
-              <w:t>desc</w:t>
-            </w:r>
-          </w:p>
-        </w:tc>
-        <w:tc>
-          <w:p>
-            <w:pPr>
-              <w:spacing w:lineRule="auto" w:line="240"/>
-            </w:pPr>
-            <w:r>
-              <w:rPr>
-                <w:rFonts w:ascii="Courier New" w:hAnsi="Courier New"/>
-                <w:sz w:val="22"/>
-                <w:color w:val="000000"/>
-              </w:rPr>
-              <w:t>Text Description</w:t>
-            </w:r>
-          </w:p>
-        </w:tc>
-        <w:tc>
-          <w:p>
-            <w:pPr>
-              <w:spacing w:lineRule="auto" w:line="240"/>
-            </w:pPr>
-            <w:r>
-              <w:rPr>
-                <w:rFonts w:ascii="Courier New" w:hAnsi="Courier New"/>
-                <w:sz w:val="22"/>
-                <w:color w:val="000000"/>
-              </w:rPr>
-              <w:t>string</w:t>
-            </w:r>
-          </w:p>
-        </w:tc>
-        <w:tc>
-          <w:p>
-            <w:pPr>
-              <w:jc w:val="right"/>
-              <w:spacing w:lineRule="auto" w:line="240"/>
-            </w:pPr>
-            <w:r>
-              <w:rPr>
-                <w:rFonts w:ascii="Courier New" w:hAnsi="Courier New"/>
-                <w:sz w:val="22"/>
-                <w:color w:val="000000"/>
-              </w:rPr>
-              <w:t>254</w:t>
-            </w:r>
-          </w:p>
-        </w:tc>
-        <w:tc>
-          <w:p>
-            <w:pPr>
-              <w:jc w:val="right"/>
-              <w:spacing w:lineRule="auto" w:line="240"/>
-            </w:pPr>
-            <w:r>
-              <w:rPr>
-                <w:rFonts w:ascii="Courier New" w:hAnsi="Courier New"/>
-                <w:sz w:val="22"/>
-                <w:color w:val="000000"/>
-              </w:rPr>
-              <w:t>0</w:t>
-            </w:r>
-          </w:p>
-        </w:tc>
-      </w:tr>
-      <w:tr>
-        <w:trPr>
-          <w:trHeight w:val="285" w:hRule="atLeast"/>
-        </w:trPr>
-        <w:tc>
-          <w:p>
-            <w:pPr>
-              <w:spacing w:lineRule="auto" w:line="240"/>
-            </w:pPr>
-            <w:r>
-              <w:rPr>
-                <w:rFonts w:ascii="Courier New" w:hAnsi="Courier New"/>
-                <w:sz w:val="22"/>
-                <w:color w:val="000000"/>
-              </w:rPr>
-              <w:t>fix</w:t>
-            </w:r>
-          </w:p>
-        </w:tc>
-        <w:tc>
-          <w:p>
-            <w:pPr>
-              <w:spacing w:lineRule="auto" w:line="240"/>
-            </w:pPr>
-            <w:r>
-              <w:rPr>
-                <w:rFonts w:ascii="Courier New" w:hAnsi="Courier New"/>
-                <w:sz w:val="22"/>
-                <w:color w:val="000000"/>
-              </w:rPr>
-              <w:t>Type of GPX Fix</w:t>
-            </w:r>
-          </w:p>
-        </w:tc>
-        <w:tc>
-          <w:p>
-            <w:pPr>
-              <w:spacing w:lineRule="auto" w:line="240"/>
-            </w:pPr>
-            <w:r>
-              <w:rPr>
-                <w:rFonts w:ascii="Courier New" w:hAnsi="Courier New"/>
-                <w:sz w:val="22"/>
-                <w:color w:val="000000"/>
-              </w:rPr>
-              <w:t>string</w:t>
-            </w:r>
-          </w:p>
-        </w:tc>
-        <w:tc>
-          <w:p>
-            <w:pPr>
-              <w:jc w:val="right"/>
-              <w:spacing w:lineRule="auto" w:line="240"/>
-            </w:pPr>
-            <w:r>
-              <w:rPr>
-                <w:rFonts w:ascii="Courier New" w:hAnsi="Courier New"/>
-                <w:sz w:val="22"/>
-                <w:color w:val="000000"/>
-              </w:rPr>
-              <w:t>5</w:t>
-            </w:r>
-          </w:p>
-        </w:tc>
-        <w:tc>
-          <w:p>
-            <w:pPr>
-              <w:jc w:val="right"/>
-              <w:spacing w:lineRule="auto" w:line="240"/>
-            </w:pPr>
-            <w:r>
-              <w:rPr>
-                <w:rFonts w:ascii="Courier New" w:hAnsi="Courier New"/>
-                <w:sz w:val="22"/>
-                <w:color w:val="000000"/>
-              </w:rPr>
-              <w:t>0</w:t>
-            </w:r>
-          </w:p>
-        </w:tc>
-      </w:tr>
-      <w:tr>
-        <w:trPr>
-          <w:trHeight w:val="285" w:hRule="atLeast"/>
-        </w:trPr>
-        <w:tc>
-          <w:p>
-            <w:pPr>
-              <w:spacing w:lineRule="auto" w:line="240"/>
-            </w:pPr>
-            <w:r>
-              <w:rPr>
-                <w:rFonts w:ascii="Courier New" w:hAnsi="Courier New"/>
-                <w:sz w:val="22"/>
-                <w:color w:val="000000"/>
-              </w:rPr>
-              <w:t>sat</w:t>
-            </w:r>
-          </w:p>
-        </w:tc>
-        <w:tc>
-          <w:p>
-            <w:pPr>
-              <w:spacing w:lineRule="auto" w:line="240"/>
-            </w:pPr>
-            <w:r>
-              <w:rPr>
-                <w:rFonts w:ascii="Courier New" w:hAnsi="Courier New"/>
-                <w:sz w:val="22"/>
-                <w:color w:val="000000"/>
-              </w:rPr>
-              <w:t>Number of Satellites</w:t>
-            </w:r>
-          </w:p>
-        </w:tc>
-        <w:tc>
-          <w:p>
-            <w:pPr>
-              <w:spacing w:lineRule="auto" w:line="240"/>
-            </w:pPr>
-            <w:r>
-              <w:rPr>
-                <w:rFonts w:ascii="Courier New" w:hAnsi="Courier New"/>
-                <w:sz w:val="22"/>
-                <w:color w:val="000000"/>
-              </w:rPr>
-              <w:t>number</w:t>
-            </w:r>
-          </w:p>
-        </w:tc>
-        <w:tc>
-          <w:p>
-            <w:pPr>
-              <w:jc w:val="right"/>
-              <w:spacing w:lineRule="auto" w:line="240"/>
-            </w:pPr>
-            <w:r>
-              <w:rPr>
-                <w:rFonts w:ascii="Courier New" w:hAnsi="Courier New"/>
-                <w:sz w:val="22"/>
-                <w:color w:val="000000"/>
-              </w:rPr>
-              <w:t>5</w:t>
-            </w:r>
-          </w:p>
-        </w:tc>
-        <w:tc>
-          <w:p>
-            <w:pPr>
-              <w:jc w:val="right"/>
-              <w:spacing w:lineRule="auto" w:line="240"/>
-            </w:pPr>
-            <w:r>
-              <w:rPr>
-                <w:rFonts w:ascii="Courier New" w:hAnsi="Courier New"/>
-                <w:sz w:val="22"/>
-                <w:color w:val="000000"/>
-              </w:rPr>
-              <w:t>0</w:t>
-            </w:r>
-          </w:p>
-        </w:tc>
-      </w:tr>
-      <w:tr>
-        <w:trPr>
-          <w:trHeight w:val="285" w:hRule="atLeast"/>
-        </w:trPr>
-        <w:tc>
-          <w:p>
-            <w:pPr>
-              <w:spacing w:lineRule="auto" w:line="240"/>
-            </w:pPr>
-            <w:r>
-              <w:rPr>
-                <w:rFonts w:ascii="Courier New" w:hAnsi="Courier New"/>
-                <w:sz w:val="22"/>
-                <w:color w:val="000000"/>
-              </w:rPr>
-              <w:t>hdop</w:t>
-            </w:r>
-          </w:p>
-        </w:tc>
-        <w:tc>
-          <w:p>
-            <w:pPr>
-              <w:spacing w:lineRule="auto" w:line="240"/>
-            </w:pPr>
-            <w:r>
-              <w:rPr>
-                <w:rFonts w:ascii="Courier New" w:hAnsi="Courier New"/>
-                <w:sz w:val="22"/>
-                <w:color w:val="000000"/>
-              </w:rPr>
-              <w:t>Horizontal DOP</w:t>
-            </w:r>
-          </w:p>
-        </w:tc>
-        <w:tc>
-          <w:p>
-            <w:pPr>
-              <w:spacing w:lineRule="auto" w:line="240"/>
-            </w:pPr>
-            <w:r>
-              <w:rPr>
-                <w:rFonts w:ascii="Courier New" w:hAnsi="Courier New"/>
-                <w:sz w:val="22"/>
-                <w:color w:val="000000"/>
-              </w:rPr>
-              <w:t>number</w:t>
-            </w:r>
-          </w:p>
-        </w:tc>
-        <w:tc>
-          <w:p>
-            <w:pPr>
-              <w:jc w:val="right"/>
-              <w:spacing w:lineRule="auto" w:line="240"/>
-            </w:pPr>
-            <w:r>
-              <w:rPr>
-                <w:rFonts w:ascii="Courier New" w:hAnsi="Courier New"/>
-                <w:sz w:val="22"/>
-                <w:color w:val="000000"/>
-              </w:rPr>
-              <w:t>5</w:t>
-            </w:r>
-          </w:p>
-        </w:tc>
-        <w:tc>
-          <w:p>
-            <w:pPr>
-              <w:jc w:val="right"/>
-              <w:spacing w:lineRule="auto" w:line="240"/>
-            </w:pPr>
-            <w:r>
-              <w:rPr>
-                <w:rFonts w:ascii="Courier New" w:hAnsi="Courier New"/>
-                <w:sz w:val="22"/>
-                <w:color w:val="000000"/>
-              </w:rPr>
-              <w:t>2</w:t>
-            </w:r>
-          </w:p>
-        </w:tc>
-      </w:tr>
-      <w:tr>
-        <w:trPr>
-          <w:trHeight w:val="285" w:hRule="atLeast"/>
-        </w:trPr>
-        <w:tc>
-          <w:p>
-            <w:pPr>
-              <w:spacing w:lineRule="auto" w:line="240"/>
-            </w:pPr>
-            <w:r>
-              <w:rPr>
-                <w:rFonts w:ascii="Courier New" w:hAnsi="Courier New"/>
-                <w:sz w:val="22"/>
-                <w:color w:val="000000"/>
-              </w:rPr>
-              <w:t>vdop</w:t>
-            </w:r>
-          </w:p>
-        </w:tc>
-        <w:tc>
-          <w:p>
-            <w:pPr>
-              <w:spacing w:lineRule="auto" w:line="240"/>
-            </w:pPr>
-            <w:r>
-              <w:rPr>
-                <w:rFonts w:ascii="Courier New" w:hAnsi="Courier New"/>
-                <w:sz w:val="22"/>
-                <w:color w:val="000000"/>
-              </w:rPr>
-              <w:t>Vertical DOP</w:t>
-            </w:r>
-          </w:p>
-        </w:tc>
-        <w:tc>
-          <w:p>
-            <w:pPr>
-              <w:spacing w:lineRule="auto" w:line="240"/>
-            </w:pPr>
-            <w:r>
-              <w:rPr>
-                <w:rFonts w:ascii="Courier New" w:hAnsi="Courier New"/>
-                <w:sz w:val="22"/>
-                <w:color w:val="000000"/>
-              </w:rPr>
-              <w:t>number</w:t>
-            </w:r>
-          </w:p>
-        </w:tc>
-        <w:tc>
-          <w:p>
-            <w:pPr>
-              <w:jc w:val="right"/>
-              <w:spacing w:lineRule="auto" w:line="240"/>
-            </w:pPr>
-            <w:r>
-              <w:rPr>
-                <w:rFonts w:ascii="Courier New" w:hAnsi="Courier New"/>
-                <w:sz w:val="22"/>
-                <w:color w:val="000000"/>
-              </w:rPr>
-              <w:t>5</w:t>
-            </w:r>
-          </w:p>
-        </w:tc>
-        <w:tc>
-          <w:p>
-            <w:pPr>
-              <w:jc w:val="right"/>
-              <w:spacing w:lineRule="auto" w:line="240"/>
-            </w:pPr>
-            <w:r>
-              <w:rPr>
-                <w:rFonts w:ascii="Courier New" w:hAnsi="Courier New"/>
-                <w:sz w:val="22"/>
-                <w:color w:val="000000"/>
-              </w:rPr>
-              <w:t>2</w:t>
-            </w:r>
-          </w:p>
-        </w:tc>
-      </w:tr>
-      <w:tr>
-        <w:trPr>
-          <w:trHeight w:val="285" w:hRule="atLeast"/>
-        </w:trPr>
-        <w:tc>
-          <w:p>
-            <w:pPr>
-              <w:spacing w:lineRule="auto" w:line="240"/>
-            </w:pPr>
-            <w:r>
-              <w:rPr>
-                <w:rFonts w:ascii="Courier New" w:hAnsi="Courier New"/>
-                <w:sz w:val="22"/>
-                <w:color w:val="000000"/>
-              </w:rPr>
-              <w:t>pdop</w:t>
-            </w:r>
-          </w:p>
-        </w:tc>
-        <w:tc>
-          <w:p>
-            <w:pPr>
-              <w:spacing w:lineRule="auto" w:line="240"/>
-            </w:pPr>
-            <w:r>
-              <w:rPr>
-                <w:rFonts w:ascii="Courier New" w:hAnsi="Courier New"/>
-                <w:sz w:val="22"/>
-                <w:color w:val="000000"/>
-              </w:rPr>
-              <w:t>Dilution of Precision</w:t>
-            </w:r>
-          </w:p>
-        </w:tc>
-        <w:tc>
-          <w:p>
-            <w:pPr>
-              <w:spacing w:lineRule="auto" w:line="240"/>
-            </w:pPr>
-            <w:r>
-              <w:rPr>
-                <w:rFonts w:ascii="Courier New" w:hAnsi="Courier New"/>
-                <w:sz w:val="22"/>
-                <w:color w:val="000000"/>
-              </w:rPr>
-              <w:t>number</w:t>
-            </w:r>
-          </w:p>
-        </w:tc>
-        <w:tc>
-          <w:p>
-            <w:pPr>
-              <w:jc w:val="right"/>
-              <w:spacing w:lineRule="auto" w:line="240"/>
-            </w:pPr>
-            <w:r>
-              <w:rPr>
-                <w:rFonts w:ascii="Courier New" w:hAnsi="Courier New"/>
-                <w:sz w:val="22"/>
-                <w:color w:val="000000"/>
-              </w:rPr>
-              <w:t>5</w:t>
-            </w:r>
-          </w:p>
-        </w:tc>
-        <w:tc>
-          <w:p>
-            <w:pPr>
-              <w:jc w:val="right"/>
-              <w:spacing w:lineRule="auto" w:line="240"/>
-            </w:pPr>
-            <w:r>
-              <w:rPr>
-                <w:rFonts w:ascii="Courier New" w:hAnsi="Courier New"/>
-                <w:sz w:val="22"/>
-                <w:color w:val="000000"/>
-              </w:rPr>
-              <w:t>2</w:t>
-            </w:r>
-          </w:p>
-        </w:tc>
-      </w:tr>
-      <w:tr>
-        <w:trPr>
-          <w:trHeight w:val="285" w:hRule="atLeast"/>
-        </w:trPr>
-        <w:tc>
-          <w:p>
-            <w:pPr>
-              <w:spacing w:lineRule="auto" w:line="240"/>
-            </w:pPr>
-            <w:r>
-              <w:rPr>
-                <w:rFonts w:ascii="Courier New" w:hAnsi="Courier New"/>
-                <w:sz w:val="22"/>
-                <w:color w:val="000000"/>
-              </w:rPr>
-              <w:t>ageofdgpsdata</w:t>
-            </w:r>
-          </w:p>
-        </w:tc>
-        <w:tc>
-          <w:p>
-            <w:pPr>
-              <w:spacing w:lineRule="auto" w:line="240"/>
-            </w:pPr>
-            <w:r>
-              <w:rPr>
-                <w:rFonts w:ascii="Courier New" w:hAnsi="Courier New"/>
-                <w:sz w:val="22"/>
-                <w:color w:val="000000"/>
-              </w:rPr>
-              <w:t>Age (in seconds)</w:t>
-            </w:r>
-          </w:p>
-        </w:tc>
-        <w:tc>
-          <w:p>
-            <w:pPr>
-              <w:spacing w:lineRule="auto" w:line="240"/>
-            </w:pPr>
-            <w:r>
-              <w:rPr>
-                <w:rFonts w:ascii="Courier New" w:hAnsi="Courier New"/>
-                <w:sz w:val="22"/>
-                <w:color w:val="000000"/>
-              </w:rPr>
-              <w:t>number</w:t>
-            </w:r>
-          </w:p>
-        </w:tc>
-        <w:tc>
-          <w:p>
-            <w:pPr>
-              <w:jc w:val="right"/>
-              <w:spacing w:lineRule="auto" w:line="240"/>
-            </w:pPr>
-            <w:r>
-              <w:rPr>
-                <w:rFonts w:ascii="Courier New" w:hAnsi="Courier New"/>
-                <w:sz w:val="22"/>
-                <w:color w:val="000000"/>
-              </w:rPr>
-              <w:t>10</w:t>
-            </w:r>
-          </w:p>
-        </w:tc>
-        <w:tc>
-          <w:p>
-            <w:pPr>
-              <w:jc w:val="right"/>
-              <w:spacing w:lineRule="auto" w:line="240"/>
-            </w:pPr>
-            <w:r>
-              <w:rPr>
-                <w:rFonts w:ascii="Courier New" w:hAnsi="Courier New"/>
-                <w:sz w:val="22"/>
-                <w:color w:val="000000"/>
-              </w:rPr>
-              <w:t>0</w:t>
-            </w:r>
-          </w:p>
-        </w:tc>
-      </w:tr>
-      <w:tr>
-        <w:trPr>
-          <w:trHeight w:val="285" w:hRule="atLeast"/>
-        </w:trPr>
-        <w:tc>
-          <w:p>
-            <w:pPr>
-              <w:spacing w:lineRule="auto" w:line="240"/>
-            </w:pPr>
-            <w:r>
-              <w:rPr>
-                <w:rFonts w:ascii="Courier New" w:hAnsi="Courier New"/>
-                <w:sz w:val="22"/>
-                <w:color w:val="000000"/>
-              </w:rPr>
-              <w:t>dgpsid</w:t>
-            </w:r>
-          </w:p>
-        </w:tc>
-        <w:tc>
-          <w:p>
-            <w:pPr>
-              <w:spacing w:lineRule="auto" w:line="240"/>
-            </w:pPr>
-            <w:r>
-              <w:rPr>
-                <w:rFonts w:ascii="Courier New" w:hAnsi="Courier New"/>
-                <w:sz w:val="22"/>
-                <w:color w:val="000000"/>
-              </w:rPr>
-              <w:t>ID of DGPS Station</w:t>
-            </w:r>
-          </w:p>
-        </w:tc>
-        <w:tc>
-          <w:p>
-            <w:pPr>
-              <w:spacing w:lineRule="auto" w:line="240"/>
-            </w:pPr>
-            <w:r>
-              <w:rPr>
-                <w:rFonts w:ascii="Courier New" w:hAnsi="Courier New"/>
-                <w:sz w:val="22"/>
-                <w:color w:val="000000"/>
-              </w:rPr>
-              <w:t>number</w:t>
-            </w:r>
-          </w:p>
-        </w:tc>
-        <w:tc>
-          <w:p>
-            <w:pPr>
-              <w:jc w:val="right"/>
-              <w:spacing w:lineRule="auto" w:line="240"/>
-            </w:pPr>
-            <w:r>
-              <w:rPr>
-                <w:rFonts w:ascii="Courier New" w:hAnsi="Courier New"/>
-                <w:sz w:val="22"/>
-                <w:color w:val="000000"/>
-              </w:rPr>
-              <w:t>4</w:t>
-            </w:r>
-          </w:p>
-        </w:tc>
-        <w:tc>
-          <w:p>
-            <w:pPr>
-              <w:jc w:val="right"/>
-              <w:spacing w:lineRule="auto" w:line="240"/>
-            </w:pPr>
-            <w:r>
-              <w:rPr>
-                <w:rFonts w:ascii="Courier New" w:hAnsi="Courier New"/>
-                <w:sz w:val="22"/>
-                <w:color w:val="000000"/>
-              </w:rPr>
-              <w:t>0</w:t>
-            </w:r>
-          </w:p>
-        </w:tc>
-      </w:tr>
-    </w:tbl>
-    <w:p>
-      <w:pPr>
-        <w:spacing w:lineRule="auto" w:line="240"/>
-      </w:pPr>
-      <w:r/>
-    </w:p>
-    <w:p>
-      <w:pPr>
-        <w:jc w:val="center"/>
-        <w:spacing w:before="150" w:after="150" w:lineRule="auto" w:line="240"/>
-        <w:pBdr>
-          <w:top w:val="single" w:space="1" w:color="C0C0C0"/>
-          <w:left w:val="none" w:space="1" w:color="C0C0C0"/>
-          <w:bottom w:val="single" w:space="1" w:color="C0C0C0"/>
-          <w:right w:val="none" w:space="1" w:color="C0C0C0"/>
-        </w:pBdr>
-      </w:pPr>
-      <w:r>
-        <w:rPr>
-          <w:rFonts w:ascii="Tahoma" w:hAnsi="Tahoma"/>
-          <w:i/>
-          <w:color w:val="C0C0C0"/>
-        </w:rPr>
-        <w:t xml:space="preserve">Created with the Personal Edition of HelpNDoc: </w:t>
-      </w:r>
-      <w:hyperlink r:id="hrId27">
-        <w:r>
-          <w:rPr>
-            <w:rFonts w:ascii="Tahoma" w:hAnsi="Tahoma"/>
-            <w:i/>
-            <w:color w:val="6666FF"/>
-          </w:rPr>
-          <w:t>Free Kindle producer</w:t>
-        </w:r>
-      </w:hyperlink>
-      <w:r/>
-      <w:r/>
-    </w:p>
-    <w:p>
-      <w:pPr>
-        <w:outlineLvl w:val="2"/>
-        <w:spacing w:before="150" w:after="150" w:lineRule="auto" w:line="240"/>
-        <w:shd w:val="clear" w:color="auto" w:fill="FFFFFF"/>
-        <w:pBdr>
-          <w:top w:val="none" w:space="1" w:color="000000"/>
-          <w:left w:val="none" w:space="1" w:color="000000"/>
-          <w:bottom w:val="none" w:space="1" w:color="000000"/>
-          <w:right w:val="none" w:space="1" w:color="000000"/>
-        </w:pBdr>
-      </w:pPr>
-      <w:bookmarkStart w:id="20" w:name="_topic_Enteringsurveydata"/>
-      <w:bookmarkEnd w:id="20"/>
-      <w:r>
-        <w:rPr>
-          <w:b/>
-          <w:i/>
-          <w:sz w:val="22"/>
-          <w:color w:val="000000"/>
-        </w:rPr>
-        <w:t>Entering survey data</w:t>
-      </w:r>
-      <w:r/>
-    </w:p>
-    <w:p>
-      <w:pPr>
-        <w:pStyle w:val="3"/>
-        <w:spacing w:lineRule="auto" w:line="240"/>
-      </w:pPr>
-      <w:r>
-        <w:t>Procedure</w:t>
-      </w:r>
-    </w:p>
-    <w:p>
-      <w:pPr>
-        <w:pStyle w:val="4"/>
-        <w:spacing w:lineRule="auto" w:line="240"/>
-      </w:pPr>
-      <w:r>
-        <w:t>Part 1: Edit the waypoint record</w:t>
-      </w:r>
-    </w:p>
-    <w:p>
-      <w:pPr>
-        <w:spacing w:lineRule="auto" w:line="240"/>
-        <w:numPr>
-          <w:ilvl w:val="0"/>
           <w:numId w:val="13"/>
         </w:numPr>
       </w:pPr>
       <w:r/>
       <w:r>
-        <w:t>Open the caribou database application</w:t>
-      </w:r>
-    </w:p>
-    <w:p>
-      <w:pPr>
-        <w:spacing w:lineRule="auto" w:line="240"/>
-        <w:numPr>
-          <w:ilvl w:val="0"/>
-          <w:numId w:val="13"/>
-        </w:numPr>
-      </w:pPr>
-      <w:r/>
-      <w:r>
-        <w:t>Navigate to your needed survey record</w:t>
-      </w:r>
-    </w:p>
-    <w:p>
-      <w:pPr>
-        <w:spacing w:lineRule="auto" w:line="240"/>
-        <w:numPr>
-          <w:ilvl w:val="0"/>
-          <w:numId w:val="13"/>
-        </w:numPr>
-      </w:pPr>
-      <w:r/>
-      <w:r>
-        <w:t>Import the survey's waypoints if you haven't already</w:t>
-      </w:r>
-    </w:p>
-    <w:p>
-      <w:pPr>
-        <w:spacing w:lineRule="auto" w:line="240"/>
-        <w:numPr>
-          <w:ilvl w:val="0"/>
-          <w:numId w:val="13"/>
-        </w:numPr>
-      </w:pPr>
-      <w:r/>
-      <w:r>
-        <w:t>Modify each waypoint record to reflect the corresponding data on the field data collection form.</w:t>
-      </w:r>
-    </w:p>
-    <w:p>
-      <w:pPr>
-        <w:spacing w:lineRule="auto" w:line="240"/>
-        <w:numPr>
-          <w:ilvl w:val="0"/>
-          <w:numId w:val="13"/>
-        </w:numPr>
-      </w:pPr>
-      <w:r/>
-      <w:r>
-        <w:t>Save</w:t>
-      </w:r>
-    </w:p>
-    <w:p>
-      <w:pPr>
-        <w:pStyle w:val="4"/>
-        <w:spacing w:lineRule="auto" w:line="240"/>
-      </w:pPr>
-      <w:r>
-        <w:t>Part 2: Record any radiocollar frequencies detected in the caribou group</w:t>
-      </w:r>
-    </w:p>
-    <w:p>
-      <w:pPr>
-        <w:spacing w:lineRule="auto" w:line="240"/>
-      </w:pPr>
-      <w:r>
-        <w:t>The example below shows a composition count survey record but procedures are similar for population and radiotracking surveys.</w:t>
-      </w:r>
-    </w:p>
-    <w:p>
-      <w:pPr>
-        <w:spacing w:lineRule="auto" w:line="240"/>
-      </w:pPr>
-      <w:r>
-        <w:t>Next, match any radiocollar frequencies that were detected in the waypoint's animal group from the data sheet to specific caribou from the Animal Movements GPS collar database.</w:t>
-      </w:r>
-    </w:p>
-    <w:p>
-      <w:pPr>
-        <w:spacing w:lineRule="auto" w:line="240"/>
-        <w:numPr>
-          <w:ilvl w:val="0"/>
-          <w:numId w:val="13"/>
-        </w:numPr>
-      </w:pPr>
-      <w:r/>
-      <w:r>
-        <w:t>Expand the waypoint record node for a waypoint record containing a detected radiocollar frequency</w:t>
-      </w:r>
-    </w:p>
-    <w:p>
-      <w:pPr>
-        <w:spacing w:lineRule="auto" w:line="240"/>
-        <w:numPr>
-          <w:ilvl w:val="0"/>
-          <w:numId w:val="13"/>
-        </w:numPr>
-      </w:pPr>
-      <w:r/>
-      <w:r>
-        <w:t xml:space="preserve">Select the frequency from the dropdown list.  If your frequency does not appear then you must enter the radiocollar data into the </w:t>
-      </w:r>
-      <w:hyperlink w:anchor="_topic_AnimalMovement">
-        <w:r>
-          <w:rPr>
-            <w:rStyle w:val="c13"/>
-          </w:rPr>
-          <w:t>Animal Movements</w:t>
-        </w:r>
-      </w:hyperlink>
-      <w:r>
-        <w:t xml:space="preserve"> database.</w:t>
+        <w:t xml:space="preserve">Click the record selector to the right of the form </w:t>
       </w:r>
       <w:r>
         <w:drawing>
           <wp:inline distT="0" distB="0" distL="0" distR="0">
-            <wp:extent cx="5762625" cy="3114675"/>
+            <wp:extent cx="4838700" cy="2552700"/>
             <wp:effectExtent l="0" t="0" r="0" b="0"/>
             <wp:docPr id="27" name="Pic 27"/>
             <wp:cNvGraphicFramePr>
@@ -17628,7 +13699,7 @@
                   <pic:spPr>
                     <a:xfrm>
                       <a:off x="0" y="0"/>
-                      <a:ext cx="5762625" cy="3114675"/>
+                      <a:ext cx="4838700" cy="2552700"/>
                     </a:xfrm>
                     <a:prstGeom prst="rect">
                       <a:avLst/>
@@ -17651,12 +13722,25 @@
       </w:pPr>
       <w:r/>
       <w:r>
-        <w:t xml:space="preserve">Add as many frequency records as needed to match the frequency data found on the data sheet.  This example shows that two collared caribou were detected in the animal group at waypoint 4016 </w:t>
+        <w:t>Click your keyboard's Delete button</w:t>
+      </w:r>
+    </w:p>
+    <w:p>
+      <w:pPr>
+        <w:spacing w:lineRule="auto" w:line="240"/>
+        <w:numPr>
+          <w:ilvl w:val="0"/>
+          <w:numId w:val="13"/>
+        </w:numPr>
+      </w:pPr>
+      <w:r/>
+      <w:r>
+        <w:t xml:space="preserve">Click Yes to confirm the record deletion </w:t>
       </w:r>
       <w:r>
         <w:drawing>
           <wp:inline distT="0" distB="0" distL="0" distR="0">
-            <wp:extent cx="3429000" cy="2066925"/>
+            <wp:extent cx="3886200" cy="1371600"/>
             <wp:effectExtent l="0" t="0" r="0" b="0"/>
             <wp:docPr id="28" name="Pic 28"/>
             <wp:cNvGraphicFramePr>
@@ -17678,7 +13762,7 @@
                   <pic:spPr>
                     <a:xfrm>
                       <a:off x="0" y="0"/>
-                      <a:ext cx="3429000" cy="2066925"/>
+                      <a:ext cx="3886200" cy="1371600"/>
                     </a:xfrm>
                     <a:prstGeom prst="rect">
                       <a:avLst/>
@@ -17690,6 +13774,11 @@
           </wp:inline>
         </w:drawing>
       </w:r>
+    </w:p>
+    <w:p>
+      <w:pPr>
+        <w:spacing w:lineRule="auto" w:line="240"/>
+      </w:pPr>
       <w:r/>
     </w:p>
     <w:p>
@@ -17711,14 +13800,14 @@
         </w:rPr>
         <w:t xml:space="preserve">Created with the Personal Edition of HelpNDoc: </w:t>
       </w:r>
-      <w:hyperlink r:id="hrId28">
+      <w:hyperlink r:id="hrId25">
         <w:r>
           <w:rPr>
             <w:rFonts w:ascii="Tahoma" w:hAnsi="Tahoma"/>
             <w:i/>
             <w:color w:val="6666FF"/>
           </w:rPr>
-          <w:t>Easily create CHM Help documents</w:t>
+          <w:t>Full-featured EPub generator</w:t>
         </w:r>
       </w:hyperlink>
       <w:r/>
@@ -17736,8 +13825,8 @@
           <w:right w:val="none" w:space="1" w:color="FFFFFF"/>
         </w:pBdr>
       </w:pPr>
-      <w:bookmarkStart w:id="21" w:name="_topic_AnimalMovement"/>
-      <w:bookmarkEnd w:id="21"/>
+      <w:bookmarkStart w:id="19" w:name="_topic_AnimalMovement"/>
+      <w:bookmarkEnd w:id="19"/>
       <w:r>
         <w:rPr>
           <w:b/>
@@ -17771,7 +13860,7 @@
       <w:r>
         <w:t xml:space="preserve">Documentation for the Animal Movement tool can be found in GitHub: </w:t>
       </w:r>
-      <w:hyperlink r:id="hrId29">
+      <w:hyperlink r:id="hrId26">
         <w:r>
           <w:rPr>
             <w:rStyle w:val="c13"/>
@@ -17800,7 +13889,7 @@
         </w:rPr>
         <w:t xml:space="preserve">Created with the Personal Edition of HelpNDoc: </w:t>
       </w:r>
-      <w:hyperlink r:id="hrId30">
+      <w:hyperlink r:id="hrId27">
         <w:r>
           <w:rPr>
             <w:rFonts w:ascii="Tahoma" w:hAnsi="Tahoma"/>
@@ -17846,7 +13935,7 @@
         <w:sz w:val="18"/>
         <w:color w:val="969696"/>
       </w:rPr>
-      <w:t>73</w:t>
+      <w:t>67</w:t>
     </w:r>
     <w:r>
       <w:fldChar w:fldCharType="end"/>
@@ -17872,7 +13961,7 @@
         <w:sz w:val="18"/>
         <w:color w:val="969696"/>
       </w:rPr>
-      <w:t>72</w:t>
+      <w:t>66</w:t>
     </w:r>
     <w:r>
       <w:fldChar w:fldCharType="end"/>

</xml_diff>

<commit_message>
Updated documentation with data entry process flow diagram
</commit_message>
<xml_diff>
--- a/WRST_Caribou.docx
+++ b/WRST_Caribou.docx
@@ -72,7 +72,7 @@
           <w:rFonts w:ascii="Times New Roman" w:hAnsi="Times New Roman"/>
           <w:sz w:val="24"/>
         </w:rPr>
-        <w:t>6/14/2016</w:t>
+        <w:t>12/29/2016</w:t>
       </w:r>
       <w:r>
         <w:rPr>
@@ -1330,7 +1330,7 @@
           <w:sz w:val="24"/>
           <w:color w:val="000000"/>
         </w:rPr>
-        <w:t>17</w:t>
+        <w:t>18</w:t>
       </w:r>
       <w:r>
         <w:fldChar w:fldCharType="end"/>
@@ -1384,7 +1384,7 @@
           <w:sz w:val="24"/>
           <w:color w:val="000000"/>
         </w:rPr>
-        <w:t>20</w:t>
+        <w:t>21</w:t>
       </w:r>
       <w:r>
         <w:fldChar w:fldCharType="end"/>
@@ -1438,7 +1438,7 @@
           <w:sz w:val="24"/>
           <w:color w:val="000000"/>
         </w:rPr>
-        <w:t>24</w:t>
+        <w:t>25</w:t>
       </w:r>
       <w:r>
         <w:fldChar w:fldCharType="end"/>
@@ -1492,7 +1492,7 @@
           <w:sz w:val="24"/>
           <w:color w:val="000000"/>
         </w:rPr>
-        <w:t>27</w:t>
+        <w:t>28</w:t>
       </w:r>
       <w:r>
         <w:fldChar w:fldCharType="end"/>
@@ -1546,7 +1546,7 @@
           <w:sz w:val="24"/>
           <w:color w:val="000000"/>
         </w:rPr>
-        <w:t>30</w:t>
+        <w:t>31</w:t>
       </w:r>
       <w:r>
         <w:fldChar w:fldCharType="end"/>
@@ -1600,7 +1600,7 @@
           <w:sz w:val="24"/>
           <w:color w:val="000000"/>
         </w:rPr>
-        <w:t>33</w:t>
+        <w:t>34</w:t>
       </w:r>
       <w:r>
         <w:fldChar w:fldCharType="end"/>
@@ -1654,7 +1654,7 @@
           <w:sz w:val="24"/>
           <w:color w:val="000000"/>
         </w:rPr>
-        <w:t>36</w:t>
+        <w:t>37</w:t>
       </w:r>
       <w:r>
         <w:fldChar w:fldCharType="end"/>
@@ -1708,7 +1708,7 @@
           <w:sz w:val="24"/>
           <w:color w:val="000000"/>
         </w:rPr>
-        <w:t>39</w:t>
+        <w:t>40</w:t>
       </w:r>
       <w:r>
         <w:fldChar w:fldCharType="end"/>
@@ -1762,7 +1762,7 @@
           <w:sz w:val="24"/>
           <w:color w:val="000000"/>
         </w:rPr>
-        <w:t>42</w:t>
+        <w:t>43</w:t>
       </w:r>
       <w:r>
         <w:fldChar w:fldCharType="end"/>
@@ -1816,7 +1816,7 @@
           <w:sz w:val="24"/>
           <w:color w:val="000000"/>
         </w:rPr>
-        <w:t>45</w:t>
+        <w:t>46</w:t>
       </w:r>
       <w:r>
         <w:fldChar w:fldCharType="end"/>
@@ -1870,7 +1870,7 @@
           <w:sz w:val="24"/>
           <w:color w:val="000000"/>
         </w:rPr>
-        <w:t>49</w:t>
+        <w:t>50</w:t>
       </w:r>
       <w:r>
         <w:fldChar w:fldCharType="end"/>
@@ -1924,7 +1924,7 @@
           <w:sz w:val="24"/>
           <w:color w:val="000000"/>
         </w:rPr>
-        <w:t>52</w:t>
+        <w:t>53</w:t>
       </w:r>
       <w:r>
         <w:fldChar w:fldCharType="end"/>
@@ -1978,7 +1978,7 @@
           <w:sz w:val="24"/>
           <w:color w:val="000000"/>
         </w:rPr>
-        <w:t>55</w:t>
+        <w:t>56</w:t>
       </w:r>
       <w:r>
         <w:fldChar w:fldCharType="end"/>
@@ -2032,7 +2032,7 @@
           <w:sz w:val="24"/>
           <w:color w:val="000000"/>
         </w:rPr>
-        <w:t>60</w:t>
+        <w:t>61</w:t>
       </w:r>
       <w:r>
         <w:fldChar w:fldCharType="end"/>
@@ -2085,7 +2085,7 @@
           <w:sz w:val="24"/>
           <w:color w:val="000000"/>
         </w:rPr>
-        <w:t>64</w:t>
+        <w:t>65</w:t>
       </w:r>
       <w:r>
         <w:fldChar w:fldCharType="end"/>
@@ -2566,63 +2566,14 @@
         <w:t>Data entry</w:t>
       </w:r>
       <w:r/>
-      <w:r/>
-    </w:p>
-    <w:p>
-      <w:pPr>
-        <w:jc w:val="center"/>
-        <w:spacing w:before="150" w:after="150" w:lineRule="auto" w:line="240"/>
-        <w:pBdr>
-          <w:top w:val="single" w:space="1" w:color="C0C0C0"/>
-          <w:left w:val="none" w:space="1" w:color="C0C0C0"/>
-          <w:bottom w:val="single" w:space="1" w:color="C0C0C0"/>
-          <w:right w:val="none" w:space="1" w:color="C0C0C0"/>
-        </w:pBdr>
-      </w:pPr>
-      <w:r>
-        <w:rPr>
-          <w:rFonts w:ascii="Tahoma" w:hAnsi="Tahoma"/>
-          <w:i/>
-          <w:color w:val="C0C0C0"/>
-        </w:rPr>
-        <w:t xml:space="preserve">Created with the Personal Edition of HelpNDoc: </w:t>
-      </w:r>
-      <w:hyperlink r:id="hrId9">
-        <w:r>
-          <w:rPr>
-            <w:rFonts w:ascii="Tahoma" w:hAnsi="Tahoma"/>
-            <w:i/>
-            <w:color w:val="6666FF"/>
-          </w:rPr>
-          <w:t>Full-featured Help generator</w:t>
-        </w:r>
-      </w:hyperlink>
-      <w:r/>
-      <w:r/>
-    </w:p>
-    <w:p>
-      <w:pPr>
-        <w:outlineLvl w:val="1"/>
-        <w:spacing w:before="150" w:after="150" w:lineRule="auto" w:line="240"/>
-        <w:shd w:val="clear" w:color="auto" w:fill="FFFFFF"/>
-        <w:pBdr>
-          <w:top w:val="none" w:space="1" w:color="000000"/>
-          <w:left w:val="none" w:space="1" w:color="000000"/>
-          <w:bottom w:val="none" w:space="1" w:color="000000"/>
-          <w:right w:val="none" w:space="1" w:color="000000"/>
-        </w:pBdr>
-      </w:pPr>
-      <w:bookmarkStart w:id="5" w:name="_topic_Cariboudataentryprocedures"/>
-      <w:bookmarkEnd w:id="5"/>
-      <w:r>
-        <w:rPr>
-          <w:b/>
-          <w:sz w:val="24"/>
-          <w:color w:val="000000"/>
-        </w:rPr>
-        <w:t>Caribou data entry procedures</w:t>
-      </w:r>
-      <w:r/>
+    </w:p>
+    <w:p>
+      <w:pPr>
+        <w:spacing w:lineRule="auto" w:line="240"/>
+      </w:pPr>
+      <w:r>
+        <w:t>Data entry is a hierarchical process.  A Campaign is a group of zero or more Survey Flights each of which collects zero or more Waypoints associated with Caribou groups.  Each caribou group has attributes.</w:t>
+      </w:r>
     </w:p>
     <w:p>
       <w:pPr>
@@ -2637,222 +2588,25 @@
         <w:spacing w:lineRule="auto" w:line="240"/>
       </w:pPr>
       <w:r>
-        <w:t xml:space="preserve">Use the Caribou/Captures form to add, edit or delete caribou from the system or edit capture information for individual caribou.  </w:t>
-      </w:r>
-    </w:p>
-    <w:p>
-      <w:pPr>
-        <w:spacing w:lineRule="auto" w:line="240"/>
-        <w:numPr>
-          <w:ilvl w:val="0"/>
-          <w:numId w:val="1"/>
-        </w:numPr>
-      </w:pPr>
-      <w:r/>
-      <w:hyperlink w:anchor="_topic_Addinganewcaribou">
-        <w:r>
-          <w:rPr>
-            <w:rStyle w:val="c13"/>
-          </w:rPr>
-          <w:t>Adding a new caribou</w:t>
-        </w:r>
-      </w:hyperlink>
-    </w:p>
-    <w:p>
-      <w:pPr>
-        <w:spacing w:lineRule="auto" w:line="240"/>
-        <w:numPr>
-          <w:ilvl w:val="0"/>
-          <w:numId w:val="1"/>
-        </w:numPr>
-      </w:pPr>
-      <w:r/>
-      <w:hyperlink w:anchor="_topic_Editingacaribou">
-        <w:r>
-          <w:rPr>
-            <w:rStyle w:val="c13"/>
-          </w:rPr>
-          <w:t>Editing a caribou</w:t>
-        </w:r>
-      </w:hyperlink>
-    </w:p>
-    <w:p>
-      <w:pPr>
-        <w:spacing w:lineRule="auto" w:line="240"/>
-        <w:numPr>
-          <w:ilvl w:val="0"/>
-          <w:numId w:val="1"/>
-        </w:numPr>
-      </w:pPr>
-      <w:r/>
-      <w:hyperlink w:anchor="_topic_Deletingacaribou">
-        <w:r>
-          <w:rPr>
-            <w:rStyle w:val="c13"/>
-          </w:rPr>
-          <w:t>Deleting a caribou</w:t>
-        </w:r>
-      </w:hyperlink>
-    </w:p>
-    <w:p>
-      <w:pPr>
-        <w:spacing w:lineRule="auto" w:line="240"/>
-        <w:numPr>
-          <w:ilvl w:val="0"/>
-          <w:numId w:val="1"/>
-        </w:numPr>
-      </w:pPr>
-      <w:r/>
-      <w:hyperlink w:anchor="_topic_Caribouattributedefinitions">
-        <w:r>
-          <w:rPr>
-            <w:rStyle w:val="c13"/>
-          </w:rPr>
-          <w:t>Caribou attribute definitions</w:t>
-        </w:r>
-      </w:hyperlink>
-      <w:r/>
-    </w:p>
-    <w:p>
-      <w:pPr>
-        <w:jc w:val="center"/>
-        <w:spacing w:before="150" w:after="150" w:lineRule="auto" w:line="240"/>
-        <w:pBdr>
-          <w:top w:val="single" w:space="1" w:color="C0C0C0"/>
-          <w:left w:val="none" w:space="1" w:color="C0C0C0"/>
-          <w:bottom w:val="single" w:space="1" w:color="C0C0C0"/>
-          <w:right w:val="none" w:space="1" w:color="C0C0C0"/>
-        </w:pBdr>
-      </w:pPr>
-      <w:r>
-        <w:rPr>
-          <w:rFonts w:ascii="Tahoma" w:hAnsi="Tahoma"/>
-          <w:i/>
-          <w:color w:val="C0C0C0"/>
-        </w:rPr>
-        <w:t xml:space="preserve">Created with the Personal Edition of HelpNDoc: </w:t>
-      </w:r>
-      <w:hyperlink r:id="hrId10">
-        <w:r>
-          <w:rPr>
-            <w:rFonts w:ascii="Tahoma" w:hAnsi="Tahoma"/>
-            <w:i/>
-            <w:color w:val="6666FF"/>
-          </w:rPr>
-          <w:t>Easy CHM and documentation editor</w:t>
-        </w:r>
-      </w:hyperlink>
-      <w:r/>
-      <w:r/>
-    </w:p>
-    <w:p>
-      <w:pPr>
-        <w:outlineLvl w:val="2"/>
-        <w:spacing w:before="150" w:after="150" w:lineRule="auto" w:line="240"/>
-        <w:shd w:val="clear" w:color="auto" w:fill="FFFFFF"/>
-        <w:pBdr>
-          <w:top w:val="none" w:space="1" w:color="000000"/>
-          <w:left w:val="none" w:space="1" w:color="000000"/>
-          <w:bottom w:val="none" w:space="1" w:color="000000"/>
-          <w:right w:val="none" w:space="1" w:color="000000"/>
-        </w:pBdr>
-      </w:pPr>
-      <w:bookmarkStart w:id="6" w:name="_topic_Addinganewcaribou"/>
-      <w:bookmarkEnd w:id="6"/>
-      <w:r>
-        <w:rPr>
-          <w:b/>
-          <w:i/>
-          <w:sz w:val="22"/>
-          <w:color w:val="000000"/>
-        </w:rPr>
-        <w:t>Adding a new caribou</w:t>
-      </w:r>
-      <w:r/>
-    </w:p>
-    <w:p>
-      <w:pPr>
-        <w:pStyle w:val="3"/>
-        <w:spacing w:lineRule="auto" w:line="240"/>
-      </w:pPr>
-      <w:r>
-        <w:t>Procedure</w:t>
-      </w:r>
-    </w:p>
-    <w:p>
-      <w:pPr>
-        <w:spacing w:lineRule="auto" w:line="240"/>
-      </w:pPr>
-      <w:r>
-        <w:t>Adding a new caribou to the WRST caribou data management system is a two part process.  You must add the caribou to the Animal Movement database first. Once the Caribou record exists in the Animal Movements database you must then create a new, matching Caribou record in the WRST_Caribou database using the same ProjectID-AnimalID combination.</w:t>
-      </w:r>
-    </w:p>
-    <w:p>
-      <w:pPr>
-        <w:spacing w:lineRule="auto" w:line="240"/>
-        <w:numPr>
-          <w:ilvl w:val="0"/>
-          <w:numId w:val="2"/>
-        </w:numPr>
-      </w:pPr>
-      <w:r/>
-      <w:r>
-        <w:t xml:space="preserve">Add a caribou to the Animal Movements database using the </w:t>
-      </w:r>
-      <w:hyperlink w:anchor="_topic_AnimalMovement">
-        <w:r>
-          <w:rPr>
-            <w:rStyle w:val="c13"/>
-          </w:rPr>
-          <w:t>help file</w:t>
-        </w:r>
-      </w:hyperlink>
-      <w:r>
-        <w:t>.</w:t>
-      </w:r>
-    </w:p>
-    <w:p>
-      <w:pPr>
-        <w:spacing w:lineRule="auto" w:line="240"/>
-        <w:numPr>
-          <w:ilvl w:val="0"/>
-          <w:numId w:val="2"/>
-        </w:numPr>
-      </w:pPr>
-      <w:r/>
-      <w:r>
-        <w:t>Record the ProjectID and AnimalID of the new caribou.</w:t>
-      </w:r>
-    </w:p>
-    <w:p>
-      <w:pPr>
-        <w:spacing w:lineRule="auto" w:line="240"/>
-        <w:numPr>
-          <w:ilvl w:val="0"/>
-          <w:numId w:val="2"/>
-        </w:numPr>
-      </w:pPr>
-      <w:r/>
-      <w:r>
-        <w:t>Open the caribou monitoring application</w:t>
-      </w:r>
-    </w:p>
-    <w:p>
-      <w:pPr>
-        <w:spacing w:lineRule="auto" w:line="240"/>
-        <w:numPr>
-          <w:ilvl w:val="0"/>
-          <w:numId w:val="2"/>
-        </w:numPr>
-      </w:pPr>
-      <w:r/>
-      <w:r>
-        <w:t>Click the Edit caribou/captures button</w:t>
-      </w:r>
+        <w:t>Data entry flows in two general directions</w:t>
+      </w:r>
+    </w:p>
+    <w:p>
+      <w:pPr>
+        <w:spacing w:lineRule="auto" w:line="240"/>
+      </w:pPr>
+      <w:r>
+        <w:t/>
+      </w:r>
+    </w:p>
+    <w:p>
+      <w:pPr>
+        <w:spacing w:lineRule="auto" w:line="240"/>
+      </w:pPr>
       <w:r>
         <w:drawing>
           <wp:inline distT="0" distB="0" distL="0" distR="0">
-            <wp:extent cx="4171950" cy="4467225"/>
+            <wp:extent cx="5991225" cy="3505200"/>
             <wp:effectExtent l="0" t="0" r="0" b="0"/>
             <wp:docPr id="3" name="Pic 3"/>
             <wp:cNvGraphicFramePr>
@@ -2874,7 +2628,7 @@
                   <pic:spPr>
                     <a:xfrm>
                       <a:off x="0" y="0"/>
-                      <a:ext cx="4171950" cy="4467225"/>
+                      <a:ext cx="5991225" cy="3505200"/>
                     </a:xfrm>
                     <a:prstGeom prst="rect">
                       <a:avLst/>
@@ -2890,6 +2644,242 @@
     <w:p>
       <w:pPr>
         <w:spacing w:lineRule="auto" w:line="240"/>
+      </w:pPr>
+      <w:r>
+        <w:t/>
+      </w:r>
+    </w:p>
+    <w:p>
+      <w:pPr>
+        <w:spacing w:lineRule="auto" w:line="240"/>
+      </w:pPr>
+      <w:r>
+        <w:t>Campaign -- 0+ --&gt; Survey Flight(s) -- 0+ --&gt; Waypoint(s)/Caribou detections</w:t>
+      </w:r>
+      <w:r/>
+    </w:p>
+    <w:p>
+      <w:pPr>
+        <w:jc w:val="center"/>
+        <w:spacing w:before="150" w:after="150" w:lineRule="auto" w:line="240"/>
+        <w:pBdr>
+          <w:top w:val="single" w:space="1" w:color="C0C0C0"/>
+          <w:left w:val="none" w:space="1" w:color="C0C0C0"/>
+          <w:bottom w:val="single" w:space="1" w:color="C0C0C0"/>
+          <w:right w:val="none" w:space="1" w:color="C0C0C0"/>
+        </w:pBdr>
+      </w:pPr>
+      <w:r>
+        <w:rPr>
+          <w:rFonts w:ascii="Tahoma" w:hAnsi="Tahoma"/>
+          <w:i/>
+          <w:color w:val="C0C0C0"/>
+        </w:rPr>
+        <w:t xml:space="preserve">Created with the Personal Edition of HelpNDoc: </w:t>
+      </w:r>
+      <w:hyperlink r:id="hrId9">
+        <w:r>
+          <w:rPr>
+            <w:rFonts w:ascii="Tahoma" w:hAnsi="Tahoma"/>
+            <w:i/>
+            <w:color w:val="6666FF"/>
+          </w:rPr>
+          <w:t>Full-featured Help generator</w:t>
+        </w:r>
+      </w:hyperlink>
+      <w:r/>
+      <w:r/>
+    </w:p>
+    <w:p>
+      <w:pPr>
+        <w:outlineLvl w:val="1"/>
+        <w:spacing w:before="150" w:after="150" w:lineRule="auto" w:line="240"/>
+        <w:shd w:val="clear" w:color="auto" w:fill="FFFFFF"/>
+        <w:pBdr>
+          <w:top w:val="none" w:space="1" w:color="000000"/>
+          <w:left w:val="none" w:space="1" w:color="000000"/>
+          <w:bottom w:val="none" w:space="1" w:color="000000"/>
+          <w:right w:val="none" w:space="1" w:color="000000"/>
+        </w:pBdr>
+      </w:pPr>
+      <w:bookmarkStart w:id="5" w:name="_topic_Cariboudataentryprocedures"/>
+      <w:bookmarkEnd w:id="5"/>
+      <w:r>
+        <w:rPr>
+          <w:b/>
+          <w:sz w:val="24"/>
+          <w:color w:val="000000"/>
+        </w:rPr>
+        <w:t>Caribou data entry procedures</w:t>
+      </w:r>
+      <w:r/>
+    </w:p>
+    <w:p>
+      <w:pPr>
+        <w:spacing w:lineRule="auto" w:line="240"/>
+      </w:pPr>
+      <w:r>
+        <w:t/>
+      </w:r>
+    </w:p>
+    <w:p>
+      <w:pPr>
+        <w:spacing w:lineRule="auto" w:line="240"/>
+      </w:pPr>
+      <w:r>
+        <w:t xml:space="preserve">Use the Caribou/Captures form to add, edit or delete caribou from the system or edit capture information for individual caribou.  </w:t>
+      </w:r>
+    </w:p>
+    <w:p>
+      <w:pPr>
+        <w:spacing w:lineRule="auto" w:line="240"/>
+        <w:numPr>
+          <w:ilvl w:val="0"/>
+          <w:numId w:val="1"/>
+        </w:numPr>
+      </w:pPr>
+      <w:r/>
+      <w:hyperlink w:anchor="_topic_Addinganewcaribou">
+        <w:r>
+          <w:rPr>
+            <w:rStyle w:val="c13"/>
+          </w:rPr>
+          <w:t>Adding a new caribou</w:t>
+        </w:r>
+      </w:hyperlink>
+    </w:p>
+    <w:p>
+      <w:pPr>
+        <w:spacing w:lineRule="auto" w:line="240"/>
+        <w:numPr>
+          <w:ilvl w:val="0"/>
+          <w:numId w:val="1"/>
+        </w:numPr>
+      </w:pPr>
+      <w:r/>
+      <w:hyperlink w:anchor="_topic_Editingacaribou">
+        <w:r>
+          <w:rPr>
+            <w:rStyle w:val="c13"/>
+          </w:rPr>
+          <w:t>Editing a caribou</w:t>
+        </w:r>
+      </w:hyperlink>
+    </w:p>
+    <w:p>
+      <w:pPr>
+        <w:spacing w:lineRule="auto" w:line="240"/>
+        <w:numPr>
+          <w:ilvl w:val="0"/>
+          <w:numId w:val="1"/>
+        </w:numPr>
+      </w:pPr>
+      <w:r/>
+      <w:hyperlink w:anchor="_topic_Deletingacaribou">
+        <w:r>
+          <w:rPr>
+            <w:rStyle w:val="c13"/>
+          </w:rPr>
+          <w:t>Deleting a caribou</w:t>
+        </w:r>
+      </w:hyperlink>
+    </w:p>
+    <w:p>
+      <w:pPr>
+        <w:spacing w:lineRule="auto" w:line="240"/>
+        <w:numPr>
+          <w:ilvl w:val="0"/>
+          <w:numId w:val="1"/>
+        </w:numPr>
+      </w:pPr>
+      <w:r/>
+      <w:hyperlink w:anchor="_topic_Caribouattributedefinitions">
+        <w:r>
+          <w:rPr>
+            <w:rStyle w:val="c13"/>
+          </w:rPr>
+          <w:t>Caribou attribute definitions</w:t>
+        </w:r>
+      </w:hyperlink>
+      <w:r/>
+    </w:p>
+    <w:p>
+      <w:pPr>
+        <w:jc w:val="center"/>
+        <w:spacing w:before="150" w:after="150" w:lineRule="auto" w:line="240"/>
+        <w:pBdr>
+          <w:top w:val="single" w:space="1" w:color="C0C0C0"/>
+          <w:left w:val="none" w:space="1" w:color="C0C0C0"/>
+          <w:bottom w:val="single" w:space="1" w:color="C0C0C0"/>
+          <w:right w:val="none" w:space="1" w:color="C0C0C0"/>
+        </w:pBdr>
+      </w:pPr>
+      <w:r>
+        <w:rPr>
+          <w:rFonts w:ascii="Tahoma" w:hAnsi="Tahoma"/>
+          <w:i/>
+          <w:color w:val="C0C0C0"/>
+        </w:rPr>
+        <w:t xml:space="preserve">Created with the Personal Edition of HelpNDoc: </w:t>
+      </w:r>
+      <w:hyperlink r:id="hrId10">
+        <w:r>
+          <w:rPr>
+            <w:rFonts w:ascii="Tahoma" w:hAnsi="Tahoma"/>
+            <w:i/>
+            <w:color w:val="6666FF"/>
+          </w:rPr>
+          <w:t>Easy CHM and documentation editor</w:t>
+        </w:r>
+      </w:hyperlink>
+      <w:r/>
+      <w:r/>
+    </w:p>
+    <w:p>
+      <w:pPr>
+        <w:outlineLvl w:val="2"/>
+        <w:spacing w:before="150" w:after="150" w:lineRule="auto" w:line="240"/>
+        <w:shd w:val="clear" w:color="auto" w:fill="FFFFFF"/>
+        <w:pBdr>
+          <w:top w:val="none" w:space="1" w:color="000000"/>
+          <w:left w:val="none" w:space="1" w:color="000000"/>
+          <w:bottom w:val="none" w:space="1" w:color="000000"/>
+          <w:right w:val="none" w:space="1" w:color="000000"/>
+        </w:pBdr>
+      </w:pPr>
+      <w:bookmarkStart w:id="6" w:name="_topic_Addinganewcaribou"/>
+      <w:bookmarkEnd w:id="6"/>
+      <w:r>
+        <w:rPr>
+          <w:b/>
+          <w:i/>
+          <w:sz w:val="22"/>
+          <w:color w:val="000000"/>
+        </w:rPr>
+        <w:t>Adding a new caribou</w:t>
+      </w:r>
+      <w:r/>
+    </w:p>
+    <w:p>
+      <w:pPr>
+        <w:pStyle w:val="3"/>
+        <w:spacing w:lineRule="auto" w:line="240"/>
+      </w:pPr>
+      <w:r>
+        <w:t>Procedure</w:t>
+      </w:r>
+    </w:p>
+    <w:p>
+      <w:pPr>
+        <w:spacing w:lineRule="auto" w:line="240"/>
+      </w:pPr>
+      <w:r>
+        <w:t>Adding a new caribou to the WRST caribou data management system is a two part process.  You must add the caribou to the Animal Movement database first. Once the Caribou record exists in the Animal Movements database you must then create a new, matching Caribou record in the WRST_Caribou database using the same ProjectID-AnimalID combination.</w:t>
+      </w:r>
+    </w:p>
+    <w:p>
+      <w:pPr>
+        <w:spacing w:lineRule="auto" w:line="240"/>
         <w:numPr>
           <w:ilvl w:val="0"/>
           <w:numId w:val="2"/>
@@ -2897,7 +2887,18 @@
       </w:pPr>
       <w:r/>
       <w:r>
-        <w:t>At the bottom of the form is button to add a record.  Click it.</w:t>
+        <w:t xml:space="preserve">Add a caribou to the Animal Movements database using the </w:t>
+      </w:r>
+      <w:hyperlink w:anchor="_topic_AnimalMovement">
+        <w:r>
+          <w:rPr>
+            <w:rStyle w:val="c13"/>
+          </w:rPr>
+          <w:t>help file</w:t>
+        </w:r>
+      </w:hyperlink>
+      <w:r>
+        <w:t>.</w:t>
       </w:r>
     </w:p>
     <w:p>
@@ -2910,9 +2911,38 @@
       </w:pPr>
       <w:r/>
       <w:r>
+        <w:t>Record the ProjectID and AnimalID of the new caribou.</w:t>
+      </w:r>
+    </w:p>
+    <w:p>
+      <w:pPr>
+        <w:spacing w:lineRule="auto" w:line="240"/>
+        <w:numPr>
+          <w:ilvl w:val="0"/>
+          <w:numId w:val="2"/>
+        </w:numPr>
+      </w:pPr>
+      <w:r/>
+      <w:r>
+        <w:t>Open the caribou monitoring application</w:t>
+      </w:r>
+    </w:p>
+    <w:p>
+      <w:pPr>
+        <w:spacing w:lineRule="auto" w:line="240"/>
+        <w:numPr>
+          <w:ilvl w:val="0"/>
+          <w:numId w:val="2"/>
+        </w:numPr>
+      </w:pPr>
+      <w:r/>
+      <w:r>
+        <w:t>Click the Edit caribou/captures button</w:t>
+      </w:r>
+      <w:r>
         <w:drawing>
           <wp:inline distT="0" distB="0" distL="0" distR="0">
-            <wp:extent cx="5114925" cy="6467475"/>
+            <wp:extent cx="4171950" cy="4467225"/>
             <wp:effectExtent l="0" t="0" r="0" b="0"/>
             <wp:docPr id="4" name="Pic 4"/>
             <wp:cNvGraphicFramePr>
@@ -2934,7 +2964,7 @@
                   <pic:spPr>
                     <a:xfrm>
                       <a:off x="0" y="0"/>
-                      <a:ext cx="5114925" cy="6467475"/>
+                      <a:ext cx="4171950" cy="4467225"/>
                     </a:xfrm>
                     <a:prstGeom prst="rect">
                       <a:avLst/>
@@ -2957,7 +2987,7 @@
       </w:pPr>
       <w:r/>
       <w:r>
-        <w:t>A blank form appears</w:t>
+        <w:t>At the bottom of the form is button to add a record.  Click it.</w:t>
       </w:r>
     </w:p>
     <w:p>
@@ -2970,176 +3000,9 @@
       </w:pPr>
       <w:r/>
       <w:r>
-        <w:t>Fill in the ProjectID and AnimalID from the beginning of the procedure.</w:t>
-      </w:r>
-    </w:p>
-    <w:p>
-      <w:pPr>
-        <w:spacing w:lineRule="auto" w:line="240"/>
-        <w:numPr>
-          <w:ilvl w:val="0"/>
-          <w:numId w:val="2"/>
-        </w:numPr>
-      </w:pPr>
-      <w:r/>
-      <w:r>
-        <w:t>Move off the new record or close the form to save the record.</w:t>
-      </w:r>
-      <w:r/>
-    </w:p>
-    <w:p>
-      <w:pPr>
-        <w:jc w:val="center"/>
-        <w:spacing w:before="150" w:after="150" w:lineRule="auto" w:line="240"/>
-        <w:pBdr>
-          <w:top w:val="single" w:space="1" w:color="C0C0C0"/>
-          <w:left w:val="none" w:space="1" w:color="C0C0C0"/>
-          <w:bottom w:val="single" w:space="1" w:color="C0C0C0"/>
-          <w:right w:val="none" w:space="1" w:color="C0C0C0"/>
-        </w:pBdr>
-      </w:pPr>
-      <w:r>
-        <w:rPr>
-          <w:rFonts w:ascii="Tahoma" w:hAnsi="Tahoma"/>
-          <w:i/>
-          <w:color w:val="C0C0C0"/>
-        </w:rPr>
-        <w:t xml:space="preserve">Created with the Personal Edition of HelpNDoc: </w:t>
-      </w:r>
-      <w:hyperlink r:id="hrId11">
-        <w:r>
-          <w:rPr>
-            <w:rFonts w:ascii="Tahoma" w:hAnsi="Tahoma"/>
-            <w:i/>
-            <w:color w:val="6666FF"/>
-          </w:rPr>
-          <w:t>Generate EPub eBooks with ease</w:t>
-        </w:r>
-      </w:hyperlink>
-      <w:r/>
-      <w:r/>
-    </w:p>
-    <w:p>
-      <w:pPr>
-        <w:outlineLvl w:val="2"/>
-        <w:spacing w:before="150" w:after="150" w:lineRule="auto" w:line="240"/>
-        <w:shd w:val="clear" w:color="auto" w:fill="FFFFFF"/>
-        <w:pBdr>
-          <w:top w:val="none" w:space="1" w:color="000000"/>
-          <w:left w:val="none" w:space="1" w:color="000000"/>
-          <w:bottom w:val="none" w:space="1" w:color="000000"/>
-          <w:right w:val="none" w:space="1" w:color="000000"/>
-        </w:pBdr>
-      </w:pPr>
-      <w:bookmarkStart w:id="7" w:name="_topic_Editingacaribou"/>
-      <w:bookmarkEnd w:id="7"/>
-      <w:r>
-        <w:rPr>
-          <w:b/>
-          <w:i/>
-          <w:sz w:val="22"/>
-          <w:color w:val="000000"/>
-        </w:rPr>
-        <w:t>Editing a caribou</w:t>
-      </w:r>
-      <w:r/>
-    </w:p>
-    <w:p>
-      <w:pPr>
-        <w:pStyle w:val="3"/>
-        <w:spacing w:lineRule="auto" w:line="240"/>
-      </w:pPr>
-      <w:r>
-        <w:t>Procedure</w:t>
-      </w:r>
-    </w:p>
-    <w:p>
-      <w:pPr>
-        <w:spacing w:lineRule="auto" w:line="240"/>
-        <w:numPr>
-          <w:ilvl w:val="0"/>
-          <w:numId w:val="3"/>
-        </w:numPr>
-      </w:pPr>
-      <w:r/>
-      <w:r>
-        <w:t>Open the Caribou/Capture form</w:t>
-      </w:r>
-    </w:p>
-    <w:p>
-      <w:pPr>
-        <w:spacing w:lineRule="auto" w:line="240"/>
-        <w:numPr>
-          <w:ilvl w:val="0"/>
-          <w:numId w:val="3"/>
-        </w:numPr>
-      </w:pPr>
-      <w:r/>
-      <w:r>
-        <w:t>Select the caribou you would like to edit from the caribou inventory on the left of the form</w:t>
-      </w:r>
-    </w:p>
-    <w:p>
-      <w:pPr>
-        <w:spacing w:lineRule="auto" w:line="240"/>
-        <w:numPr>
-          <w:ilvl w:val="0"/>
-          <w:numId w:val="3"/>
-        </w:numPr>
-      </w:pPr>
-      <w:r/>
-      <w:r>
-        <w:t>Make your edits in the details form on the right part of the form.</w:t>
-      </w:r>
-    </w:p>
-    <w:p>
-      <w:pPr>
-        <w:spacing w:lineRule="auto" w:line="240"/>
-        <w:numPr>
-          <w:ilvl w:val="0"/>
-          <w:numId w:val="3"/>
-        </w:numPr>
-      </w:pPr>
-      <w:r/>
-      <w:r>
-        <w:t>Your edits will be saved automatically when you move off the record or close the form</w:t>
-      </w:r>
-    </w:p>
-    <w:p>
-      <w:pPr>
-        <w:spacing w:lineRule="auto" w:line="240"/>
-      </w:pPr>
-      <w:r>
-        <w:t/>
-      </w:r>
-    </w:p>
-    <w:p>
-      <w:pPr>
-        <w:spacing w:lineRule="auto" w:line="240"/>
-      </w:pPr>
-      <w:r>
-        <w:t xml:space="preserve">Note: the Animal Movements information subform showing caribou attributes and collar deploymints appears to the bottom of the detail screen.  This information is read-only in the WRST Caribou Monitoring Database Application. Changes to the Animal Movements subform must be made through the </w:t>
-      </w:r>
-      <w:hyperlink w:anchor="_topic_AnimalMovement">
-        <w:r>
-          <w:rPr>
-            <w:rStyle w:val="c13"/>
-          </w:rPr>
-          <w:t>Animal Movement</w:t>
-        </w:r>
-      </w:hyperlink>
-      <w:r>
-        <w:t xml:space="preserve"> tool.</w:t>
-      </w:r>
-    </w:p>
-    <w:p>
-      <w:pPr>
-        <w:spacing w:lineRule="auto" w:line="240"/>
-      </w:pPr>
-      <w:r>
         <w:drawing>
           <wp:inline distT="0" distB="0" distL="0" distR="0">
-            <wp:extent cx="5991225" cy="4714875"/>
+            <wp:extent cx="5114925" cy="6467475"/>
             <wp:effectExtent l="0" t="0" r="0" b="0"/>
             <wp:docPr id="5" name="Pic 5"/>
             <wp:cNvGraphicFramePr>
@@ -3161,7 +3024,7 @@
                   <pic:spPr>
                     <a:xfrm>
                       <a:off x="0" y="0"/>
-                      <a:ext cx="5991225" cy="4714875"/>
+                      <a:ext cx="5114925" cy="6467475"/>
                     </a:xfrm>
                     <a:prstGeom prst="rect">
                       <a:avLst/>
@@ -3173,6 +3036,45 @@
           </wp:inline>
         </w:drawing>
       </w:r>
+    </w:p>
+    <w:p>
+      <w:pPr>
+        <w:spacing w:lineRule="auto" w:line="240"/>
+        <w:numPr>
+          <w:ilvl w:val="0"/>
+          <w:numId w:val="2"/>
+        </w:numPr>
+      </w:pPr>
+      <w:r/>
+      <w:r>
+        <w:t>A blank form appears</w:t>
+      </w:r>
+    </w:p>
+    <w:p>
+      <w:pPr>
+        <w:spacing w:lineRule="auto" w:line="240"/>
+        <w:numPr>
+          <w:ilvl w:val="0"/>
+          <w:numId w:val="2"/>
+        </w:numPr>
+      </w:pPr>
+      <w:r/>
+      <w:r>
+        <w:t>Fill in the ProjectID and AnimalID from the beginning of the procedure.</w:t>
+      </w:r>
+    </w:p>
+    <w:p>
+      <w:pPr>
+        <w:spacing w:lineRule="auto" w:line="240"/>
+        <w:numPr>
+          <w:ilvl w:val="0"/>
+          <w:numId w:val="2"/>
+        </w:numPr>
+      </w:pPr>
+      <w:r/>
+      <w:r>
+        <w:t>Move off the new record or close the form to save the record.</w:t>
+      </w:r>
       <w:r/>
     </w:p>
     <w:p>
@@ -3194,14 +3096,14 @@
         </w:rPr>
         <w:t xml:space="preserve">Created with the Personal Edition of HelpNDoc: </w:t>
       </w:r>
-      <w:hyperlink r:id="hrId12">
+      <w:hyperlink r:id="hrId11">
         <w:r>
           <w:rPr>
             <w:rFonts w:ascii="Tahoma" w:hAnsi="Tahoma"/>
             <w:i/>
             <w:color w:val="6666FF"/>
           </w:rPr>
-          <w:t>Produce online help for Qt applications</w:t>
+          <w:t>Generate EPub eBooks with ease</w:t>
         </w:r>
       </w:hyperlink>
       <w:r/>
@@ -3219,8 +3121,8 @@
           <w:right w:val="none" w:space="1" w:color="000000"/>
         </w:pBdr>
       </w:pPr>
-      <w:bookmarkStart w:id="8" w:name="_topic_Deletingacaribou"/>
-      <w:bookmarkEnd w:id="8"/>
+      <w:bookmarkStart w:id="7" w:name="_topic_Editingacaribou"/>
+      <w:bookmarkEnd w:id="7"/>
       <w:r>
         <w:rPr>
           <w:b/>
@@ -3228,7 +3130,7 @@
           <w:sz w:val="22"/>
           <w:color w:val="000000"/>
         </w:rPr>
-        <w:t>Deleting a caribou</w:t>
+        <w:t>Editing a caribou</w:t>
       </w:r>
       <w:r/>
     </w:p>
@@ -3246,7 +3148,7 @@
         <w:spacing w:lineRule="auto" w:line="240"/>
         <w:numPr>
           <w:ilvl w:val="0"/>
-          <w:numId w:val="4"/>
+          <w:numId w:val="3"/>
         </w:numPr>
       </w:pPr>
       <w:r/>
@@ -3259,12 +3161,12 @@
         <w:spacing w:lineRule="auto" w:line="240"/>
         <w:numPr>
           <w:ilvl w:val="0"/>
-          <w:numId w:val="4"/>
+          <w:numId w:val="3"/>
         </w:numPr>
       </w:pPr>
       <w:r/>
       <w:r>
-        <w:t>Locate the caribou you would like to delete in the caribou inventory on the left of the form</w:t>
+        <w:t>Select the caribou you would like to edit from the caribou inventory on the left of the form</w:t>
       </w:r>
     </w:p>
     <w:p>
@@ -3272,12 +3174,12 @@
         <w:spacing w:lineRule="auto" w:line="240"/>
         <w:numPr>
           <w:ilvl w:val="0"/>
-          <w:numId w:val="4"/>
+          <w:numId w:val="3"/>
         </w:numPr>
       </w:pPr>
       <w:r/>
       <w:r>
-        <w:t>Click the record selector corresponding to the caribou selected above</w:t>
+        <w:t>Make your edits in the details form on the right part of the form.</w:t>
       </w:r>
     </w:p>
     <w:p>
@@ -3285,25 +3187,12 @@
         <w:spacing w:lineRule="auto" w:line="240"/>
         <w:numPr>
           <w:ilvl w:val="0"/>
-          <w:numId w:val="4"/>
+          <w:numId w:val="3"/>
         </w:numPr>
       </w:pPr>
       <w:r/>
       <w:r>
-        <w:t>Tap your keyboard's Delete key</w:t>
-      </w:r>
-    </w:p>
-    <w:p>
-      <w:pPr>
-        <w:spacing w:lineRule="auto" w:line="240"/>
-        <w:numPr>
-          <w:ilvl w:val="0"/>
-          <w:numId w:val="4"/>
-        </w:numPr>
-      </w:pPr>
-      <w:r/>
-      <w:r>
-        <w:t>Confirm or cancel the deletion.</w:t>
+        <w:t>Your edits will be saved automatically when you move off the record or close the form</w:t>
       </w:r>
     </w:p>
     <w:p>
@@ -3312,6 +3201,25 @@
       </w:pPr>
       <w:r>
         <w:t/>
+      </w:r>
+    </w:p>
+    <w:p>
+      <w:pPr>
+        <w:spacing w:lineRule="auto" w:line="240"/>
+      </w:pPr>
+      <w:r>
+        <w:t xml:space="preserve">Note: the Animal Movements information subform showing caribou attributes and collar deploymints appears to the bottom of the detail screen.  This information is read-only in the WRST Caribou Monitoring Database Application. Changes to the Animal Movements subform must be made through the </w:t>
+      </w:r>
+      <w:hyperlink w:anchor="_topic_AnimalMovement">
+        <w:r>
+          <w:rPr>
+            <w:rStyle w:val="c13"/>
+          </w:rPr>
+          <w:t>Animal Movement</w:t>
+        </w:r>
+      </w:hyperlink>
+      <w:r>
+        <w:t xml:space="preserve"> tool.</w:t>
       </w:r>
     </w:p>
     <w:p>
@@ -3321,7 +3229,7 @@
       <w:r>
         <w:drawing>
           <wp:inline distT="0" distB="0" distL="0" distR="0">
-            <wp:extent cx="5648325" cy="2600325"/>
+            <wp:extent cx="5991225" cy="4714875"/>
             <wp:effectExtent l="0" t="0" r="0" b="0"/>
             <wp:docPr id="6" name="Pic 6"/>
             <wp:cNvGraphicFramePr>
@@ -3336,6 +3244,188 @@
                   </pic:nvPicPr>
                   <pic:blipFill>
                     <a:blip r:embed="prId6" cstate="print"/>
+                    <a:stretch>
+                      <a:fillRect/>
+                    </a:stretch>
+                  </pic:blipFill>
+                  <pic:spPr>
+                    <a:xfrm>
+                      <a:off x="0" y="0"/>
+                      <a:ext cx="5991225" cy="4714875"/>
+                    </a:xfrm>
+                    <a:prstGeom prst="rect">
+                      <a:avLst/>
+                    </a:prstGeom>
+                  </pic:spPr>
+                </pic:pic>
+              </a:graphicData>
+            </a:graphic>
+          </wp:inline>
+        </w:drawing>
+      </w:r>
+      <w:r/>
+    </w:p>
+    <w:p>
+      <w:pPr>
+        <w:jc w:val="center"/>
+        <w:spacing w:before="150" w:after="150" w:lineRule="auto" w:line="240"/>
+        <w:pBdr>
+          <w:top w:val="single" w:space="1" w:color="C0C0C0"/>
+          <w:left w:val="none" w:space="1" w:color="C0C0C0"/>
+          <w:bottom w:val="single" w:space="1" w:color="C0C0C0"/>
+          <w:right w:val="none" w:space="1" w:color="C0C0C0"/>
+        </w:pBdr>
+      </w:pPr>
+      <w:r>
+        <w:rPr>
+          <w:rFonts w:ascii="Tahoma" w:hAnsi="Tahoma"/>
+          <w:i/>
+          <w:color w:val="C0C0C0"/>
+        </w:rPr>
+        <w:t xml:space="preserve">Created with the Personal Edition of HelpNDoc: </w:t>
+      </w:r>
+      <w:hyperlink r:id="hrId12">
+        <w:r>
+          <w:rPr>
+            <w:rFonts w:ascii="Tahoma" w:hAnsi="Tahoma"/>
+            <w:i/>
+            <w:color w:val="6666FF"/>
+          </w:rPr>
+          <w:t>Produce online help for Qt applications</w:t>
+        </w:r>
+      </w:hyperlink>
+      <w:r/>
+      <w:r/>
+    </w:p>
+    <w:p>
+      <w:pPr>
+        <w:outlineLvl w:val="2"/>
+        <w:spacing w:before="150" w:after="150" w:lineRule="auto" w:line="240"/>
+        <w:shd w:val="clear" w:color="auto" w:fill="FFFFFF"/>
+        <w:pBdr>
+          <w:top w:val="none" w:space="1" w:color="000000"/>
+          <w:left w:val="none" w:space="1" w:color="000000"/>
+          <w:bottom w:val="none" w:space="1" w:color="000000"/>
+          <w:right w:val="none" w:space="1" w:color="000000"/>
+        </w:pBdr>
+      </w:pPr>
+      <w:bookmarkStart w:id="8" w:name="_topic_Deletingacaribou"/>
+      <w:bookmarkEnd w:id="8"/>
+      <w:r>
+        <w:rPr>
+          <w:b/>
+          <w:i/>
+          <w:sz w:val="22"/>
+          <w:color w:val="000000"/>
+        </w:rPr>
+        <w:t>Deleting a caribou</w:t>
+      </w:r>
+      <w:r/>
+    </w:p>
+    <w:p>
+      <w:pPr>
+        <w:pStyle w:val="3"/>
+        <w:spacing w:lineRule="auto" w:line="240"/>
+      </w:pPr>
+      <w:r>
+        <w:t>Procedure</w:t>
+      </w:r>
+    </w:p>
+    <w:p>
+      <w:pPr>
+        <w:spacing w:lineRule="auto" w:line="240"/>
+        <w:numPr>
+          <w:ilvl w:val="0"/>
+          <w:numId w:val="4"/>
+        </w:numPr>
+      </w:pPr>
+      <w:r/>
+      <w:r>
+        <w:t>Open the Caribou/Capture form</w:t>
+      </w:r>
+    </w:p>
+    <w:p>
+      <w:pPr>
+        <w:spacing w:lineRule="auto" w:line="240"/>
+        <w:numPr>
+          <w:ilvl w:val="0"/>
+          <w:numId w:val="4"/>
+        </w:numPr>
+      </w:pPr>
+      <w:r/>
+      <w:r>
+        <w:t>Locate the caribou you would like to delete in the caribou inventory on the left of the form</w:t>
+      </w:r>
+    </w:p>
+    <w:p>
+      <w:pPr>
+        <w:spacing w:lineRule="auto" w:line="240"/>
+        <w:numPr>
+          <w:ilvl w:val="0"/>
+          <w:numId w:val="4"/>
+        </w:numPr>
+      </w:pPr>
+      <w:r/>
+      <w:r>
+        <w:t>Click the record selector corresponding to the caribou selected above</w:t>
+      </w:r>
+    </w:p>
+    <w:p>
+      <w:pPr>
+        <w:spacing w:lineRule="auto" w:line="240"/>
+        <w:numPr>
+          <w:ilvl w:val="0"/>
+          <w:numId w:val="4"/>
+        </w:numPr>
+      </w:pPr>
+      <w:r/>
+      <w:r>
+        <w:t>Tap your keyboard's Delete key</w:t>
+      </w:r>
+    </w:p>
+    <w:p>
+      <w:pPr>
+        <w:spacing w:lineRule="auto" w:line="240"/>
+        <w:numPr>
+          <w:ilvl w:val="0"/>
+          <w:numId w:val="4"/>
+        </w:numPr>
+      </w:pPr>
+      <w:r/>
+      <w:r>
+        <w:t>Confirm or cancel the deletion.</w:t>
+      </w:r>
+    </w:p>
+    <w:p>
+      <w:pPr>
+        <w:spacing w:lineRule="auto" w:line="240"/>
+      </w:pPr>
+      <w:r>
+        <w:t/>
+      </w:r>
+    </w:p>
+    <w:p>
+      <w:pPr>
+        <w:spacing w:lineRule="auto" w:line="240"/>
+      </w:pPr>
+      <w:r>
+        <w:drawing>
+          <wp:inline distT="0" distB="0" distL="0" distR="0">
+            <wp:extent cx="5648325" cy="2600325"/>
+            <wp:effectExtent l="0" t="0" r="0" b="0"/>
+            <wp:docPr id="7" name="Pic 7"/>
+            <wp:cNvGraphicFramePr>
+              <a:graphicFrameLocks xmlns:a="http://schemas.openxmlformats.org/drawingml/2006/main" noChangeAspect="1"/>
+            </wp:cNvGraphicFramePr>
+            <a:graphic xmlns:a="http://schemas.openxmlformats.org/drawingml/2006/main">
+              <a:graphicData uri="http://schemas.openxmlformats.org/drawingml/2006/picture">
+                <pic:pic xmlns:pic="http://schemas.openxmlformats.org/drawingml/2006/picture">
+                  <pic:nvPicPr>
+                    <pic:cNvPr id="0" name="img7.png"/>
+                    <pic:cNvPicPr/>
+                  </pic:nvPicPr>
+                  <pic:blipFill>
+                    <a:blip r:embed="prId7" cstate="print"/>
                     <a:stretch>
                       <a:fillRect/>
                     </a:stretch>
@@ -5163,56 +5253,6 @@
           <wp:inline distT="0" distB="0" distL="0" distR="0">
             <wp:extent cx="4171950" cy="4467225"/>
             <wp:effectExtent l="0" t="0" r="0" b="0"/>
-            <wp:docPr id="7" name="Pic 7"/>
-            <wp:cNvGraphicFramePr>
-              <a:graphicFrameLocks xmlns:a="http://schemas.openxmlformats.org/drawingml/2006/main" noChangeAspect="1"/>
-            </wp:cNvGraphicFramePr>
-            <a:graphic xmlns:a="http://schemas.openxmlformats.org/drawingml/2006/main">
-              <a:graphicData uri="http://schemas.openxmlformats.org/drawingml/2006/picture">
-                <pic:pic xmlns:pic="http://schemas.openxmlformats.org/drawingml/2006/picture">
-                  <pic:nvPicPr>
-                    <pic:cNvPr id="0" name="img7.png"/>
-                    <pic:cNvPicPr/>
-                  </pic:nvPicPr>
-                  <pic:blipFill>
-                    <a:blip r:embed="prId7" cstate="print"/>
-                    <a:stretch>
-                      <a:fillRect/>
-                    </a:stretch>
-                  </pic:blipFill>
-                  <pic:spPr>
-                    <a:xfrm>
-                      <a:off x="0" y="0"/>
-                      <a:ext cx="4171950" cy="4467225"/>
-                    </a:xfrm>
-                    <a:prstGeom prst="rect">
-                      <a:avLst/>
-                    </a:prstGeom>
-                  </pic:spPr>
-                </pic:pic>
-              </a:graphicData>
-            </a:graphic>
-          </wp:inline>
-        </w:drawing>
-      </w:r>
-    </w:p>
-    <w:p>
-      <w:pPr>
-        <w:spacing w:lineRule="auto" w:line="240"/>
-        <w:numPr>
-          <w:ilvl w:val="0"/>
-          <w:numId w:val="6"/>
-        </w:numPr>
-      </w:pPr>
-      <w:r/>
-      <w:r>
-        <w:t>Using the caribou inventory on the left of the form, select the caribou to which you would like to add a capture record</w:t>
-      </w:r>
-      <w:r>
-        <w:drawing>
-          <wp:inline distT="0" distB="0" distL="0" distR="0">
-            <wp:extent cx="5762625" cy="1990725"/>
-            <wp:effectExtent l="0" t="0" r="0" b="0"/>
             <wp:docPr id="8" name="Pic 8"/>
             <wp:cNvGraphicFramePr>
               <a:graphicFrameLocks xmlns:a="http://schemas.openxmlformats.org/drawingml/2006/main" noChangeAspect="1"/>
@@ -5233,7 +5273,7 @@
                   <pic:spPr>
                     <a:xfrm>
                       <a:off x="0" y="0"/>
-                      <a:ext cx="5762625" cy="1990725"/>
+                      <a:ext cx="4171950" cy="4467225"/>
                     </a:xfrm>
                     <a:prstGeom prst="rect">
                       <a:avLst/>
@@ -5256,139 +5296,12 @@
       </w:pPr>
       <w:r/>
       <w:r>
-        <w:t>Click on the Capture tab</w:t>
-      </w:r>
-    </w:p>
-    <w:p>
-      <w:pPr>
-        <w:spacing w:lineRule="auto" w:line="240"/>
-        <w:numPr>
-          <w:ilvl w:val="0"/>
-          <w:numId w:val="6"/>
-        </w:numPr>
-      </w:pPr>
-      <w:r/>
-      <w:r>
-        <w:t>Enter data</w:t>
-      </w:r>
-    </w:p>
-    <w:p>
-      <w:pPr>
-        <w:spacing w:lineRule="auto" w:line="240"/>
-        <w:numPr>
-          <w:ilvl w:val="0"/>
-          <w:numId w:val="6"/>
-        </w:numPr>
-      </w:pPr>
-      <w:r/>
-      <w:r>
-        <w:t>Close the form or move off the record to save your changes</w:t>
-      </w:r>
-      <w:r/>
-    </w:p>
-    <w:p>
-      <w:pPr>
-        <w:jc w:val="center"/>
-        <w:spacing w:before="150" w:after="150" w:lineRule="auto" w:line="240"/>
-        <w:pBdr>
-          <w:top w:val="single" w:space="1" w:color="C0C0C0"/>
-          <w:left w:val="none" w:space="1" w:color="C0C0C0"/>
-          <w:bottom w:val="single" w:space="1" w:color="C0C0C0"/>
-          <w:right w:val="none" w:space="1" w:color="C0C0C0"/>
-        </w:pBdr>
-      </w:pPr>
-      <w:r>
-        <w:rPr>
-          <w:rFonts w:ascii="Tahoma" w:hAnsi="Tahoma"/>
-          <w:i/>
-          <w:color w:val="C0C0C0"/>
-        </w:rPr>
-        <w:t xml:space="preserve">Created with the Personal Edition of HelpNDoc: </w:t>
-      </w:r>
-      <w:hyperlink r:id="hrId16">
-        <w:r>
-          <w:rPr>
-            <w:rFonts w:ascii="Tahoma" w:hAnsi="Tahoma"/>
-            <w:i/>
-            <w:color w:val="6666FF"/>
-          </w:rPr>
-          <w:t>Write EPub books for the iPad</w:t>
-        </w:r>
-      </w:hyperlink>
-      <w:r/>
-      <w:r/>
-    </w:p>
-    <w:p>
-      <w:pPr>
-        <w:outlineLvl w:val="2"/>
-        <w:spacing w:before="150" w:after="150" w:lineRule="auto" w:line="240"/>
-        <w:shd w:val="clear" w:color="auto" w:fill="FFFFFF"/>
-        <w:pBdr>
-          <w:top w:val="none" w:space="1" w:color="000000"/>
-          <w:left w:val="none" w:space="1" w:color="000000"/>
-          <w:bottom w:val="none" w:space="1" w:color="000000"/>
-          <w:right w:val="none" w:space="1" w:color="000000"/>
-        </w:pBdr>
-      </w:pPr>
-      <w:bookmarkStart w:id="12" w:name="_topic_Editingcapturedataforacaribou"/>
-      <w:bookmarkEnd w:id="12"/>
-      <w:r>
-        <w:rPr>
-          <w:b/>
-          <w:i/>
-          <w:sz w:val="22"/>
-          <w:color w:val="000000"/>
-        </w:rPr>
-        <w:t>Editing capture data for a caribou</w:t>
-      </w:r>
-      <w:r/>
-    </w:p>
-    <w:p>
-      <w:pPr>
-        <w:pStyle w:val="3"/>
-        <w:spacing w:lineRule="auto" w:line="240"/>
-      </w:pPr>
-      <w:r>
-        <w:t>Procedure</w:t>
-      </w:r>
-    </w:p>
-    <w:p>
-      <w:pPr>
-        <w:spacing w:lineRule="auto" w:line="240"/>
-      </w:pPr>
-      <w:r>
-        <w:t/>
-      </w:r>
-    </w:p>
-    <w:p>
-      <w:pPr>
-        <w:spacing w:lineRule="auto" w:line="240"/>
-        <w:numPr>
-          <w:ilvl w:val="0"/>
-          <w:numId w:val="7"/>
-        </w:numPr>
-      </w:pPr>
-      <w:r/>
-      <w:r>
-        <w:t>Open the caribou monitoring application</w:t>
-      </w:r>
-    </w:p>
-    <w:p>
-      <w:pPr>
-        <w:spacing w:lineRule="auto" w:line="240"/>
-        <w:numPr>
-          <w:ilvl w:val="0"/>
-          <w:numId w:val="7"/>
-        </w:numPr>
-      </w:pPr>
-      <w:r/>
-      <w:r>
-        <w:t>Click the Edit caribou/captures button</w:t>
+        <w:t>Using the caribou inventory on the left of the form, select the caribou to which you would like to add a capture record</w:t>
       </w:r>
       <w:r>
         <w:drawing>
           <wp:inline distT="0" distB="0" distL="0" distR="0">
-            <wp:extent cx="4171950" cy="4467225"/>
+            <wp:extent cx="5762625" cy="1990725"/>
             <wp:effectExtent l="0" t="0" r="0" b="0"/>
             <wp:docPr id="9" name="Pic 9"/>
             <wp:cNvGraphicFramePr>
@@ -5410,7 +5323,7 @@
                   <pic:spPr>
                     <a:xfrm>
                       <a:off x="0" y="0"/>
-                      <a:ext cx="4171950" cy="4467225"/>
+                      <a:ext cx="5762625" cy="1990725"/>
                     </a:xfrm>
                     <a:prstGeom prst="rect">
                       <a:avLst/>
@@ -5428,17 +5341,144 @@
         <w:spacing w:lineRule="auto" w:line="240"/>
         <w:numPr>
           <w:ilvl w:val="0"/>
+          <w:numId w:val="6"/>
+        </w:numPr>
+      </w:pPr>
+      <w:r/>
+      <w:r>
+        <w:t>Click on the Capture tab</w:t>
+      </w:r>
+    </w:p>
+    <w:p>
+      <w:pPr>
+        <w:spacing w:lineRule="auto" w:line="240"/>
+        <w:numPr>
+          <w:ilvl w:val="0"/>
+          <w:numId w:val="6"/>
+        </w:numPr>
+      </w:pPr>
+      <w:r/>
+      <w:r>
+        <w:t>Enter data</w:t>
+      </w:r>
+    </w:p>
+    <w:p>
+      <w:pPr>
+        <w:spacing w:lineRule="auto" w:line="240"/>
+        <w:numPr>
+          <w:ilvl w:val="0"/>
+          <w:numId w:val="6"/>
+        </w:numPr>
+      </w:pPr>
+      <w:r/>
+      <w:r>
+        <w:t>Close the form or move off the record to save your changes</w:t>
+      </w:r>
+      <w:r/>
+    </w:p>
+    <w:p>
+      <w:pPr>
+        <w:jc w:val="center"/>
+        <w:spacing w:before="150" w:after="150" w:lineRule="auto" w:line="240"/>
+        <w:pBdr>
+          <w:top w:val="single" w:space="1" w:color="C0C0C0"/>
+          <w:left w:val="none" w:space="1" w:color="C0C0C0"/>
+          <w:bottom w:val="single" w:space="1" w:color="C0C0C0"/>
+          <w:right w:val="none" w:space="1" w:color="C0C0C0"/>
+        </w:pBdr>
+      </w:pPr>
+      <w:r>
+        <w:rPr>
+          <w:rFonts w:ascii="Tahoma" w:hAnsi="Tahoma"/>
+          <w:i/>
+          <w:color w:val="C0C0C0"/>
+        </w:rPr>
+        <w:t xml:space="preserve">Created with the Personal Edition of HelpNDoc: </w:t>
+      </w:r>
+      <w:hyperlink r:id="hrId16">
+        <w:r>
+          <w:rPr>
+            <w:rFonts w:ascii="Tahoma" w:hAnsi="Tahoma"/>
+            <w:i/>
+            <w:color w:val="6666FF"/>
+          </w:rPr>
+          <w:t>Write EPub books for the iPad</w:t>
+        </w:r>
+      </w:hyperlink>
+      <w:r/>
+      <w:r/>
+    </w:p>
+    <w:p>
+      <w:pPr>
+        <w:outlineLvl w:val="2"/>
+        <w:spacing w:before="150" w:after="150" w:lineRule="auto" w:line="240"/>
+        <w:shd w:val="clear" w:color="auto" w:fill="FFFFFF"/>
+        <w:pBdr>
+          <w:top w:val="none" w:space="1" w:color="000000"/>
+          <w:left w:val="none" w:space="1" w:color="000000"/>
+          <w:bottom w:val="none" w:space="1" w:color="000000"/>
+          <w:right w:val="none" w:space="1" w:color="000000"/>
+        </w:pBdr>
+      </w:pPr>
+      <w:bookmarkStart w:id="12" w:name="_topic_Editingcapturedataforacaribou"/>
+      <w:bookmarkEnd w:id="12"/>
+      <w:r>
+        <w:rPr>
+          <w:b/>
+          <w:i/>
+          <w:sz w:val="22"/>
+          <w:color w:val="000000"/>
+        </w:rPr>
+        <w:t>Editing capture data for a caribou</w:t>
+      </w:r>
+      <w:r/>
+    </w:p>
+    <w:p>
+      <w:pPr>
+        <w:pStyle w:val="3"/>
+        <w:spacing w:lineRule="auto" w:line="240"/>
+      </w:pPr>
+      <w:r>
+        <w:t>Procedure</w:t>
+      </w:r>
+    </w:p>
+    <w:p>
+      <w:pPr>
+        <w:spacing w:lineRule="auto" w:line="240"/>
+      </w:pPr>
+      <w:r>
+        <w:t/>
+      </w:r>
+    </w:p>
+    <w:p>
+      <w:pPr>
+        <w:spacing w:lineRule="auto" w:line="240"/>
+        <w:numPr>
+          <w:ilvl w:val="0"/>
           <w:numId w:val="7"/>
         </w:numPr>
       </w:pPr>
       <w:r/>
       <w:r>
-        <w:t>Using the caribou inventory on the left of the form, select the caribou to which you would like to add a capture record</w:t>
+        <w:t>Open the caribou monitoring application</w:t>
+      </w:r>
+    </w:p>
+    <w:p>
+      <w:pPr>
+        <w:spacing w:lineRule="auto" w:line="240"/>
+        <w:numPr>
+          <w:ilvl w:val="0"/>
+          <w:numId w:val="7"/>
+        </w:numPr>
+      </w:pPr>
+      <w:r/>
+      <w:r>
+        <w:t>Click the Edit caribou/captures button</w:t>
       </w:r>
       <w:r>
         <w:drawing>
           <wp:inline distT="0" distB="0" distL="0" distR="0">
-            <wp:extent cx="5762625" cy="1990725"/>
+            <wp:extent cx="4171950" cy="4467225"/>
             <wp:effectExtent l="0" t="0" r="0" b="0"/>
             <wp:docPr id="10" name="Pic 10"/>
             <wp:cNvGraphicFramePr>
@@ -5460,7 +5500,7 @@
                   <pic:spPr>
                     <a:xfrm>
                       <a:off x="0" y="0"/>
-                      <a:ext cx="5762625" cy="1990725"/>
+                      <a:ext cx="4171950" cy="4467225"/>
                     </a:xfrm>
                     <a:prstGeom prst="rect">
                       <a:avLst/>
@@ -5483,150 +5523,12 @@
       </w:pPr>
       <w:r/>
       <w:r>
-        <w:t>Click on the Capture tab</w:t>
-      </w:r>
-    </w:p>
-    <w:p>
-      <w:pPr>
-        <w:spacing w:lineRule="auto" w:line="240"/>
-        <w:numPr>
-          <w:ilvl w:val="0"/>
-          <w:numId w:val="7"/>
-        </w:numPr>
-      </w:pPr>
-      <w:r/>
-      <w:r>
-        <w:t>Edit the capture record using the form's fields</w:t>
-      </w:r>
-    </w:p>
-    <w:p>
-      <w:pPr>
-        <w:spacing w:lineRule="auto" w:line="240"/>
-        <w:numPr>
-          <w:ilvl w:val="0"/>
-          <w:numId w:val="7"/>
-        </w:numPr>
-      </w:pPr>
-      <w:r/>
-      <w:r>
-        <w:t>Close the form or move off the record to save your changes</w:t>
-      </w:r>
-      <w:r/>
-    </w:p>
-    <w:p>
-      <w:pPr>
-        <w:jc w:val="center"/>
-        <w:spacing w:before="150" w:after="150" w:lineRule="auto" w:line="240"/>
-        <w:pBdr>
-          <w:top w:val="single" w:space="1" w:color="C0C0C0"/>
-          <w:left w:val="none" w:space="1" w:color="C0C0C0"/>
-          <w:bottom w:val="single" w:space="1" w:color="C0C0C0"/>
-          <w:right w:val="none" w:space="1" w:color="C0C0C0"/>
-        </w:pBdr>
-      </w:pPr>
-      <w:r>
-        <w:rPr>
-          <w:rFonts w:ascii="Tahoma" w:hAnsi="Tahoma"/>
-          <w:i/>
-          <w:color w:val="C0C0C0"/>
-        </w:rPr>
-        <w:t xml:space="preserve">Created with the Personal Edition of HelpNDoc: </w:t>
-      </w:r>
-      <w:hyperlink r:id="hrId17">
-        <w:r>
-          <w:rPr>
-            <w:rFonts w:ascii="Tahoma" w:hAnsi="Tahoma"/>
-            <w:i/>
-            <w:color w:val="6666FF"/>
-          </w:rPr>
-          <w:t>Easily create EBooks</w:t>
-        </w:r>
-      </w:hyperlink>
-      <w:r/>
-      <w:r/>
-    </w:p>
-    <w:p>
-      <w:pPr>
-        <w:outlineLvl w:val="2"/>
-        <w:spacing w:before="150" w:after="150" w:lineRule="auto" w:line="240"/>
-        <w:shd w:val="clear" w:color="auto" w:fill="FFFFFF"/>
-        <w:pBdr>
-          <w:top w:val="none" w:space="1" w:color="000000"/>
-          <w:left w:val="none" w:space="1" w:color="000000"/>
-          <w:bottom w:val="none" w:space="1" w:color="000000"/>
-          <w:right w:val="none" w:space="1" w:color="000000"/>
-        </w:pBdr>
-      </w:pPr>
-      <w:bookmarkStart w:id="13" w:name="_topic_Deletingacapturerecord"/>
-      <w:bookmarkEnd w:id="13"/>
-      <w:r>
-        <w:rPr>
-          <w:b/>
-          <w:i/>
-          <w:sz w:val="22"/>
-          <w:color w:val="000000"/>
-        </w:rPr>
-        <w:t>Deleting a capture record</w:t>
-      </w:r>
-      <w:r/>
-    </w:p>
-    <w:p>
-      <w:pPr>
-        <w:pStyle w:val="3"/>
-        <w:spacing w:lineRule="auto" w:line="240"/>
-      </w:pPr>
-      <w:r>
-        <w:t>Procedure</w:t>
-      </w:r>
-    </w:p>
-    <w:p>
-      <w:pPr>
-        <w:spacing w:lineRule="auto" w:line="240"/>
-        <w:numPr>
-          <w:ilvl w:val="0"/>
-          <w:numId w:val="8"/>
-        </w:numPr>
-      </w:pPr>
-      <w:r/>
-      <w:r>
-        <w:t>Open the Caribou/Capture form</w:t>
-      </w:r>
-    </w:p>
-    <w:p>
-      <w:pPr>
-        <w:spacing w:lineRule="auto" w:line="240"/>
-        <w:numPr>
-          <w:ilvl w:val="0"/>
-          <w:numId w:val="8"/>
-        </w:numPr>
-      </w:pPr>
-      <w:r/>
-      <w:r>
-        <w:t>Locate the caribou whose capture data you would like to delete using the caribou inventory on the left of the form</w:t>
-      </w:r>
-    </w:p>
-    <w:p>
-      <w:pPr>
-        <w:spacing w:lineRule="auto" w:line="240"/>
-        <w:numPr>
-          <w:ilvl w:val="0"/>
-          <w:numId w:val="8"/>
-        </w:numPr>
-      </w:pPr>
-      <w:r/>
-      <w:r>
-        <w:t xml:space="preserve">Click the Capture record's record selector. </w:t>
-      </w:r>
-      <w:r>
-        <w:rPr>
-          <w:i/>
-        </w:rPr>
-        <w:t xml:space="preserve"> </w:t>
+        <w:t>Using the caribou inventory on the left of the form, select the caribou to which you would like to add a capture record</w:t>
       </w:r>
       <w:r>
         <w:drawing>
           <wp:inline distT="0" distB="0" distL="0" distR="0">
-            <wp:extent cx="152400" cy="152400"/>
+            <wp:extent cx="5762625" cy="1990725"/>
             <wp:effectExtent l="0" t="0" r="0" b="0"/>
             <wp:docPr id="11" name="Pic 11"/>
             <wp:cNvGraphicFramePr>
@@ -5648,7 +5550,7 @@
                   <pic:spPr>
                     <a:xfrm>
                       <a:off x="0" y="0"/>
-                      <a:ext cx="152400" cy="152400"/>
+                      <a:ext cx="5762625" cy="1990725"/>
                     </a:xfrm>
                     <a:prstGeom prst="rect">
                       <a:avLst/>
@@ -5660,6 +5562,151 @@
           </wp:inline>
         </w:drawing>
       </w:r>
+    </w:p>
+    <w:p>
+      <w:pPr>
+        <w:spacing w:lineRule="auto" w:line="240"/>
+        <w:numPr>
+          <w:ilvl w:val="0"/>
+          <w:numId w:val="7"/>
+        </w:numPr>
+      </w:pPr>
+      <w:r/>
+      <w:r>
+        <w:t>Click on the Capture tab</w:t>
+      </w:r>
+    </w:p>
+    <w:p>
+      <w:pPr>
+        <w:spacing w:lineRule="auto" w:line="240"/>
+        <w:numPr>
+          <w:ilvl w:val="0"/>
+          <w:numId w:val="7"/>
+        </w:numPr>
+      </w:pPr>
+      <w:r/>
+      <w:r>
+        <w:t>Edit the capture record using the form's fields</w:t>
+      </w:r>
+    </w:p>
+    <w:p>
+      <w:pPr>
+        <w:spacing w:lineRule="auto" w:line="240"/>
+        <w:numPr>
+          <w:ilvl w:val="0"/>
+          <w:numId w:val="7"/>
+        </w:numPr>
+      </w:pPr>
+      <w:r/>
+      <w:r>
+        <w:t>Close the form or move off the record to save your changes</w:t>
+      </w:r>
+      <w:r/>
+    </w:p>
+    <w:p>
+      <w:pPr>
+        <w:jc w:val="center"/>
+        <w:spacing w:before="150" w:after="150" w:lineRule="auto" w:line="240"/>
+        <w:pBdr>
+          <w:top w:val="single" w:space="1" w:color="C0C0C0"/>
+          <w:left w:val="none" w:space="1" w:color="C0C0C0"/>
+          <w:bottom w:val="single" w:space="1" w:color="C0C0C0"/>
+          <w:right w:val="none" w:space="1" w:color="C0C0C0"/>
+        </w:pBdr>
+      </w:pPr>
+      <w:r>
+        <w:rPr>
+          <w:rFonts w:ascii="Tahoma" w:hAnsi="Tahoma"/>
+          <w:i/>
+          <w:color w:val="C0C0C0"/>
+        </w:rPr>
+        <w:t xml:space="preserve">Created with the Personal Edition of HelpNDoc: </w:t>
+      </w:r>
+      <w:hyperlink r:id="hrId17">
+        <w:r>
+          <w:rPr>
+            <w:rFonts w:ascii="Tahoma" w:hAnsi="Tahoma"/>
+            <w:i/>
+            <w:color w:val="6666FF"/>
+          </w:rPr>
+          <w:t>Easily create EBooks</w:t>
+        </w:r>
+      </w:hyperlink>
+      <w:r/>
+      <w:r/>
+    </w:p>
+    <w:p>
+      <w:pPr>
+        <w:outlineLvl w:val="2"/>
+        <w:spacing w:before="150" w:after="150" w:lineRule="auto" w:line="240"/>
+        <w:shd w:val="clear" w:color="auto" w:fill="FFFFFF"/>
+        <w:pBdr>
+          <w:top w:val="none" w:space="1" w:color="000000"/>
+          <w:left w:val="none" w:space="1" w:color="000000"/>
+          <w:bottom w:val="none" w:space="1" w:color="000000"/>
+          <w:right w:val="none" w:space="1" w:color="000000"/>
+        </w:pBdr>
+      </w:pPr>
+      <w:bookmarkStart w:id="13" w:name="_topic_Deletingacapturerecord"/>
+      <w:bookmarkEnd w:id="13"/>
+      <w:r>
+        <w:rPr>
+          <w:b/>
+          <w:i/>
+          <w:sz w:val="22"/>
+          <w:color w:val="000000"/>
+        </w:rPr>
+        <w:t>Deleting a capture record</w:t>
+      </w:r>
+      <w:r/>
+    </w:p>
+    <w:p>
+      <w:pPr>
+        <w:pStyle w:val="3"/>
+        <w:spacing w:lineRule="auto" w:line="240"/>
+      </w:pPr>
+      <w:r>
+        <w:t>Procedure</w:t>
+      </w:r>
+    </w:p>
+    <w:p>
+      <w:pPr>
+        <w:spacing w:lineRule="auto" w:line="240"/>
+        <w:numPr>
+          <w:ilvl w:val="0"/>
+          <w:numId w:val="8"/>
+        </w:numPr>
+      </w:pPr>
+      <w:r/>
+      <w:r>
+        <w:t>Open the Caribou/Capture form</w:t>
+      </w:r>
+    </w:p>
+    <w:p>
+      <w:pPr>
+        <w:spacing w:lineRule="auto" w:line="240"/>
+        <w:numPr>
+          <w:ilvl w:val="0"/>
+          <w:numId w:val="8"/>
+        </w:numPr>
+      </w:pPr>
+      <w:r/>
+      <w:r>
+        <w:t>Locate the caribou whose capture data you would like to delete using the caribou inventory on the left of the form</w:t>
+      </w:r>
+    </w:p>
+    <w:p>
+      <w:pPr>
+        <w:spacing w:lineRule="auto" w:line="240"/>
+        <w:numPr>
+          <w:ilvl w:val="0"/>
+          <w:numId w:val="8"/>
+        </w:numPr>
+      </w:pPr>
+      <w:r/>
+      <w:r>
+        <w:t xml:space="preserve">Click the Capture record's record selector. </w:t>
+      </w:r>
       <w:r>
         <w:rPr>
           <w:i/>
@@ -5667,61 +5714,9 @@
         <w:t xml:space="preserve"> </w:t>
       </w:r>
       <w:r>
-        <w:rPr>
-          <w:b/>
-          <w:i/>
-        </w:rPr>
-        <w:t>Note</w:t>
-      </w:r>
-      <w:r>
-        <w:rPr>
-          <w:i/>
-        </w:rPr>
-        <w:t>: Do not confuse the Caribou record's record selector with the Capture record's record selector. They appear close together.  See diagram.</w:t>
-      </w:r>
-    </w:p>
-    <w:p>
-      <w:pPr>
-        <w:spacing w:lineRule="auto" w:line="240"/>
-        <w:numPr>
-          <w:ilvl w:val="0"/>
-          <w:numId w:val="8"/>
-        </w:numPr>
-      </w:pPr>
-      <w:r/>
-      <w:r>
-        <w:t>Tap your keyboard's Delete key</w:t>
-      </w:r>
-    </w:p>
-    <w:p>
-      <w:pPr>
-        <w:spacing w:lineRule="auto" w:line="240"/>
-        <w:numPr>
-          <w:ilvl w:val="0"/>
-          <w:numId w:val="8"/>
-        </w:numPr>
-      </w:pPr>
-      <w:r/>
-      <w:r>
-        <w:t>Confirm or cancel the deletion.</w:t>
-      </w:r>
-    </w:p>
-    <w:p>
-      <w:pPr>
-        <w:spacing w:lineRule="auto" w:line="240"/>
-      </w:pPr>
-      <w:r>
-        <w:t/>
-      </w:r>
-    </w:p>
-    <w:p>
-      <w:pPr>
-        <w:spacing w:lineRule="auto" w:line="240"/>
-      </w:pPr>
-      <w:r>
         <w:drawing>
           <wp:inline distT="0" distB="0" distL="0" distR="0">
-            <wp:extent cx="5991225" cy="3086100"/>
+            <wp:extent cx="152400" cy="152400"/>
             <wp:effectExtent l="0" t="0" r="0" b="0"/>
             <wp:docPr id="12" name="Pic 12"/>
             <wp:cNvGraphicFramePr>
@@ -5736,6 +5731,101 @@
                   </pic:nvPicPr>
                   <pic:blipFill>
                     <a:blip r:embed="prId12" cstate="print"/>
+                    <a:stretch>
+                      <a:fillRect/>
+                    </a:stretch>
+                  </pic:blipFill>
+                  <pic:spPr>
+                    <a:xfrm>
+                      <a:off x="0" y="0"/>
+                      <a:ext cx="152400" cy="152400"/>
+                    </a:xfrm>
+                    <a:prstGeom prst="rect">
+                      <a:avLst/>
+                    </a:prstGeom>
+                  </pic:spPr>
+                </pic:pic>
+              </a:graphicData>
+            </a:graphic>
+          </wp:inline>
+        </w:drawing>
+      </w:r>
+      <w:r>
+        <w:rPr>
+          <w:i/>
+        </w:rPr>
+        <w:t xml:space="preserve"> </w:t>
+      </w:r>
+      <w:r>
+        <w:rPr>
+          <w:b/>
+          <w:i/>
+        </w:rPr>
+        <w:t>Note</w:t>
+      </w:r>
+      <w:r>
+        <w:rPr>
+          <w:i/>
+        </w:rPr>
+        <w:t>: Do not confuse the Caribou record's record selector with the Capture record's record selector. They appear close together.  See diagram.</w:t>
+      </w:r>
+    </w:p>
+    <w:p>
+      <w:pPr>
+        <w:spacing w:lineRule="auto" w:line="240"/>
+        <w:numPr>
+          <w:ilvl w:val="0"/>
+          <w:numId w:val="8"/>
+        </w:numPr>
+      </w:pPr>
+      <w:r/>
+      <w:r>
+        <w:t>Tap your keyboard's Delete key</w:t>
+      </w:r>
+    </w:p>
+    <w:p>
+      <w:pPr>
+        <w:spacing w:lineRule="auto" w:line="240"/>
+        <w:numPr>
+          <w:ilvl w:val="0"/>
+          <w:numId w:val="8"/>
+        </w:numPr>
+      </w:pPr>
+      <w:r/>
+      <w:r>
+        <w:t>Confirm or cancel the deletion.</w:t>
+      </w:r>
+    </w:p>
+    <w:p>
+      <w:pPr>
+        <w:spacing w:lineRule="auto" w:line="240"/>
+      </w:pPr>
+      <w:r>
+        <w:t/>
+      </w:r>
+    </w:p>
+    <w:p>
+      <w:pPr>
+        <w:spacing w:lineRule="auto" w:line="240"/>
+      </w:pPr>
+      <w:r>
+        <w:drawing>
+          <wp:inline distT="0" distB="0" distL="0" distR="0">
+            <wp:extent cx="5991225" cy="3086100"/>
+            <wp:effectExtent l="0" t="0" r="0" b="0"/>
+            <wp:docPr id="13" name="Pic 13"/>
+            <wp:cNvGraphicFramePr>
+              <a:graphicFrameLocks xmlns:a="http://schemas.openxmlformats.org/drawingml/2006/main" noChangeAspect="1"/>
+            </wp:cNvGraphicFramePr>
+            <a:graphic xmlns:a="http://schemas.openxmlformats.org/drawingml/2006/main">
+              <a:graphicData uri="http://schemas.openxmlformats.org/drawingml/2006/picture">
+                <pic:pic xmlns:pic="http://schemas.openxmlformats.org/drawingml/2006/picture">
+                  <pic:nvPicPr>
+                    <pic:cNvPr id="0" name="img13.png"/>
+                    <pic:cNvPicPr/>
+                  </pic:nvPicPr>
+                  <pic:blipFill>
+                    <a:blip r:embed="prId13" cstate="print"/>
                     <a:stretch>
                       <a:fillRect/>
                     </a:stretch>
@@ -12460,69 +12550,6 @@
           <wp:inline distT="0" distB="0" distL="0" distR="0">
             <wp:extent cx="4276725" cy="4476750"/>
             <wp:effectExtent l="0" t="0" r="0" b="0"/>
-            <wp:docPr id="13" name="Pic 13"/>
-            <wp:cNvGraphicFramePr>
-              <a:graphicFrameLocks xmlns:a="http://schemas.openxmlformats.org/drawingml/2006/main" noChangeAspect="1"/>
-            </wp:cNvGraphicFramePr>
-            <a:graphic xmlns:a="http://schemas.openxmlformats.org/drawingml/2006/main">
-              <a:graphicData uri="http://schemas.openxmlformats.org/drawingml/2006/picture">
-                <pic:pic xmlns:pic="http://schemas.openxmlformats.org/drawingml/2006/picture">
-                  <pic:nvPicPr>
-                    <pic:cNvPr id="0" name="img13.png"/>
-                    <pic:cNvPicPr/>
-                  </pic:nvPicPr>
-                  <pic:blipFill>
-                    <a:blip r:embed="prId13" cstate="print"/>
-                    <a:stretch>
-                      <a:fillRect/>
-                    </a:stretch>
-                  </pic:blipFill>
-                  <pic:spPr>
-                    <a:xfrm>
-                      <a:off x="0" y="0"/>
-                      <a:ext cx="4276725" cy="4476750"/>
-                    </a:xfrm>
-                    <a:prstGeom prst="rect">
-                      <a:avLst/>
-                    </a:prstGeom>
-                  </pic:spPr>
-                </pic:pic>
-              </a:graphicData>
-            </a:graphic>
-          </wp:inline>
-        </w:drawing>
-      </w:r>
-    </w:p>
-    <w:p>
-      <w:pPr>
-        <w:spacing w:lineRule="auto" w:line="240"/>
-        <w:numPr>
-          <w:ilvl w:val="0"/>
-          <w:numId w:val="9"/>
-        </w:numPr>
-      </w:pPr>
-      <w:r/>
-      <w:r>
-        <w:t>The Survey Flights form opens</w:t>
-      </w:r>
-    </w:p>
-    <w:p>
-      <w:pPr>
-        <w:spacing w:lineRule="auto" w:line="240"/>
-        <w:numPr>
-          <w:ilvl w:val="0"/>
-          <w:numId w:val="9"/>
-        </w:numPr>
-      </w:pPr>
-      <w:r/>
-      <w:r>
-        <w:t>Click the New (blank) record button at the bottom of the form.</w:t>
-      </w:r>
-      <w:r>
-        <w:drawing>
-          <wp:inline distT="0" distB="0" distL="0" distR="0">
-            <wp:extent cx="2914650" cy="1181100"/>
-            <wp:effectExtent l="0" t="0" r="0" b="0"/>
             <wp:docPr id="14" name="Pic 14"/>
             <wp:cNvGraphicFramePr>
               <a:graphicFrameLocks xmlns:a="http://schemas.openxmlformats.org/drawingml/2006/main" noChangeAspect="1"/>
@@ -12543,7 +12570,7 @@
                   <pic:spPr>
                     <a:xfrm>
                       <a:off x="0" y="0"/>
-                      <a:ext cx="2914650" cy="1181100"/>
+                      <a:ext cx="4276725" cy="4476750"/>
                     </a:xfrm>
                     <a:prstGeom prst="rect">
                       <a:avLst/>
@@ -12566,12 +12593,25 @@
       </w:pPr>
       <w:r/>
       <w:r>
-        <w:t>Enter the new Survey Flight data into the form</w:t>
+        <w:t>The Survey Flights form opens</w:t>
+      </w:r>
+    </w:p>
+    <w:p>
+      <w:pPr>
+        <w:spacing w:lineRule="auto" w:line="240"/>
+        <w:numPr>
+          <w:ilvl w:val="0"/>
+          <w:numId w:val="9"/>
+        </w:numPr>
+      </w:pPr>
+      <w:r/>
+      <w:r>
+        <w:t>Click the New (blank) record button at the bottom of the form.</w:t>
       </w:r>
       <w:r>
         <w:drawing>
           <wp:inline distT="0" distB="0" distL="0" distR="0">
-            <wp:extent cx="5762625" cy="1476375"/>
+            <wp:extent cx="2914650" cy="1181100"/>
             <wp:effectExtent l="0" t="0" r="0" b="0"/>
             <wp:docPr id="15" name="Pic 15"/>
             <wp:cNvGraphicFramePr>
@@ -12593,7 +12633,7 @@
                   <pic:spPr>
                     <a:xfrm>
                       <a:off x="0" y="0"/>
-                      <a:ext cx="5762625" cy="1476375"/>
+                      <a:ext cx="2914650" cy="1181100"/>
                     </a:xfrm>
                     <a:prstGeom prst="rect">
                       <a:avLst/>
@@ -12616,9 +12656,12 @@
       </w:pPr>
       <w:r/>
       <w:r>
+        <w:t>Enter the new Survey Flight data into the form</w:t>
+      </w:r>
+      <w:r>
         <w:drawing>
           <wp:inline distT="0" distB="0" distL="0" distR="0">
-            <wp:extent cx="152400" cy="152400"/>
+            <wp:extent cx="5762625" cy="1476375"/>
             <wp:effectExtent l="0" t="0" r="0" b="0"/>
             <wp:docPr id="16" name="Pic 16"/>
             <wp:cNvGraphicFramePr>
@@ -12640,7 +12683,7 @@
                   <pic:spPr>
                     <a:xfrm>
                       <a:off x="0" y="0"/>
-                      <a:ext cx="152400" cy="152400"/>
+                      <a:ext cx="5762625" cy="1476375"/>
                     </a:xfrm>
                     <a:prstGeom prst="rect">
                       <a:avLst/>
@@ -12652,9 +12695,6 @@
           </wp:inline>
         </w:drawing>
       </w:r>
-      <w:r>
-        <w:t xml:space="preserve"> Note: You won't be allowed to upload survey flight waypoints until the record is saved.  At that time the Import Waypoints button will be enabled.  See Editing a composition count survey record for more information on importing waypoints.</w:t>
-      </w:r>
     </w:p>
     <w:p>
       <w:pPr>
@@ -12666,118 +12706,9 @@
       </w:pPr>
       <w:r/>
       <w:r>
-        <w:t xml:space="preserve">Save the record by clicking Save, moving off the record or closing the form.  </w:t>
-      </w:r>
-    </w:p>
-    <w:p>
-      <w:pPr>
-        <w:spacing w:lineRule="auto" w:line="240"/>
-      </w:pPr>
-      <w:r/>
-    </w:p>
-    <w:p>
-      <w:pPr>
-        <w:jc w:val="center"/>
-        <w:spacing w:before="150" w:after="150" w:lineRule="auto" w:line="240"/>
-        <w:pBdr>
-          <w:top w:val="single" w:space="1" w:color="C0C0C0"/>
-          <w:left w:val="none" w:space="1" w:color="C0C0C0"/>
-          <w:bottom w:val="single" w:space="1" w:color="C0C0C0"/>
-          <w:right w:val="none" w:space="1" w:color="C0C0C0"/>
-        </w:pBdr>
-      </w:pPr>
-      <w:r>
-        <w:rPr>
-          <w:rFonts w:ascii="Tahoma" w:hAnsi="Tahoma"/>
-          <w:i/>
-          <w:color w:val="C0C0C0"/>
-        </w:rPr>
-        <w:t xml:space="preserve">Created with the Personal Edition of HelpNDoc: </w:t>
-      </w:r>
-      <w:hyperlink r:id="hrId21">
-        <w:r>
-          <w:rPr>
-            <w:rFonts w:ascii="Tahoma" w:hAnsi="Tahoma"/>
-            <w:i/>
-            <w:color w:val="6666FF"/>
-          </w:rPr>
-          <w:t>Full-featured Documentation generator</w:t>
-        </w:r>
-      </w:hyperlink>
-      <w:r/>
-      <w:r/>
-    </w:p>
-    <w:p>
-      <w:pPr>
-        <w:outlineLvl w:val="2"/>
-        <w:spacing w:before="150" w:after="150" w:lineRule="auto" w:line="240"/>
-        <w:shd w:val="clear" w:color="auto" w:fill="FFFFFF"/>
-        <w:pBdr>
-          <w:top w:val="none" w:space="1" w:color="000000"/>
-          <w:left w:val="none" w:space="1" w:color="000000"/>
-          <w:bottom w:val="none" w:space="1" w:color="000000"/>
-          <w:right w:val="none" w:space="1" w:color="000000"/>
-        </w:pBdr>
-      </w:pPr>
-      <w:bookmarkStart w:id="17" w:name="_topic_Editingasurveyrecord"/>
-      <w:bookmarkEnd w:id="17"/>
-      <w:r>
-        <w:rPr>
-          <w:b/>
-          <w:i/>
-          <w:sz w:val="22"/>
-          <w:color w:val="000000"/>
-        </w:rPr>
-        <w:t>Editing a survey record</w:t>
-      </w:r>
-      <w:r/>
-    </w:p>
-    <w:p>
-      <w:pPr>
-        <w:pStyle w:val="3"/>
-        <w:spacing w:lineRule="auto" w:line="240"/>
-      </w:pPr>
-      <w:r>
-        <w:t>Procedure</w:t>
-      </w:r>
-    </w:p>
-    <w:p>
-      <w:pPr>
-        <w:spacing w:lineRule="auto" w:line="240"/>
-      </w:pPr>
-      <w:r>
-        <w:t/>
-      </w:r>
-    </w:p>
-    <w:p>
-      <w:pPr>
-        <w:spacing w:lineRule="auto" w:line="240"/>
-        <w:numPr>
-          <w:ilvl w:val="0"/>
-          <w:numId w:val="10"/>
-        </w:numPr>
-      </w:pPr>
-      <w:r/>
-      <w:r>
-        <w:t>Open the WRST Caribou Monitoring Database Application</w:t>
-      </w:r>
-    </w:p>
-    <w:p>
-      <w:pPr>
-        <w:spacing w:lineRule="auto" w:line="240"/>
-        <w:numPr>
-          <w:ilvl w:val="0"/>
-          <w:numId w:val="10"/>
-        </w:numPr>
-      </w:pPr>
-      <w:r/>
-      <w:r>
-        <w:t>Click the Edit survey flights (composition, population, radiotracking button</w:t>
-      </w:r>
-      <w:r>
         <w:drawing>
           <wp:inline distT="0" distB="0" distL="0" distR="0">
-            <wp:extent cx="4276725" cy="4476750"/>
+            <wp:extent cx="152400" cy="152400"/>
             <wp:effectExtent l="0" t="0" r="0" b="0"/>
             <wp:docPr id="17" name="Pic 17"/>
             <wp:cNvGraphicFramePr>
@@ -12799,7 +12730,7 @@
                   <pic:spPr>
                     <a:xfrm>
                       <a:off x="0" y="0"/>
-                      <a:ext cx="4276725" cy="4476750"/>
+                      <a:ext cx="152400" cy="152400"/>
                     </a:xfrm>
                     <a:prstGeom prst="rect">
                       <a:avLst/>
@@ -12811,6 +12742,102 @@
           </wp:inline>
         </w:drawing>
       </w:r>
+      <w:r>
+        <w:t xml:space="preserve"> Note: You won't be allowed to upload survey flight waypoints until the record is saved.  At that time the Import Waypoints button will be enabled.  See Editing a composition count survey record for more information on importing waypoints.</w:t>
+      </w:r>
+    </w:p>
+    <w:p>
+      <w:pPr>
+        <w:spacing w:lineRule="auto" w:line="240"/>
+        <w:numPr>
+          <w:ilvl w:val="0"/>
+          <w:numId w:val="9"/>
+        </w:numPr>
+      </w:pPr>
+      <w:r/>
+      <w:r>
+        <w:t xml:space="preserve">Save the record by clicking Save, moving off the record or closing the form.  </w:t>
+      </w:r>
+    </w:p>
+    <w:p>
+      <w:pPr>
+        <w:spacing w:lineRule="auto" w:line="240"/>
+      </w:pPr>
+      <w:r/>
+    </w:p>
+    <w:p>
+      <w:pPr>
+        <w:jc w:val="center"/>
+        <w:spacing w:before="150" w:after="150" w:lineRule="auto" w:line="240"/>
+        <w:pBdr>
+          <w:top w:val="single" w:space="1" w:color="C0C0C0"/>
+          <w:left w:val="none" w:space="1" w:color="C0C0C0"/>
+          <w:bottom w:val="single" w:space="1" w:color="C0C0C0"/>
+          <w:right w:val="none" w:space="1" w:color="C0C0C0"/>
+        </w:pBdr>
+      </w:pPr>
+      <w:r>
+        <w:rPr>
+          <w:rFonts w:ascii="Tahoma" w:hAnsi="Tahoma"/>
+          <w:i/>
+          <w:color w:val="C0C0C0"/>
+        </w:rPr>
+        <w:t xml:space="preserve">Created with the Personal Edition of HelpNDoc: </w:t>
+      </w:r>
+      <w:hyperlink r:id="hrId21">
+        <w:r>
+          <w:rPr>
+            <w:rFonts w:ascii="Tahoma" w:hAnsi="Tahoma"/>
+            <w:i/>
+            <w:color w:val="6666FF"/>
+          </w:rPr>
+          <w:t>Full-featured Documentation generator</w:t>
+        </w:r>
+      </w:hyperlink>
+      <w:r/>
+      <w:r/>
+    </w:p>
+    <w:p>
+      <w:pPr>
+        <w:outlineLvl w:val="2"/>
+        <w:spacing w:before="150" w:after="150" w:lineRule="auto" w:line="240"/>
+        <w:shd w:val="clear" w:color="auto" w:fill="FFFFFF"/>
+        <w:pBdr>
+          <w:top w:val="none" w:space="1" w:color="000000"/>
+          <w:left w:val="none" w:space="1" w:color="000000"/>
+          <w:bottom w:val="none" w:space="1" w:color="000000"/>
+          <w:right w:val="none" w:space="1" w:color="000000"/>
+        </w:pBdr>
+      </w:pPr>
+      <w:bookmarkStart w:id="17" w:name="_topic_Editingasurveyrecord"/>
+      <w:bookmarkEnd w:id="17"/>
+      <w:r>
+        <w:rPr>
+          <w:b/>
+          <w:i/>
+          <w:sz w:val="22"/>
+          <w:color w:val="000000"/>
+        </w:rPr>
+        <w:t>Editing a survey record</w:t>
+      </w:r>
+      <w:r/>
+    </w:p>
+    <w:p>
+      <w:pPr>
+        <w:pStyle w:val="3"/>
+        <w:spacing w:lineRule="auto" w:line="240"/>
+      </w:pPr>
+      <w:r>
+        <w:t>Procedure</w:t>
+      </w:r>
+    </w:p>
+    <w:p>
+      <w:pPr>
+        <w:spacing w:lineRule="auto" w:line="240"/>
+      </w:pPr>
+      <w:r>
+        <w:t/>
+      </w:r>
     </w:p>
     <w:p>
       <w:pPr>
@@ -12822,7 +12849,7 @@
       </w:pPr>
       <w:r/>
       <w:r>
-        <w:t>The Survey Flights form opens</w:t>
+        <w:t>Open the WRST Caribou Monitoring Database Application</w:t>
       </w:r>
     </w:p>
     <w:p>
@@ -12835,12 +12862,12 @@
       </w:pPr>
       <w:r/>
       <w:r>
-        <w:t xml:space="preserve">Select the flight you would like to edit using the flight selector dropdown tool </w:t>
+        <w:t>Click the Edit survey flights (composition, population, radiotracking button</w:t>
       </w:r>
       <w:r>
         <w:drawing>
           <wp:inline distT="0" distB="0" distL="0" distR="0">
-            <wp:extent cx="5762625" cy="1457325"/>
+            <wp:extent cx="4276725" cy="4476750"/>
             <wp:effectExtent l="0" t="0" r="0" b="0"/>
             <wp:docPr id="18" name="Pic 18"/>
             <wp:cNvGraphicFramePr>
@@ -12862,7 +12889,7 @@
                   <pic:spPr>
                     <a:xfrm>
                       <a:off x="0" y="0"/>
-                      <a:ext cx="5762625" cy="1457325"/>
+                      <a:ext cx="4276725" cy="4476750"/>
                     </a:xfrm>
                     <a:prstGeom prst="rect">
                       <a:avLst/>
@@ -12885,7 +12912,7 @@
       </w:pPr>
       <w:r/>
       <w:r>
-        <w:t xml:space="preserve">Make your edits.  Note: You may not edit a certified Survey record.  A Survey record is certified if a date appears in the CertificationDate text box.  </w:t>
+        <w:t>The Survey Flights form opens</w:t>
       </w:r>
     </w:p>
     <w:p>
@@ -12898,153 +12925,12 @@
       </w:pPr>
       <w:r/>
       <w:r>
-        <w:t xml:space="preserve">Save the record by clicking Save, moving off the record or closing the form.  </w:t>
-      </w:r>
-    </w:p>
-    <w:p>
-      <w:pPr>
-        <w:spacing w:lineRule="auto" w:line="240"/>
-        <w:numPr>
-          <w:ilvl w:val="0"/>
-          <w:numId w:val="10"/>
-        </w:numPr>
-      </w:pPr>
-      <w:r/>
-      <w:r>
-        <w:t xml:space="preserve">See </w:t>
-      </w:r>
-      <w:r>
-        <w:rPr>
-          <w:rStyle w:val="c13"/>
-        </w:rPr>
-        <w:t>Importing survey GPS waypoints</w:t>
-      </w:r>
-      <w:r>
-        <w:t xml:space="preserve"> to add waypoints and animal group attributes to the survey record.</w:t>
-      </w:r>
-    </w:p>
-    <w:p>
-      <w:pPr>
-        <w:spacing w:lineRule="auto" w:line="240"/>
-      </w:pPr>
-      <w:r>
-        <w:t/>
-      </w:r>
-    </w:p>
-    <w:p>
-      <w:pPr>
-        <w:pStyle w:val="3"/>
-        <w:spacing w:lineRule="auto" w:line="240"/>
-      </w:pPr>
-      <w:r>
-        <w:t>Waypoints importing procedure</w:t>
-      </w:r>
-    </w:p>
-    <w:p>
-      <w:pPr>
-        <w:spacing w:lineRule="auto" w:line="240"/>
-      </w:pPr>
-      <w:r>
-        <w:t xml:space="preserve">Once a survey record is created the survey results can be entered.  These results consist of spatial locations of animals or animal groups and their associated attributes and/or an inventory of collared animals in the group.  The easiest way to accomplish this task is to import the GPS waypoints into the database and then modify the records.  </w:t>
-      </w:r>
-    </w:p>
-    <w:p>
-      <w:pPr>
-        <w:spacing w:lineRule="auto" w:line="240"/>
-      </w:pPr>
-      <w:r>
-        <w:t/>
-      </w:r>
-    </w:p>
-    <w:p>
-      <w:pPr>
-        <w:spacing w:lineRule="auto" w:line="240"/>
-      </w:pPr>
-      <w:r>
-        <w:t xml:space="preserve">GPS waypoints must be in shapefile format, WGS84 GCS coordinate system (lat/lon) as exported from </w:t>
-      </w:r>
-      <w:hyperlink r:id="hrId22">
-        <w:r>
-          <w:rPr>
-            <w:rStyle w:val="c13"/>
-          </w:rPr>
-          <w:t>DNRGPS</w:t>
-        </w:r>
-      </w:hyperlink>
-      <w:r>
-        <w:t xml:space="preserve"> software.  See the waypoints file specification below and the </w:t>
-      </w:r>
-      <w:hyperlink r:id="hrId23">
-        <w:r>
-          <w:rPr>
-            <w:rStyle w:val="c13"/>
-          </w:rPr>
-          <w:t>DNRGPS</w:t>
-        </w:r>
-      </w:hyperlink>
-      <w:r>
-        <w:t xml:space="preserve"> documentation for help.  </w:t>
-      </w:r>
-    </w:p>
-    <w:p>
-      <w:pPr>
-        <w:pStyle w:val="3"/>
-        <w:spacing w:lineRule="auto" w:line="240"/>
-      </w:pPr>
-      <w:r>
-        <w:t/>
-      </w:r>
-    </w:p>
-    <w:p>
-      <w:pPr>
-        <w:spacing w:lineRule="auto" w:line="240"/>
-        <w:numPr>
-          <w:ilvl w:val="0"/>
-          <w:numId w:val="11"/>
-        </w:numPr>
-      </w:pPr>
-      <w:r/>
-      <w:hyperlink w:anchor="_topic_Editingasurveyrecord">
-        <w:r>
-          <w:rPr>
-            <w:rStyle w:val="c13"/>
-          </w:rPr>
-          <w:t>Navigate to the survey record</w:t>
-        </w:r>
-      </w:hyperlink>
-      <w:r>
-        <w:t xml:space="preserve"> to which you would like to import waypoints</w:t>
-      </w:r>
-    </w:p>
-    <w:p>
-      <w:pPr>
-        <w:spacing w:lineRule="auto" w:line="240"/>
-        <w:numPr>
-          <w:ilvl w:val="0"/>
-          <w:numId w:val="11"/>
-        </w:numPr>
-      </w:pPr>
-      <w:r/>
-      <w:r>
-        <w:t>Click the Import waypoints... button</w:t>
-      </w:r>
-    </w:p>
-    <w:p>
-      <w:pPr>
-        <w:spacing w:lineRule="auto" w:line="240"/>
-        <w:numPr>
-          <w:ilvl w:val="0"/>
-          <w:numId w:val="11"/>
-        </w:numPr>
-      </w:pPr>
-      <w:r/>
-      <w:r>
-        <w:t xml:space="preserve">Confirm </w:t>
+        <w:t xml:space="preserve">Select the flight you would like to edit using the flight selector dropdown tool </w:t>
       </w:r>
       <w:r>
         <w:drawing>
           <wp:inline distT="0" distB="0" distL="0" distR="0">
-            <wp:extent cx="4676775" cy="1781175"/>
+            <wp:extent cx="5762625" cy="1457325"/>
             <wp:effectExtent l="0" t="0" r="0" b="0"/>
             <wp:docPr id="19" name="Pic 19"/>
             <wp:cNvGraphicFramePr>
@@ -13066,7 +12952,7 @@
                   <pic:spPr>
                     <a:xfrm>
                       <a:off x="0" y="0"/>
-                      <a:ext cx="4676775" cy="1781175"/>
+                      <a:ext cx="5762625" cy="1457325"/>
                     </a:xfrm>
                     <a:prstGeom prst="rect">
                       <a:avLst/>
@@ -13084,12 +12970,119 @@
         <w:spacing w:lineRule="auto" w:line="240"/>
         <w:numPr>
           <w:ilvl w:val="0"/>
-          <w:numId w:val="11"/>
+          <w:numId w:val="10"/>
         </w:numPr>
       </w:pPr>
       <w:r/>
       <w:r>
-        <w:t>Navigate to the directory containing the DNRGPS shapefile containing the waypoints you would like to import</w:t>
+        <w:t xml:space="preserve">Make your edits.  Note: You may not edit a certified Survey record.  A Survey record is certified if a date appears in the CertificationDate text box.  </w:t>
+      </w:r>
+    </w:p>
+    <w:p>
+      <w:pPr>
+        <w:spacing w:lineRule="auto" w:line="240"/>
+        <w:numPr>
+          <w:ilvl w:val="0"/>
+          <w:numId w:val="10"/>
+        </w:numPr>
+      </w:pPr>
+      <w:r/>
+      <w:r>
+        <w:t xml:space="preserve">Save the record by clicking Save, moving off the record or closing the form.  </w:t>
+      </w:r>
+    </w:p>
+    <w:p>
+      <w:pPr>
+        <w:spacing w:lineRule="auto" w:line="240"/>
+        <w:numPr>
+          <w:ilvl w:val="0"/>
+          <w:numId w:val="10"/>
+        </w:numPr>
+      </w:pPr>
+      <w:r/>
+      <w:r>
+        <w:t xml:space="preserve">See </w:t>
+      </w:r>
+      <w:r>
+        <w:rPr>
+          <w:rStyle w:val="c13"/>
+        </w:rPr>
+        <w:t>Importing survey GPS waypoints</w:t>
+      </w:r>
+      <w:r>
+        <w:t xml:space="preserve"> to add waypoints and animal group attributes to the survey record.</w:t>
+      </w:r>
+    </w:p>
+    <w:p>
+      <w:pPr>
+        <w:spacing w:lineRule="auto" w:line="240"/>
+      </w:pPr>
+      <w:r>
+        <w:t/>
+      </w:r>
+    </w:p>
+    <w:p>
+      <w:pPr>
+        <w:pStyle w:val="3"/>
+        <w:spacing w:lineRule="auto" w:line="240"/>
+      </w:pPr>
+      <w:r>
+        <w:t>Waypoints importing procedure</w:t>
+      </w:r>
+    </w:p>
+    <w:p>
+      <w:pPr>
+        <w:spacing w:lineRule="auto" w:line="240"/>
+      </w:pPr>
+      <w:r>
+        <w:t xml:space="preserve">Once a survey record is created the survey results can be entered.  These results consist of spatial locations of animals or animal groups and their associated attributes and/or an inventory of collared animals in the group.  The easiest way to accomplish this task is to import the GPS waypoints into the database and then modify the records.  </w:t>
+      </w:r>
+    </w:p>
+    <w:p>
+      <w:pPr>
+        <w:spacing w:lineRule="auto" w:line="240"/>
+      </w:pPr>
+      <w:r>
+        <w:t/>
+      </w:r>
+    </w:p>
+    <w:p>
+      <w:pPr>
+        <w:spacing w:lineRule="auto" w:line="240"/>
+      </w:pPr>
+      <w:r>
+        <w:t xml:space="preserve">GPS waypoints must be in shapefile format, WGS84 GCS coordinate system (lat/lon) as exported from </w:t>
+      </w:r>
+      <w:hyperlink r:id="hrId22">
+        <w:r>
+          <w:rPr>
+            <w:rStyle w:val="c13"/>
+          </w:rPr>
+          <w:t>DNRGPS</w:t>
+        </w:r>
+      </w:hyperlink>
+      <w:r>
+        <w:t xml:space="preserve"> software.  See the waypoints file specification below and the </w:t>
+      </w:r>
+      <w:hyperlink r:id="hrId23">
+        <w:r>
+          <w:rPr>
+            <w:rStyle w:val="c13"/>
+          </w:rPr>
+          <w:t>DNRGPS</w:t>
+        </w:r>
+      </w:hyperlink>
+      <w:r>
+        <w:t xml:space="preserve"> documentation for help.  </w:t>
+      </w:r>
+    </w:p>
+    <w:p>
+      <w:pPr>
+        <w:pStyle w:val="3"/>
+        <w:spacing w:lineRule="auto" w:line="240"/>
+      </w:pPr>
+      <w:r>
+        <w:t/>
       </w:r>
     </w:p>
     <w:p>
@@ -13101,8 +13094,16 @@
         </w:numPr>
       </w:pPr>
       <w:r/>
-      <w:r>
-        <w:t xml:space="preserve">Select the .dbf file of the waypoints shapefile </w:t>
+      <w:hyperlink w:anchor="_topic_Editingasurveyrecord">
+        <w:r>
+          <w:rPr>
+            <w:rStyle w:val="c13"/>
+          </w:rPr>
+          <w:t>Navigate to the survey record</w:t>
+        </w:r>
+      </w:hyperlink>
+      <w:r>
+        <w:t xml:space="preserve"> to which you would like to import waypoints</w:t>
       </w:r>
     </w:p>
     <w:p>
@@ -13115,9 +13116,25 @@
       </w:pPr>
       <w:r/>
       <w:r>
+        <w:t>Click the Import waypoints... button</w:t>
+      </w:r>
+    </w:p>
+    <w:p>
+      <w:pPr>
+        <w:spacing w:lineRule="auto" w:line="240"/>
+        <w:numPr>
+          <w:ilvl w:val="0"/>
+          <w:numId w:val="11"/>
+        </w:numPr>
+      </w:pPr>
+      <w:r/>
+      <w:r>
+        <w:t xml:space="preserve">Confirm </w:t>
+      </w:r>
+      <w:r>
         <w:drawing>
           <wp:inline distT="0" distB="0" distL="0" distR="0">
-            <wp:extent cx="5762625" cy="3619500"/>
+            <wp:extent cx="4676775" cy="1781175"/>
             <wp:effectExtent l="0" t="0" r="0" b="0"/>
             <wp:docPr id="20" name="Pic 20"/>
             <wp:cNvGraphicFramePr>
@@ -13139,7 +13156,7 @@
                   <pic:spPr>
                     <a:xfrm>
                       <a:off x="0" y="0"/>
-                      <a:ext cx="5762625" cy="3619500"/>
+                      <a:ext cx="4676775" cy="1781175"/>
                     </a:xfrm>
                     <a:prstGeom prst="rect">
                       <a:avLst/>
@@ -13162,7 +13179,7 @@
       </w:pPr>
       <w:r/>
       <w:r>
-        <w:t>Click OK</w:t>
+        <w:t>Navigate to the directory containing the DNRGPS shapefile containing the waypoints you would like to import</w:t>
       </w:r>
     </w:p>
     <w:p>
@@ -13175,12 +13192,22 @@
       </w:pPr>
       <w:r/>
       <w:r>
-        <w:t xml:space="preserve">If the waypoints imported successfully you will receive a message: </w:t>
-      </w:r>
+        <w:t xml:space="preserve">Select the .dbf file of the waypoints shapefile </w:t>
+      </w:r>
+    </w:p>
+    <w:p>
+      <w:pPr>
+        <w:spacing w:lineRule="auto" w:line="240"/>
+        <w:numPr>
+          <w:ilvl w:val="0"/>
+          <w:numId w:val="11"/>
+        </w:numPr>
+      </w:pPr>
+      <w:r/>
       <w:r>
         <w:drawing>
           <wp:inline distT="0" distB="0" distL="0" distR="0">
-            <wp:extent cx="2066925" cy="1524000"/>
+            <wp:extent cx="5762625" cy="3619500"/>
             <wp:effectExtent l="0" t="0" r="0" b="0"/>
             <wp:docPr id="21" name="Pic 21"/>
             <wp:cNvGraphicFramePr>
@@ -13202,7 +13229,7 @@
                   <pic:spPr>
                     <a:xfrm>
                       <a:off x="0" y="0"/>
-                      <a:ext cx="2066925" cy="1524000"/>
+                      <a:ext cx="5762625" cy="3619500"/>
                     </a:xfrm>
                     <a:prstGeom prst="rect">
                       <a:avLst/>
@@ -13238,12 +13265,12 @@
       </w:pPr>
       <w:r/>
       <w:r>
-        <w:t>It may take a few seconds for the record to requery and the waypoints to appear.</w:t>
+        <w:t xml:space="preserve">If the waypoints imported successfully you will receive a message: </w:t>
       </w:r>
       <w:r>
         <w:drawing>
           <wp:inline distT="0" distB="0" distL="0" distR="0">
-            <wp:extent cx="5762625" cy="2790825"/>
+            <wp:extent cx="2066925" cy="1524000"/>
             <wp:effectExtent l="0" t="0" r="0" b="0"/>
             <wp:docPr id="22" name="Pic 22"/>
             <wp:cNvGraphicFramePr>
@@ -13265,7 +13292,7 @@
                   <pic:spPr>
                     <a:xfrm>
                       <a:off x="0" y="0"/>
-                      <a:ext cx="5762625" cy="2790825"/>
+                      <a:ext cx="2066925" cy="1524000"/>
                     </a:xfrm>
                     <a:prstGeom prst="rect">
                       <a:avLst/>
@@ -13288,7 +13315,7 @@
       </w:pPr>
       <w:r/>
       <w:r>
-        <w:t>Edit the waypoint records to reflect the information on the survey data sheets, e.g., edit the record's SearchArea, Herd, animal group attributes, etc.</w:t>
+        <w:t>Click OK</w:t>
       </w:r>
     </w:p>
     <w:p>
@@ -13301,82 +13328,12 @@
       </w:pPr>
       <w:r/>
       <w:r>
-        <w:t>Click Save, close the form or move off the record to save.</w:t>
-      </w:r>
-    </w:p>
-    <w:p>
-      <w:pPr>
-        <w:spacing w:lineRule="auto" w:line="240"/>
-      </w:pPr>
-      <w:r>
-        <w:t/>
-      </w:r>
-    </w:p>
-    <w:p>
-      <w:pPr>
-        <w:pStyle w:val="3"/>
-        <w:spacing w:lineRule="auto" w:line="240"/>
-      </w:pPr>
-      <w:r>
-        <w:t>Record any radiocollar frequencies detected in the caribou group</w:t>
-      </w:r>
-    </w:p>
-    <w:p>
-      <w:pPr>
-        <w:spacing w:lineRule="auto" w:line="240"/>
-      </w:pPr>
-      <w:r>
-        <w:t>The example below shows a composition count survey record but procedures are similar for population and radiotracking surveys.</w:t>
-      </w:r>
-    </w:p>
-    <w:p>
-      <w:pPr>
-        <w:spacing w:lineRule="auto" w:line="240"/>
-      </w:pPr>
-      <w:r>
-        <w:t>Next, match any radiocollar frequencies that were detected in the waypoint's animal group from the data sheet to specific caribou from the Animal Movements GPS collar database.</w:t>
-      </w:r>
-    </w:p>
-    <w:p>
-      <w:pPr>
-        <w:spacing w:lineRule="auto" w:line="240"/>
-        <w:numPr>
-          <w:ilvl w:val="0"/>
-          <w:numId w:val="12"/>
-        </w:numPr>
-      </w:pPr>
-      <w:r/>
-      <w:r>
-        <w:t>Expand the waypoint record node for a waypoint record containing a detected radiocollar frequency</w:t>
-      </w:r>
-    </w:p>
-    <w:p>
-      <w:pPr>
-        <w:spacing w:lineRule="auto" w:line="240"/>
-        <w:numPr>
-          <w:ilvl w:val="0"/>
-          <w:numId w:val="12"/>
-        </w:numPr>
-      </w:pPr>
-      <w:r/>
-      <w:r>
-        <w:t xml:space="preserve">Select the frequency from the dropdown list.  If your frequency does not appear then you must enter the radiocollar data into the </w:t>
-      </w:r>
-      <w:hyperlink w:anchor="_topic_AnimalMovement">
-        <w:r>
-          <w:rPr>
-            <w:rStyle w:val="c13"/>
-          </w:rPr>
-          <w:t>Animal Movements</w:t>
-        </w:r>
-      </w:hyperlink>
-      <w:r>
-        <w:t xml:space="preserve"> database.</w:t>
+        <w:t>It may take a few seconds for the record to requery and the waypoints to appear.</w:t>
       </w:r>
       <w:r>
         <w:drawing>
           <wp:inline distT="0" distB="0" distL="0" distR="0">
-            <wp:extent cx="5762625" cy="3114675"/>
+            <wp:extent cx="5762625" cy="2790825"/>
             <wp:effectExtent l="0" t="0" r="0" b="0"/>
             <wp:docPr id="23" name="Pic 23"/>
             <wp:cNvGraphicFramePr>
@@ -13398,7 +13355,7 @@
                   <pic:spPr>
                     <a:xfrm>
                       <a:off x="0" y="0"/>
-                      <a:ext cx="5762625" cy="3114675"/>
+                      <a:ext cx="5762625" cy="2790825"/>
                     </a:xfrm>
                     <a:prstGeom prst="rect">
                       <a:avLst/>
@@ -13416,17 +13373,100 @@
         <w:spacing w:lineRule="auto" w:line="240"/>
         <w:numPr>
           <w:ilvl w:val="0"/>
+          <w:numId w:val="11"/>
+        </w:numPr>
+      </w:pPr>
+      <w:r/>
+      <w:r>
+        <w:t>Edit the waypoint records to reflect the information on the survey data sheets, e.g., edit the record's SearchArea, Herd, animal group attributes, etc.</w:t>
+      </w:r>
+    </w:p>
+    <w:p>
+      <w:pPr>
+        <w:spacing w:lineRule="auto" w:line="240"/>
+        <w:numPr>
+          <w:ilvl w:val="0"/>
+          <w:numId w:val="11"/>
+        </w:numPr>
+      </w:pPr>
+      <w:r/>
+      <w:r>
+        <w:t>Click Save, close the form or move off the record to save.</w:t>
+      </w:r>
+    </w:p>
+    <w:p>
+      <w:pPr>
+        <w:spacing w:lineRule="auto" w:line="240"/>
+      </w:pPr>
+      <w:r>
+        <w:t/>
+      </w:r>
+    </w:p>
+    <w:p>
+      <w:pPr>
+        <w:pStyle w:val="3"/>
+        <w:spacing w:lineRule="auto" w:line="240"/>
+      </w:pPr>
+      <w:r>
+        <w:t>Record any radiocollar frequencies detected in the caribou group</w:t>
+      </w:r>
+    </w:p>
+    <w:p>
+      <w:pPr>
+        <w:spacing w:lineRule="auto" w:line="240"/>
+      </w:pPr>
+      <w:r>
+        <w:t>The example below shows a composition count survey record but procedures are similar for population and radiotracking surveys.</w:t>
+      </w:r>
+    </w:p>
+    <w:p>
+      <w:pPr>
+        <w:spacing w:lineRule="auto" w:line="240"/>
+      </w:pPr>
+      <w:r>
+        <w:t>Next, match any radiocollar frequencies that were detected in the waypoint's animal group from the data sheet to specific caribou from the Animal Movements GPS collar database.</w:t>
+      </w:r>
+    </w:p>
+    <w:p>
+      <w:pPr>
+        <w:spacing w:lineRule="auto" w:line="240"/>
+        <w:numPr>
+          <w:ilvl w:val="0"/>
           <w:numId w:val="12"/>
         </w:numPr>
       </w:pPr>
       <w:r/>
       <w:r>
-        <w:t xml:space="preserve">Add as many frequency records as needed to match the frequency data found on the data sheet.  This example shows that two collared caribou were detected in the animal group at waypoint 4016 </w:t>
+        <w:t>Expand the waypoint record node for a waypoint record containing a detected radiocollar frequency</w:t>
+      </w:r>
+    </w:p>
+    <w:p>
+      <w:pPr>
+        <w:spacing w:lineRule="auto" w:line="240"/>
+        <w:numPr>
+          <w:ilvl w:val="0"/>
+          <w:numId w:val="12"/>
+        </w:numPr>
+      </w:pPr>
+      <w:r/>
+      <w:r>
+        <w:t xml:space="preserve">Select the frequency from the dropdown list.  If your frequency does not appear then you must enter the radiocollar data into the </w:t>
+      </w:r>
+      <w:hyperlink w:anchor="_topic_AnimalMovement">
+        <w:r>
+          <w:rPr>
+            <w:rStyle w:val="c13"/>
+          </w:rPr>
+          <w:t>Animal Movements</w:t>
+        </w:r>
+      </w:hyperlink>
+      <w:r>
+        <w:t xml:space="preserve"> database.</w:t>
       </w:r>
       <w:r>
         <w:drawing>
           <wp:inline distT="0" distB="0" distL="0" distR="0">
-            <wp:extent cx="3429000" cy="2066925"/>
+            <wp:extent cx="5762625" cy="3114675"/>
             <wp:effectExtent l="0" t="0" r="0" b="0"/>
             <wp:docPr id="24" name="Pic 24"/>
             <wp:cNvGraphicFramePr>
@@ -13448,7 +13488,7 @@
                   <pic:spPr>
                     <a:xfrm>
                       <a:off x="0" y="0"/>
-                      <a:ext cx="3429000" cy="2066925"/>
+                      <a:ext cx="5762625" cy="3114675"/>
                     </a:xfrm>
                     <a:prstGeom prst="rect">
                       <a:avLst/>
@@ -13460,111 +13500,23 @@
           </wp:inline>
         </w:drawing>
       </w:r>
-      <w:r/>
-    </w:p>
-    <w:p>
-      <w:pPr>
-        <w:jc w:val="center"/>
-        <w:spacing w:before="150" w:after="150" w:lineRule="auto" w:line="240"/>
-        <w:pBdr>
-          <w:top w:val="single" w:space="1" w:color="C0C0C0"/>
-          <w:left w:val="none" w:space="1" w:color="C0C0C0"/>
-          <w:bottom w:val="single" w:space="1" w:color="C0C0C0"/>
-          <w:right w:val="none" w:space="1" w:color="C0C0C0"/>
-        </w:pBdr>
-      </w:pPr>
-      <w:r>
-        <w:rPr>
-          <w:rFonts w:ascii="Tahoma" w:hAnsi="Tahoma"/>
-          <w:i/>
-          <w:color w:val="C0C0C0"/>
-        </w:rPr>
-        <w:t xml:space="preserve">Created with the Personal Edition of HelpNDoc: </w:t>
-      </w:r>
-      <w:hyperlink r:id="hrId24">
-        <w:r>
-          <w:rPr>
-            <w:rFonts w:ascii="Tahoma" w:hAnsi="Tahoma"/>
-            <w:i/>
-            <w:color w:val="6666FF"/>
-          </w:rPr>
-          <w:t>Easy to use tool to create HTML Help files and Help web sites</w:t>
-        </w:r>
-      </w:hyperlink>
-      <w:r/>
-      <w:r/>
-    </w:p>
-    <w:p>
-      <w:pPr>
-        <w:outlineLvl w:val="2"/>
-        <w:spacing w:before="150" w:after="150" w:lineRule="auto" w:line="240"/>
-        <w:shd w:val="clear" w:color="auto" w:fill="FFFFFF"/>
-        <w:pBdr>
-          <w:top w:val="none" w:space="1" w:color="000000"/>
-          <w:left w:val="none" w:space="1" w:color="000000"/>
-          <w:bottom w:val="none" w:space="1" w:color="000000"/>
-          <w:right w:val="none" w:space="1" w:color="000000"/>
-        </w:pBdr>
-      </w:pPr>
-      <w:bookmarkStart w:id="18" w:name="_topic_Deletingasurveyrecord"/>
-      <w:bookmarkEnd w:id="18"/>
-      <w:r>
-        <w:rPr>
-          <w:b/>
-          <w:i/>
-          <w:sz w:val="22"/>
-          <w:color w:val="000000"/>
-        </w:rPr>
-        <w:t>Deleting a survey record</w:t>
-      </w:r>
-      <w:r/>
-    </w:p>
-    <w:p>
-      <w:pPr>
-        <w:pStyle w:val="3"/>
-        <w:spacing w:lineRule="auto" w:line="240"/>
-      </w:pPr>
-      <w:r>
-        <w:t>Procedure</w:t>
-      </w:r>
-    </w:p>
-    <w:p>
-      <w:pPr>
-        <w:spacing w:lineRule="auto" w:line="240"/>
-      </w:pPr>
-      <w:r>
-        <w:t/>
-      </w:r>
     </w:p>
     <w:p>
       <w:pPr>
         <w:spacing w:lineRule="auto" w:line="240"/>
         <w:numPr>
           <w:ilvl w:val="0"/>
-          <w:numId w:val="13"/>
+          <w:numId w:val="12"/>
         </w:numPr>
       </w:pPr>
       <w:r/>
       <w:r>
-        <w:t>Open the WRST Caribou Monitoring Database Application</w:t>
-      </w:r>
-    </w:p>
-    <w:p>
-      <w:pPr>
-        <w:spacing w:lineRule="auto" w:line="240"/>
-        <w:numPr>
-          <w:ilvl w:val="0"/>
-          <w:numId w:val="13"/>
-        </w:numPr>
-      </w:pPr>
-      <w:r/>
-      <w:r>
-        <w:t>Click the Edit survey flights (composition, population, radiotracking button</w:t>
+        <w:t xml:space="preserve">Add as many frequency records as needed to match the frequency data found on the data sheet.  This example shows that two collared caribou were detected in the animal group at waypoint 4016 </w:t>
       </w:r>
       <w:r>
         <w:drawing>
           <wp:inline distT="0" distB="0" distL="0" distR="0">
-            <wp:extent cx="4276725" cy="4476750"/>
+            <wp:extent cx="3429000" cy="2066925"/>
             <wp:effectExtent l="0" t="0" r="0" b="0"/>
             <wp:docPr id="25" name="Pic 25"/>
             <wp:cNvGraphicFramePr>
@@ -13586,7 +13538,7 @@
                   <pic:spPr>
                     <a:xfrm>
                       <a:off x="0" y="0"/>
-                      <a:ext cx="4276725" cy="4476750"/>
+                      <a:ext cx="3429000" cy="2066925"/>
                     </a:xfrm>
                     <a:prstGeom prst="rect">
                       <a:avLst/>
@@ -13598,6 +13550,81 @@
           </wp:inline>
         </w:drawing>
       </w:r>
+      <w:r/>
+    </w:p>
+    <w:p>
+      <w:pPr>
+        <w:jc w:val="center"/>
+        <w:spacing w:before="150" w:after="150" w:lineRule="auto" w:line="240"/>
+        <w:pBdr>
+          <w:top w:val="single" w:space="1" w:color="C0C0C0"/>
+          <w:left w:val="none" w:space="1" w:color="C0C0C0"/>
+          <w:bottom w:val="single" w:space="1" w:color="C0C0C0"/>
+          <w:right w:val="none" w:space="1" w:color="C0C0C0"/>
+        </w:pBdr>
+      </w:pPr>
+      <w:r>
+        <w:rPr>
+          <w:rFonts w:ascii="Tahoma" w:hAnsi="Tahoma"/>
+          <w:i/>
+          <w:color w:val="C0C0C0"/>
+        </w:rPr>
+        <w:t xml:space="preserve">Created with the Personal Edition of HelpNDoc: </w:t>
+      </w:r>
+      <w:hyperlink r:id="hrId24">
+        <w:r>
+          <w:rPr>
+            <w:rFonts w:ascii="Tahoma" w:hAnsi="Tahoma"/>
+            <w:i/>
+            <w:color w:val="6666FF"/>
+          </w:rPr>
+          <w:t>Easy to use tool to create HTML Help files and Help web sites</w:t>
+        </w:r>
+      </w:hyperlink>
+      <w:r/>
+      <w:r/>
+    </w:p>
+    <w:p>
+      <w:pPr>
+        <w:outlineLvl w:val="2"/>
+        <w:spacing w:before="150" w:after="150" w:lineRule="auto" w:line="240"/>
+        <w:shd w:val="clear" w:color="auto" w:fill="FFFFFF"/>
+        <w:pBdr>
+          <w:top w:val="none" w:space="1" w:color="000000"/>
+          <w:left w:val="none" w:space="1" w:color="000000"/>
+          <w:bottom w:val="none" w:space="1" w:color="000000"/>
+          <w:right w:val="none" w:space="1" w:color="000000"/>
+        </w:pBdr>
+      </w:pPr>
+      <w:bookmarkStart w:id="18" w:name="_topic_Deletingasurveyrecord"/>
+      <w:bookmarkEnd w:id="18"/>
+      <w:r>
+        <w:rPr>
+          <w:b/>
+          <w:i/>
+          <w:sz w:val="22"/>
+          <w:color w:val="000000"/>
+        </w:rPr>
+        <w:t>Deleting a survey record</w:t>
+      </w:r>
+      <w:r/>
+    </w:p>
+    <w:p>
+      <w:pPr>
+        <w:pStyle w:val="3"/>
+        <w:spacing w:lineRule="auto" w:line="240"/>
+      </w:pPr>
+      <w:r>
+        <w:t>Procedure</w:t>
+      </w:r>
+    </w:p>
+    <w:p>
+      <w:pPr>
+        <w:spacing w:lineRule="auto" w:line="240"/>
+      </w:pPr>
+      <w:r>
+        <w:t/>
+      </w:r>
     </w:p>
     <w:p>
       <w:pPr>
@@ -13609,7 +13636,7 @@
       </w:pPr>
       <w:r/>
       <w:r>
-        <w:t>The Survey Flights form opens</w:t>
+        <w:t>Open the WRST Caribou Monitoring Database Application</w:t>
       </w:r>
     </w:p>
     <w:p>
@@ -13622,12 +13649,12 @@
       </w:pPr>
       <w:r/>
       <w:r>
-        <w:t xml:space="preserve">Select the flight you would like to delete using the flight selector dropdown tool </w:t>
+        <w:t>Click the Edit survey flights (composition, population, radiotracking button</w:t>
       </w:r>
       <w:r>
         <w:drawing>
           <wp:inline distT="0" distB="0" distL="0" distR="0">
-            <wp:extent cx="5762625" cy="1457325"/>
+            <wp:extent cx="4276725" cy="4476750"/>
             <wp:effectExtent l="0" t="0" r="0" b="0"/>
             <wp:docPr id="26" name="Pic 26"/>
             <wp:cNvGraphicFramePr>
@@ -13649,7 +13676,7 @@
                   <pic:spPr>
                     <a:xfrm>
                       <a:off x="0" y="0"/>
-                      <a:ext cx="5762625" cy="1457325"/>
+                      <a:ext cx="4276725" cy="4476750"/>
                     </a:xfrm>
                     <a:prstGeom prst="rect">
                       <a:avLst/>
@@ -13672,12 +13699,25 @@
       </w:pPr>
       <w:r/>
       <w:r>
-        <w:t xml:space="preserve">Click the record selector to the right of the form </w:t>
+        <w:t>The Survey Flights form opens</w:t>
+      </w:r>
+    </w:p>
+    <w:p>
+      <w:pPr>
+        <w:spacing w:lineRule="auto" w:line="240"/>
+        <w:numPr>
+          <w:ilvl w:val="0"/>
+          <w:numId w:val="13"/>
+        </w:numPr>
+      </w:pPr>
+      <w:r/>
+      <w:r>
+        <w:t xml:space="preserve">Select the flight you would like to delete using the flight selector dropdown tool </w:t>
       </w:r>
       <w:r>
         <w:drawing>
           <wp:inline distT="0" distB="0" distL="0" distR="0">
-            <wp:extent cx="4838700" cy="2552700"/>
+            <wp:extent cx="5762625" cy="1457325"/>
             <wp:effectExtent l="0" t="0" r="0" b="0"/>
             <wp:docPr id="27" name="Pic 27"/>
             <wp:cNvGraphicFramePr>
@@ -13699,7 +13739,7 @@
                   <pic:spPr>
                     <a:xfrm>
                       <a:off x="0" y="0"/>
-                      <a:ext cx="4838700" cy="2552700"/>
+                      <a:ext cx="5762625" cy="1457325"/>
                     </a:xfrm>
                     <a:prstGeom prst="rect">
                       <a:avLst/>
@@ -13722,25 +13762,12 @@
       </w:pPr>
       <w:r/>
       <w:r>
-        <w:t>Click your keyboard's Delete button</w:t>
-      </w:r>
-    </w:p>
-    <w:p>
-      <w:pPr>
-        <w:spacing w:lineRule="auto" w:line="240"/>
-        <w:numPr>
-          <w:ilvl w:val="0"/>
-          <w:numId w:val="13"/>
-        </w:numPr>
-      </w:pPr>
-      <w:r/>
-      <w:r>
-        <w:t xml:space="preserve">Click Yes to confirm the record deletion </w:t>
+        <w:t xml:space="preserve">Click the record selector to the right of the form </w:t>
       </w:r>
       <w:r>
         <w:drawing>
           <wp:inline distT="0" distB="0" distL="0" distR="0">
-            <wp:extent cx="3886200" cy="1371600"/>
+            <wp:extent cx="4838700" cy="2552700"/>
             <wp:effectExtent l="0" t="0" r="0" b="0"/>
             <wp:docPr id="28" name="Pic 28"/>
             <wp:cNvGraphicFramePr>
@@ -13755,6 +13782,69 @@
                   </pic:nvPicPr>
                   <pic:blipFill>
                     <a:blip r:embed="prId28" cstate="print"/>
+                    <a:stretch>
+                      <a:fillRect/>
+                    </a:stretch>
+                  </pic:blipFill>
+                  <pic:spPr>
+                    <a:xfrm>
+                      <a:off x="0" y="0"/>
+                      <a:ext cx="4838700" cy="2552700"/>
+                    </a:xfrm>
+                    <a:prstGeom prst="rect">
+                      <a:avLst/>
+                    </a:prstGeom>
+                  </pic:spPr>
+                </pic:pic>
+              </a:graphicData>
+            </a:graphic>
+          </wp:inline>
+        </w:drawing>
+      </w:r>
+    </w:p>
+    <w:p>
+      <w:pPr>
+        <w:spacing w:lineRule="auto" w:line="240"/>
+        <w:numPr>
+          <w:ilvl w:val="0"/>
+          <w:numId w:val="13"/>
+        </w:numPr>
+      </w:pPr>
+      <w:r/>
+      <w:r>
+        <w:t>Click your keyboard's Delete button</w:t>
+      </w:r>
+    </w:p>
+    <w:p>
+      <w:pPr>
+        <w:spacing w:lineRule="auto" w:line="240"/>
+        <w:numPr>
+          <w:ilvl w:val="0"/>
+          <w:numId w:val="13"/>
+        </w:numPr>
+      </w:pPr>
+      <w:r/>
+      <w:r>
+        <w:t xml:space="preserve">Click Yes to confirm the record deletion </w:t>
+      </w:r>
+      <w:r>
+        <w:drawing>
+          <wp:inline distT="0" distB="0" distL="0" distR="0">
+            <wp:extent cx="3886200" cy="1371600"/>
+            <wp:effectExtent l="0" t="0" r="0" b="0"/>
+            <wp:docPr id="29" name="Pic 29"/>
+            <wp:cNvGraphicFramePr>
+              <a:graphicFrameLocks xmlns:a="http://schemas.openxmlformats.org/drawingml/2006/main" noChangeAspect="1"/>
+            </wp:cNvGraphicFramePr>
+            <a:graphic xmlns:a="http://schemas.openxmlformats.org/drawingml/2006/main">
+              <a:graphicData uri="http://schemas.openxmlformats.org/drawingml/2006/picture">
+                <pic:pic xmlns:pic="http://schemas.openxmlformats.org/drawingml/2006/picture">
+                  <pic:nvPicPr>
+                    <pic:cNvPr id="0" name="img29.png"/>
+                    <pic:cNvPicPr/>
+                  </pic:nvPicPr>
+                  <pic:blipFill>
+                    <a:blip r:embed="prId29" cstate="print"/>
                     <a:stretch>
                       <a:fillRect/>
                     </a:stretch>
@@ -13935,7 +14025,7 @@
         <w:sz w:val="18"/>
         <w:color w:val="969696"/>
       </w:rPr>
-      <w:t>67</w:t>
+      <w:t>68</w:t>
     </w:r>
     <w:r>
       <w:fldChar w:fldCharType="end"/>
@@ -13961,7 +14051,7 @@
         <w:sz w:val="18"/>
         <w:color w:val="969696"/>
       </w:rPr>
-      <w:t>66</w:t>
+      <w:t>67</w:t>
     </w:r>
     <w:r>
       <w:fldChar w:fldCharType="end"/>

</xml_diff>